<commit_message>
Added new types "Timestamp" and "List of Timestamp" so that the simulation start and end times can be set in human-readable format.  The new types can also be used for actual simulation inputs or external parameters.
</commit_message>
<xml_diff>
--- a/sim-eval/doc/CITYOPT Planning Tool Expression Language.docx
+++ b/sim-eval/doc/CITYOPT Planning Tool Expression Language.docx
@@ -789,8 +789,6 @@
         </w:rPr>
         <w:t>The following data types can be used for named parameters and variables.</w:t>
       </w:r>
-      <w:bookmarkStart w:id="0" w:name="_GoBack"/>
-      <w:bookmarkEnd w:id="0"/>
     </w:p>
     <w:p>
       <w:pPr>
@@ -1014,45 +1012,46 @@
       </w:pPr>
       <w:r>
         <w:rPr>
-          <w:rStyle w:val="Strong"/>
-        </w:rPr>
-        <w:t>String</w:t>
-      </w:r>
-      <w:r>
-        <w:rPr>
-          <w:lang w:val="en-US"/>
-        </w:rPr>
-        <w:t xml:space="preserve"> – </w:t>
-      </w:r>
-      <w:r>
-        <w:rPr>
-          <w:lang w:val="en-US"/>
-        </w:rPr>
-        <w:t>Text s</w:t>
-      </w:r>
-      <w:r>
-        <w:rPr>
-          <w:lang w:val="en-US"/>
-        </w:rPr>
-        <w:t xml:space="preserve">tring parameters can be </w:t>
-      </w:r>
-      <w:r>
-        <w:rPr>
-          <w:lang w:val="en-US"/>
-        </w:rPr>
-        <w:t>passed to simulation model components and used in expressions.</w:t>
-      </w:r>
-      <w:r>
-        <w:rPr>
-          <w:lang w:val="en-US"/>
-        </w:rPr>
-        <w:t xml:space="preserve">  Corresponds to the Python type </w:t>
+          <w:b/>
+          <w:lang w:val="en-US"/>
+        </w:rPr>
+        <w:t>Timestamp</w:t>
+      </w:r>
+      <w:r>
+        <w:rPr>
+          <w:lang w:val="en-US"/>
+        </w:rPr>
+        <w:t xml:space="preserve"> – Moment of time (date and time), stored as a double precision floating point number indicating the number of seconds from the time origin of the simulation model.  For convenience, input values can be represented as human-readable strings in the ISO-8601 standard format YYYY-MM-DDThh:mm:ss, </w:t>
+      </w:r>
+      <w:r>
+        <w:rPr>
+          <w:lang w:val="en-US"/>
+        </w:rPr>
+        <w:t>e.g.</w:t>
+      </w:r>
+      <w:r>
+        <w:rPr>
+          <w:lang w:val="en-US"/>
+        </w:rPr>
+        <w:t xml:space="preserve"> </w:t>
       </w:r>
       <w:r>
         <w:rPr>
           <w:rStyle w:val="Code"/>
         </w:rPr>
-        <w:t>str</w:t>
+        <w:t>2015-12-24T23:59:59</w:t>
+      </w:r>
+      <w:r>
+        <w:rPr>
+          <w:lang w:val="en-US"/>
+        </w:rPr>
+        <w:t xml:space="preserve">.  Corresponds to a simulation time value of Python type </w:t>
+      </w:r>
+      <w:r>
+        <w:rPr>
+          <w:rStyle w:val="Code"/>
+        </w:rPr>
+        <w:t>double</w:t>
       </w:r>
       <w:r>
         <w:rPr>
@@ -1073,7 +1072,7 @@
         <w:rPr>
           <w:rStyle w:val="Strong"/>
         </w:rPr>
-        <w:t>TimeSeries/step</w:t>
+        <w:t>String</w:t>
       </w:r>
       <w:r>
         <w:rPr>
@@ -1085,115 +1084,31 @@
         <w:rPr>
           <w:lang w:val="en-US"/>
         </w:rPr>
-        <w:t>A t</w:t>
-      </w:r>
-      <w:r>
-        <w:rPr>
-          <w:lang w:val="en-US"/>
-        </w:rPr>
-        <w:t xml:space="preserve">ime series </w:t>
-      </w:r>
-      <w:r>
-        <w:rPr>
-          <w:lang w:val="en-US"/>
-        </w:rPr>
-        <w:t xml:space="preserve">stored as a sequence of points (time, value), </w:t>
-      </w:r>
-      <w:r>
-        <w:rPr>
-          <w:lang w:val="en-US"/>
-        </w:rPr>
-        <w:t xml:space="preserve">considered as a piecewise constant function </w:t>
-      </w:r>
-      <w:r>
-        <w:rPr>
-          <w:lang w:val="en-US"/>
-        </w:rPr>
-        <w:t xml:space="preserve">from </w:t>
-      </w:r>
-      <w:r>
-        <w:rPr>
-          <w:lang w:val="en-US"/>
-        </w:rPr>
-        <w:t>time to value.</w:t>
-      </w:r>
-      <w:r>
-        <w:rPr>
-          <w:lang w:val="en-US"/>
-        </w:rPr>
-        <w:t xml:space="preserve">  Between two defined points, the value is defined by the point</w:t>
-      </w:r>
-      <w:r>
-        <w:rPr>
-          <w:lang w:val="en-US"/>
-        </w:rPr>
-        <w:t xml:space="preserve"> </w:t>
-      </w:r>
-      <w:r>
-        <w:rPr>
-          <w:lang w:val="en-US"/>
-        </w:rPr>
-        <w:t>with a smaller time coordinate.</w:t>
-      </w:r>
-      <w:r>
-        <w:rPr>
-          <w:lang w:val="en-US"/>
-        </w:rPr>
-        <w:t xml:space="preserve"> </w:t>
-      </w:r>
-      <w:r>
-        <w:rPr>
-          <w:lang w:val="en-US"/>
-        </w:rPr>
-        <w:t xml:space="preserve">Outside the range of defined points the value is </w:t>
-      </w:r>
-      <w:r>
-        <w:rPr>
-          <w:rStyle w:val="Number"/>
-        </w:rPr>
-        <w:t>0</w:t>
-      </w:r>
-      <w:r>
-        <w:rPr>
-          <w:lang w:val="en-US"/>
-        </w:rPr>
-        <w:t>.</w:t>
-      </w:r>
-      <w:r>
-        <w:rPr>
-          <w:lang w:val="en-US"/>
-        </w:rPr>
-        <w:t xml:space="preserve"> </w:t>
-      </w:r>
-      <w:r>
-        <w:rPr>
-          <w:lang w:val="en-US"/>
-        </w:rPr>
-        <w:t xml:space="preserve"> </w:t>
-      </w:r>
-      <w:r>
-        <w:rPr>
-          <w:lang w:val="en-US"/>
-        </w:rPr>
-        <w:t>Both times and values are of type Double.</w:t>
-      </w:r>
-      <w:r>
-        <w:rPr>
-          <w:lang w:val="en-US"/>
-        </w:rPr>
-        <w:t xml:space="preserve">  </w:t>
-      </w:r>
-      <w:r>
-        <w:rPr>
-          <w:lang w:val="en-US"/>
-        </w:rPr>
-        <w:t xml:space="preserve">Represented by a CITYOPT specific Python class </w:t>
+        <w:t>Text s</w:t>
+      </w:r>
+      <w:r>
+        <w:rPr>
+          <w:lang w:val="en-US"/>
+        </w:rPr>
+        <w:t xml:space="preserve">tring parameters can be </w:t>
+      </w:r>
+      <w:r>
+        <w:rPr>
+          <w:lang w:val="en-US"/>
+        </w:rPr>
+        <w:t>passed to simulation model components and used in expressions.</w:t>
+      </w:r>
+      <w:r>
+        <w:rPr>
+          <w:lang w:val="en-US"/>
+        </w:rPr>
+        <w:t xml:space="preserve">  Corresponds to the Python type </w:t>
       </w:r>
       <w:r>
         <w:rPr>
           <w:rStyle w:val="Code"/>
         </w:rPr>
-        <w:t>TimeSeries</w:t>
+        <w:t>str</w:t>
       </w:r>
       <w:r>
         <w:rPr>
@@ -1214,31 +1129,79 @@
         <w:rPr>
           <w:rStyle w:val="Strong"/>
         </w:rPr>
-        <w:t>TimeSeries/</w:t>
-      </w:r>
-      <w:r>
-        <w:rPr>
-          <w:rStyle w:val="Strong"/>
-        </w:rPr>
-        <w:t>linear</w:t>
-      </w:r>
-      <w:r>
-        <w:rPr>
-          <w:lang w:val="en-US"/>
-        </w:rPr>
-        <w:t xml:space="preserve"> – A time series stored as a sequence of points (time, value), considered as a piecewise linear function</w:t>
-      </w:r>
-      <w:r>
-        <w:rPr>
-          <w:lang w:val="en-US"/>
-        </w:rPr>
-        <w:t xml:space="preserve"> from</w:t>
-      </w:r>
-      <w:r>
-        <w:rPr>
-          <w:lang w:val="en-US"/>
-        </w:rPr>
-        <w:t xml:space="preserve"> time to value.  Between two defined points, the value is defined by linear interpolation. Outside the range of defined points the value is </w:t>
+        <w:t>TimeSeries/step</w:t>
+      </w:r>
+      <w:r>
+        <w:rPr>
+          <w:lang w:val="en-US"/>
+        </w:rPr>
+        <w:t xml:space="preserve"> – </w:t>
+      </w:r>
+      <w:r>
+        <w:rPr>
+          <w:lang w:val="en-US"/>
+        </w:rPr>
+        <w:t>A t</w:t>
+      </w:r>
+      <w:r>
+        <w:rPr>
+          <w:lang w:val="en-US"/>
+        </w:rPr>
+        <w:t xml:space="preserve">ime series </w:t>
+      </w:r>
+      <w:r>
+        <w:rPr>
+          <w:lang w:val="en-US"/>
+        </w:rPr>
+        <w:t xml:space="preserve">stored as a sequence of points (time, value), </w:t>
+      </w:r>
+      <w:r>
+        <w:rPr>
+          <w:lang w:val="en-US"/>
+        </w:rPr>
+        <w:t xml:space="preserve">considered as a piecewise constant function </w:t>
+      </w:r>
+      <w:r>
+        <w:rPr>
+          <w:lang w:val="en-US"/>
+        </w:rPr>
+        <w:t xml:space="preserve">from </w:t>
+      </w:r>
+      <w:r>
+        <w:rPr>
+          <w:lang w:val="en-US"/>
+        </w:rPr>
+        <w:t>time to value.</w:t>
+      </w:r>
+      <w:r>
+        <w:rPr>
+          <w:lang w:val="en-US"/>
+        </w:rPr>
+        <w:t xml:space="preserve">  Between two defined points, the value is defined by the point</w:t>
+      </w:r>
+      <w:r>
+        <w:rPr>
+          <w:lang w:val="en-US"/>
+        </w:rPr>
+        <w:t xml:space="preserve"> </w:t>
+      </w:r>
+      <w:r>
+        <w:rPr>
+          <w:lang w:val="en-US"/>
+        </w:rPr>
+        <w:t>with a smaller time coordinate.</w:t>
+      </w:r>
+      <w:r>
+        <w:rPr>
+          <w:lang w:val="en-US"/>
+        </w:rPr>
+        <w:t xml:space="preserve"> </w:t>
+      </w:r>
+      <w:r>
+        <w:rPr>
+          <w:lang w:val="en-US"/>
+        </w:rPr>
+        <w:t xml:space="preserve">Outside the range of defined points the value is </w:t>
       </w:r>
       <w:r>
         <w:rPr>
@@ -1256,7 +1219,19 @@
         <w:rPr>
           <w:lang w:val="en-US"/>
         </w:rPr>
-        <w:t xml:space="preserve">  Both times and values are of type Double.</w:t>
+        <w:t xml:space="preserve"> </w:t>
+      </w:r>
+      <w:r>
+        <w:rPr>
+          <w:lang w:val="en-US"/>
+        </w:rPr>
+        <w:t xml:space="preserve"> </w:t>
+      </w:r>
+      <w:r>
+        <w:rPr>
+          <w:lang w:val="en-US"/>
+        </w:rPr>
+        <w:t>Both times and values are of type Double.</w:t>
       </w:r>
       <w:r>
         <w:rPr>
@@ -1295,43 +1270,67 @@
         <w:rPr>
           <w:rStyle w:val="Strong"/>
         </w:rPr>
-        <w:t>List of Double</w:t>
-      </w:r>
-      <w:r>
-        <w:rPr>
-          <w:lang w:val="en-US"/>
-        </w:rPr>
-        <w:t xml:space="preserve"> – List of decimal numbers, each of type Double as described above.  Represented as a sequence of comma-separated values in brackets, e.g. </w:t>
+        <w:t>TimeSeries/</w:t>
+      </w:r>
+      <w:r>
+        <w:rPr>
+          <w:rStyle w:val="Strong"/>
+        </w:rPr>
+        <w:t>linear</w:t>
+      </w:r>
+      <w:r>
+        <w:rPr>
+          <w:lang w:val="en-US"/>
+        </w:rPr>
+        <w:t xml:space="preserve"> – A time series stored as a sequence of points (time, value), considered as a piecewise linear function</w:t>
+      </w:r>
+      <w:r>
+        <w:rPr>
+          <w:lang w:val="en-US"/>
+        </w:rPr>
+        <w:t xml:space="preserve"> from</w:t>
+      </w:r>
+      <w:r>
+        <w:rPr>
+          <w:lang w:val="en-US"/>
+        </w:rPr>
+        <w:t xml:space="preserve"> time to value.  Between two defined points, the value is defined by linear interpolation. Outside the range of defined points the value is </w:t>
+      </w:r>
+      <w:r>
+        <w:rPr>
+          <w:rStyle w:val="Number"/>
+        </w:rPr>
+        <w:t>0</w:t>
+      </w:r>
+      <w:r>
+        <w:rPr>
+          <w:lang w:val="en-US"/>
+        </w:rPr>
+        <w:t>.</w:t>
+      </w:r>
+      <w:r>
+        <w:rPr>
+          <w:lang w:val="en-US"/>
+        </w:rPr>
+        <w:t xml:space="preserve">  Both times and values are of type Double.</w:t>
+      </w:r>
+      <w:r>
+        <w:rPr>
+          <w:lang w:val="en-US"/>
+        </w:rPr>
+        <w:t xml:space="preserve">  </w:t>
+      </w:r>
+      <w:r>
+        <w:rPr>
+          <w:lang w:val="en-US"/>
+        </w:rPr>
+        <w:t xml:space="preserve">Represented by a CITYOPT specific Python class </w:t>
       </w:r>
       <w:r>
         <w:rPr>
           <w:rStyle w:val="Code"/>
         </w:rPr>
-        <w:t>[</w:t>
-      </w:r>
-      <w:r>
-        <w:rPr>
-          <w:rStyle w:val="Code"/>
-        </w:rPr>
-        <w:t>1.0, 2.0, 3.0</w:t>
-      </w:r>
-      <w:r>
-        <w:rPr>
-          <w:rStyle w:val="Code"/>
-        </w:rPr>
-        <w:t>]</w:t>
-      </w:r>
-      <w:r>
-        <w:rPr>
-          <w:lang w:val="en-US"/>
-        </w:rPr>
-        <w:t xml:space="preserve">.  Corresponds to the Python type </w:t>
-      </w:r>
-      <w:r>
-        <w:rPr>
-          <w:rStyle w:val="Code"/>
-        </w:rPr>
-        <w:t>list</w:t>
+        <w:t>TimeSeries</w:t>
       </w:r>
       <w:r>
         <w:rPr>
@@ -1352,37 +1351,13 @@
         <w:rPr>
           <w:rStyle w:val="Strong"/>
         </w:rPr>
-        <w:t>List of Integer</w:t>
-      </w:r>
-      <w:r>
-        <w:rPr>
-          <w:lang w:val="en-US"/>
-        </w:rPr>
-        <w:t xml:space="preserve"> </w:t>
-      </w:r>
-      <w:r>
-        <w:rPr>
-          <w:lang w:val="en-US"/>
-        </w:rPr>
-        <w:t xml:space="preserve">– List of integers, </w:t>
-      </w:r>
-      <w:r>
-        <w:rPr>
-          <w:lang w:val="en-US"/>
-        </w:rPr>
-        <w:t xml:space="preserve">each </w:t>
-      </w:r>
-      <w:r>
-        <w:rPr>
-          <w:lang w:val="en-US"/>
-        </w:rPr>
-        <w:t>of type Integer as described above.</w:t>
-      </w:r>
-      <w:r>
-        <w:rPr>
-          <w:lang w:val="en-US"/>
-        </w:rPr>
-        <w:t xml:space="preserve">  Represented as a sequence of comma-separated values in brackets, e.g. </w:t>
+        <w:t>List of Double</w:t>
+      </w:r>
+      <w:r>
+        <w:rPr>
+          <w:lang w:val="en-US"/>
+        </w:rPr>
+        <w:t xml:space="preserve"> – List of decimal numbers, each of type Double as described above.  Represented as a sequence of comma-separated values in brackets, e.g. </w:t>
       </w:r>
       <w:r>
         <w:rPr>
@@ -1394,7 +1369,7 @@
         <w:rPr>
           <w:rStyle w:val="Code"/>
         </w:rPr>
-        <w:t>1, 2, 3</w:t>
+        <w:t>1.0, 2.0, 3.0</w:t>
       </w:r>
       <w:r>
         <w:rPr>
@@ -1406,13 +1381,7 @@
         <w:rPr>
           <w:lang w:val="en-US"/>
         </w:rPr>
-        <w:t xml:space="preserve">. </w:t>
-      </w:r>
-      <w:r>
-        <w:rPr>
-          <w:lang w:val="en-US"/>
-        </w:rPr>
-        <w:t xml:space="preserve"> Corresponds to the Python type </w:t>
+        <w:t xml:space="preserve">.  Corresponds to the Python type </w:t>
       </w:r>
       <w:r>
         <w:rPr>
@@ -1429,16 +1398,89 @@
     </w:p>
     <w:p>
       <w:pPr>
-        <w:pStyle w:val="Heading2"/>
-        <w:rPr>
-          <w:lang w:val="en-US"/>
-        </w:rPr>
-      </w:pPr>
-      <w:r>
-        <w:rPr>
-          <w:lang w:val="en-US"/>
-        </w:rPr>
-        <w:t>Valid names</w:t>
+        <w:spacing w:before="120" w:after="60"/>
+        <w:jc w:val="both"/>
+        <w:rPr>
+          <w:lang w:val="en-US"/>
+        </w:rPr>
+      </w:pPr>
+      <w:r>
+        <w:rPr>
+          <w:rStyle w:val="Strong"/>
+        </w:rPr>
+        <w:t>List of Integer</w:t>
+      </w:r>
+      <w:r>
+        <w:rPr>
+          <w:lang w:val="en-US"/>
+        </w:rPr>
+        <w:t xml:space="preserve"> </w:t>
+      </w:r>
+      <w:r>
+        <w:rPr>
+          <w:lang w:val="en-US"/>
+        </w:rPr>
+        <w:t xml:space="preserve">– List of integers, </w:t>
+      </w:r>
+      <w:r>
+        <w:rPr>
+          <w:lang w:val="en-US"/>
+        </w:rPr>
+        <w:t xml:space="preserve">each </w:t>
+      </w:r>
+      <w:r>
+        <w:rPr>
+          <w:lang w:val="en-US"/>
+        </w:rPr>
+        <w:t>of type Integer as described above.</w:t>
+      </w:r>
+      <w:r>
+        <w:rPr>
+          <w:lang w:val="en-US"/>
+        </w:rPr>
+        <w:t xml:space="preserve">  Represented as a sequence of comma-separated values in brackets, e.g. </w:t>
+      </w:r>
+      <w:r>
+        <w:rPr>
+          <w:rStyle w:val="Code"/>
+        </w:rPr>
+        <w:t>[</w:t>
+      </w:r>
+      <w:r>
+        <w:rPr>
+          <w:rStyle w:val="Code"/>
+        </w:rPr>
+        <w:t>1, 2, 3</w:t>
+      </w:r>
+      <w:r>
+        <w:rPr>
+          <w:rStyle w:val="Code"/>
+        </w:rPr>
+        <w:t>]</w:t>
+      </w:r>
+      <w:r>
+        <w:rPr>
+          <w:lang w:val="en-US"/>
+        </w:rPr>
+        <w:t xml:space="preserve">. </w:t>
+      </w:r>
+      <w:r>
+        <w:rPr>
+          <w:lang w:val="en-US"/>
+        </w:rPr>
+        <w:t xml:space="preserve"> Corresponds to the Python type </w:t>
+      </w:r>
+      <w:r>
+        <w:rPr>
+          <w:rStyle w:val="Code"/>
+        </w:rPr>
+        <w:t>list</w:t>
+      </w:r>
+      <w:r>
+        <w:rPr>
+          <w:lang w:val="en-US"/>
+        </w:rPr>
+        <w:t>.</w:t>
       </w:r>
     </w:p>
     <w:p>
@@ -1451,79 +1493,78 @@
       </w:pPr>
       <w:r>
         <w:rPr>
-          <w:lang w:val="en-US"/>
-        </w:rPr>
-        <w:t>User-defined names</w:t>
-      </w:r>
-      <w:r>
-        <w:rPr>
-          <w:lang w:val="en-US"/>
-        </w:rPr>
-        <w:t xml:space="preserve"> may contain only underscore characters, letters from A to Z in both lower and upper case, and numbers.  A name </w:t>
-      </w:r>
-      <w:r>
-        <w:rPr>
-          <w:lang w:val="en-US"/>
-        </w:rPr>
-        <w:t>can</w:t>
-      </w:r>
-      <w:r>
-        <w:rPr>
-          <w:lang w:val="en-US"/>
-        </w:rPr>
-        <w:t xml:space="preserve">not begin with a number.  All other characters are disallowed.  </w:t>
-      </w:r>
-      <w:r>
-        <w:rPr>
-          <w:lang w:val="en-US"/>
-        </w:rPr>
-        <w:t>For example,</w:t>
-      </w:r>
-      <w:r>
-        <w:rPr>
-          <w:lang w:val="en-US"/>
-        </w:rPr>
-        <w:t xml:space="preserve"> the following names are valid: </w:t>
+          <w:b/>
+          <w:lang w:val="en-US"/>
+        </w:rPr>
+        <w:t>List of Timestamp</w:t>
+      </w:r>
+      <w:r>
+        <w:rPr>
+          <w:lang w:val="en-US"/>
+        </w:rPr>
+        <w:t xml:space="preserve"> – List of timestamps, each of type Timestamp as described above.  Represented as a sequence of comma-separated </w:t>
+      </w:r>
+      <w:r>
+        <w:rPr>
+          <w:i/>
+          <w:lang w:val="en-US"/>
+        </w:rPr>
+        <w:t>strings</w:t>
+      </w:r>
+      <w:r>
+        <w:rPr>
+          <w:lang w:val="en-US"/>
+        </w:rPr>
+        <w:t xml:space="preserve"> in brackets, e.g. </w:t>
       </w:r>
       <w:r>
         <w:rPr>
           <w:rStyle w:val="Code"/>
         </w:rPr>
-        <w:t>boiler_temp</w:t>
-      </w:r>
-      <w:r>
-        <w:rPr>
-          <w:lang w:val="en-US"/>
-        </w:rPr>
-        <w:t xml:space="preserve">, </w:t>
+        <w:t>[“2015-12-24T23:59:59”, “2016-01-01T12:00:00”]</w:t>
+      </w:r>
+      <w:r>
+        <w:rPr>
+          <w:lang w:val="en-US"/>
+        </w:rPr>
+        <w:t>.</w:t>
+      </w:r>
+      <w:r>
+        <w:rPr>
+          <w:lang w:val="en-US"/>
+        </w:rPr>
+        <w:t xml:space="preserve">  Corresponds to the Python type </w:t>
       </w:r>
       <w:r>
         <w:rPr>
           <w:rStyle w:val="Code"/>
         </w:rPr>
-        <w:t>pipeLength</w:t>
-      </w:r>
-      <w:r>
-        <w:rPr>
-          <w:lang w:val="en-US"/>
-        </w:rPr>
-        <w:t xml:space="preserve">, </w:t>
-      </w:r>
-      <w:r>
-        <w:rPr>
-          <w:rStyle w:val="Code"/>
-        </w:rPr>
-        <w:t>f3</w:t>
-      </w:r>
-      <w:r>
-        <w:rPr>
-          <w:lang w:val="en-US"/>
-        </w:rPr>
-        <w:t xml:space="preserve">. </w:t>
+        <w:t>list</w:t>
+      </w:r>
+      <w:r>
+        <w:rPr>
+          <w:lang w:val="en-US"/>
+        </w:rPr>
+        <w:t>.</w:t>
       </w:r>
     </w:p>
     <w:p>
       <w:pPr>
+        <w:pStyle w:val="Heading2"/>
+        <w:rPr>
+          <w:lang w:val="en-US"/>
+        </w:rPr>
+      </w:pPr>
+      <w:r>
+        <w:rPr>
+          <w:lang w:val="en-US"/>
+        </w:rPr>
+        <w:lastRenderedPageBreak/>
+        <w:t>Valid names</w:t>
+      </w:r>
+    </w:p>
+    <w:p>
+      <w:pPr>
         <w:spacing w:before="120" w:after="60"/>
         <w:jc w:val="both"/>
         <w:rPr>
@@ -1534,47 +1575,128 @@
         <w:rPr>
           <w:lang w:val="en-US"/>
         </w:rPr>
-        <w:t>The Python keywords listed in Table 1 are reserved, and cannot be used as the names of components, external parameters</w:t>
-      </w:r>
-      <w:r>
-        <w:rPr>
-          <w:lang w:val="en-US"/>
-        </w:rPr>
-        <w:t>, input parameters, output variables,</w:t>
-      </w:r>
-      <w:r>
-        <w:rPr>
-          <w:lang w:val="en-US"/>
-        </w:rPr>
-        <w:t xml:space="preserve"> or metrics.</w:t>
-      </w:r>
-      <w:r>
-        <w:rPr>
-          <w:lang w:val="en-US"/>
-        </w:rPr>
-        <w:t xml:space="preserve">  The same applies to </w:t>
-      </w:r>
-      <w:r>
-        <w:rPr>
-          <w:lang w:val="en-US"/>
-        </w:rPr>
-        <w:t>the global identifiers listed in Table 2</w:t>
-      </w:r>
-      <w:r>
-        <w:rPr>
-          <w:lang w:val="en-US"/>
-        </w:rPr>
-        <w:t>, although they can be used as names of input p</w:t>
-      </w:r>
-      <w:r>
-        <w:rPr>
-          <w:lang w:val="en-US"/>
-        </w:rPr>
-        <w:t>arameters and output variables.</w:t>
+        <w:t>User-defined names</w:t>
+      </w:r>
+      <w:r>
+        <w:rPr>
+          <w:lang w:val="en-US"/>
+        </w:rPr>
+        <w:t xml:space="preserve"> may contain only underscore characters, letters from A to Z in both lower and upper case, and numbers.  A name </w:t>
+      </w:r>
+      <w:r>
+        <w:rPr>
+          <w:lang w:val="en-US"/>
+        </w:rPr>
+        <w:t>can</w:t>
+      </w:r>
+      <w:r>
+        <w:rPr>
+          <w:lang w:val="en-US"/>
+        </w:rPr>
+        <w:t xml:space="preserve">not begin with a number.  All other characters are disallowed.  </w:t>
+      </w:r>
+      <w:r>
+        <w:rPr>
+          <w:lang w:val="en-US"/>
+        </w:rPr>
+        <w:t>For example,</w:t>
+      </w:r>
+      <w:r>
+        <w:rPr>
+          <w:lang w:val="en-US"/>
+        </w:rPr>
+        <w:t xml:space="preserve"> the following names are valid: </w:t>
+      </w:r>
+      <w:r>
+        <w:rPr>
+          <w:rStyle w:val="Code"/>
+        </w:rPr>
+        <w:t>boiler_temp</w:t>
+      </w:r>
+      <w:r>
+        <w:rPr>
+          <w:lang w:val="en-US"/>
+        </w:rPr>
+        <w:t xml:space="preserve">, </w:t>
+      </w:r>
+      <w:r>
+        <w:rPr>
+          <w:rStyle w:val="Code"/>
+        </w:rPr>
+        <w:t>pipeLength</w:t>
+      </w:r>
+      <w:r>
+        <w:rPr>
+          <w:lang w:val="en-US"/>
+        </w:rPr>
+        <w:t xml:space="preserve">, </w:t>
+      </w:r>
+      <w:r>
+        <w:rPr>
+          <w:rStyle w:val="Code"/>
+        </w:rPr>
+        <w:t>f3</w:t>
+      </w:r>
+      <w:r>
+        <w:rPr>
+          <w:lang w:val="en-US"/>
+        </w:rPr>
+        <w:t xml:space="preserve">. </w:t>
       </w:r>
     </w:p>
     <w:p>
       <w:pPr>
+        <w:spacing w:before="120" w:after="60"/>
+        <w:jc w:val="both"/>
+        <w:rPr>
+          <w:lang w:val="en-US"/>
+        </w:rPr>
+      </w:pPr>
+      <w:r>
+        <w:rPr>
+          <w:lang w:val="en-US"/>
+        </w:rPr>
+        <w:t>The Python keywords listed in Table 1 are reserved, and cannot be used as the names of components, external parameters</w:t>
+      </w:r>
+      <w:r>
+        <w:rPr>
+          <w:lang w:val="en-US"/>
+        </w:rPr>
+        <w:t>, input parameters, output variables,</w:t>
+      </w:r>
+      <w:r>
+        <w:rPr>
+          <w:lang w:val="en-US"/>
+        </w:rPr>
+        <w:t xml:space="preserve"> or metrics.</w:t>
+      </w:r>
+      <w:r>
+        <w:rPr>
+          <w:lang w:val="en-US"/>
+        </w:rPr>
+        <w:t xml:space="preserve">  The same applies to </w:t>
+      </w:r>
+      <w:r>
+        <w:rPr>
+          <w:lang w:val="en-US"/>
+        </w:rPr>
+        <w:t>the global identifiers listed in Table 2</w:t>
+      </w:r>
+      <w:r>
+        <w:rPr>
+          <w:lang w:val="en-US"/>
+        </w:rPr>
+        <w:t>, although they can be used as names of input p</w:t>
+      </w:r>
+      <w:r>
+        <w:rPr>
+          <w:lang w:val="en-US"/>
+        </w:rPr>
+        <w:t>arameters and output variables.</w:t>
+      </w:r>
+    </w:p>
+    <w:p>
+      <w:pPr>
         <w:pStyle w:val="Heading2"/>
         <w:rPr>
           <w:lang w:val="en-US"/>
@@ -1584,7 +1706,6 @@
         <w:rPr>
           <w:lang w:val="en-US"/>
         </w:rPr>
-        <w:lastRenderedPageBreak/>
         <w:t>Arithmetic operators</w:t>
       </w:r>
     </w:p>
@@ -2524,6 +2645,7 @@
                 <w:sz w:val="22"/>
                 <w:lang w:val="en-US"/>
               </w:rPr>
+              <w:lastRenderedPageBreak/>
               <w:t>Expression</w:t>
             </w:r>
           </w:p>
@@ -2801,7 +2923,6 @@
               <w:rPr>
                 <w:rStyle w:val="Code"/>
               </w:rPr>
-              <w:lastRenderedPageBreak/>
               <w:t>max(ts)</w:t>
             </w:r>
           </w:p>
@@ -3433,6 +3554,7 @@
               <w:rPr>
                 <w:rStyle w:val="Code"/>
               </w:rPr>
+              <w:lastRenderedPageBreak/>
               <w:t>TimeSeries(degree, times, values)</w:t>
             </w:r>
           </w:p>
@@ -3682,7 +3804,6 @@
               <w:rPr>
                 <w:rStyle w:val="Code"/>
               </w:rPr>
-              <w:lastRenderedPageBreak/>
               <w:t>TimeSeries.linear(</w:t>
             </w:r>
             <w:r>
@@ -3981,19 +4102,32 @@
         <w:pStyle w:val="Caption"/>
         <w:keepNext/>
       </w:pPr>
-      <w:bookmarkStart w:id="1" w:name="_Ref405221523"/>
+      <w:bookmarkStart w:id="0" w:name="_Ref405221523"/>
       <w:r>
         <w:t xml:space="preserve">Table </w:t>
       </w:r>
-      <w:fldSimple w:instr=" SEQ Table \* ARABIC ">
-        <w:r>
-          <w:rPr>
-            <w:noProof/>
-          </w:rPr>
-          <w:t>1</w:t>
-        </w:r>
-      </w:fldSimple>
-      <w:bookmarkEnd w:id="1"/>
+      <w:r>
+        <w:fldChar w:fldCharType="begin"/>
+      </w:r>
+      <w:r>
+        <w:instrText xml:space="preserve"> SEQ Table \* ARABIC </w:instrText>
+      </w:r>
+      <w:r>
+        <w:fldChar w:fldCharType="separate"/>
+      </w:r>
+      <w:r>
+        <w:rPr>
+          <w:noProof/>
+        </w:rPr>
+        <w:t>1</w:t>
+      </w:r>
+      <w:r>
+        <w:rPr>
+          <w:noProof/>
+        </w:rPr>
+        <w:fldChar w:fldCharType="end"/>
+      </w:r>
+      <w:bookmarkEnd w:id="0"/>
       <w:r>
         <w:t xml:space="preserve"> </w:t>
       </w:r>
@@ -4760,6 +4894,7 @@
               <w:rPr>
                 <w:rStyle w:val="Code"/>
               </w:rPr>
+              <w:lastRenderedPageBreak/>
               <w:t>bool(any)</w:t>
             </w:r>
           </w:p>
@@ -5235,7 +5370,6 @@
               <w:rPr>
                 <w:rStyle w:val="Code"/>
               </w:rPr>
-              <w:lastRenderedPageBreak/>
               <w:t>datetime(int, int, int, …)</w:t>
             </w:r>
           </w:p>
@@ -6517,6 +6651,7 @@
               <w:rPr>
                 <w:rStyle w:val="Code"/>
               </w:rPr>
+              <w:lastRenderedPageBreak/>
               <w:t>list(iterable)</w:t>
             </w:r>
           </w:p>
@@ -6907,7 +7042,6 @@
               <w:rPr>
                 <w:rStyle w:val="Code"/>
               </w:rPr>
-              <w:lastRenderedPageBreak/>
               <w:t>max(TimeSeries)</w:t>
             </w:r>
           </w:p>
@@ -8231,6 +8365,7 @@
               <w:rPr>
                 <w:rStyle w:val="Code"/>
               </w:rPr>
+              <w:lastRenderedPageBreak/>
               <w:t>set(iterable)</w:t>
             </w:r>
           </w:p>
@@ -8621,7 +8756,6 @@
               <w:rPr>
                 <w:rStyle w:val="Code"/>
               </w:rPr>
-              <w:lastRenderedPageBreak/>
               <w:t>stdev(</w:t>
             </w:r>
             <w:r>
@@ -9474,7 +9608,14 @@
               <w:rPr>
                 <w:rStyle w:val="Code"/>
               </w:rPr>
-              <w:t>TimeSeries</w:t>
+              <w:t>tosimtime(</w:t>
+            </w:r>
+            <w:r>
+              <w:rPr>
+                <w:rStyle w:val="Code"/>
+              </w:rPr>
+              <w:br/>
+              <w:t xml:space="preserve"> str)</w:t>
             </w:r>
           </w:p>
         </w:tc>
@@ -9495,7 +9636,7 @@
               <w:rPr>
                 <w:rStyle w:val="Code"/>
               </w:rPr>
-              <w:t>TimeSeries</w:t>
+              <w:t>float</w:t>
             </w:r>
           </w:p>
         </w:tc>
@@ -9504,16 +9645,65 @@
             <w:tcW w:w="5053" w:type="dxa"/>
           </w:tcPr>
           <w:p>
-            <w:pPr>
-              <w:rPr>
-                <w:sz w:val="22"/>
-              </w:rPr>
-            </w:pPr>
-            <w:r>
-              <w:rPr>
-                <w:sz w:val="22"/>
-              </w:rPr>
-              <w:t>TimeSeries constructor</w:t>
+            <w:r>
+              <w:rPr>
+                <w:sz w:val="22"/>
+              </w:rPr>
+              <w:t xml:space="preserve">Converts </w:t>
+            </w:r>
+            <w:r>
+              <w:rPr>
+                <w:sz w:val="22"/>
+              </w:rPr>
+              <w:t xml:space="preserve">ISO-8601 formatted string such as </w:t>
+            </w:r>
+            <w:r>
+              <w:rPr>
+                <w:rStyle w:val="Code"/>
+              </w:rPr>
+              <w:t>“2015-06-19T21:30:00”</w:t>
+            </w:r>
+            <w:r>
+              <w:rPr>
+                <w:sz w:val="22"/>
+              </w:rPr>
+              <w:t xml:space="preserve"> </w:t>
+            </w:r>
+            <w:r>
+              <w:rPr>
+                <w:sz w:val="22"/>
+              </w:rPr>
+              <w:t xml:space="preserve">to </w:t>
+            </w:r>
+            <w:r>
+              <w:rPr>
+                <w:sz w:val="22"/>
+              </w:rPr>
+              <w:t xml:space="preserve">a simulation time </w:t>
+            </w:r>
+            <w:r>
+              <w:rPr>
+                <w:sz w:val="22"/>
+              </w:rPr>
+              <w:t xml:space="preserve"> </w:t>
+            </w:r>
+            <w:r>
+              <w:rPr>
+                <w:sz w:val="22"/>
+              </w:rPr>
+              <w:t>value</w:t>
+            </w:r>
+            <w:r>
+              <w:rPr>
+                <w:sz w:val="22"/>
+              </w:rPr>
+              <w:t>.</w:t>
+            </w:r>
+            <w:r>
+              <w:rPr>
+                <w:sz w:val="22"/>
+              </w:rPr>
+              <w:t xml:space="preserve"> </w:t>
             </w:r>
           </w:p>
         </w:tc>
@@ -9533,6 +9723,8 @@
               </w:rPr>
               <w:t>cityopt</w:t>
             </w:r>
+            <w:bookmarkStart w:id="1" w:name="_GoBack"/>
+            <w:bookmarkEnd w:id="1"/>
           </w:p>
         </w:tc>
       </w:tr>
@@ -9554,7 +9746,7 @@
               <w:rPr>
                 <w:rStyle w:val="Code"/>
               </w:rPr>
-              <w:t>True</w:t>
+              <w:t>TimeSeries</w:t>
             </w:r>
           </w:p>
         </w:tc>
@@ -9575,7 +9767,7 @@
               <w:rPr>
                 <w:rStyle w:val="Code"/>
               </w:rPr>
-              <w:t>bool</w:t>
+              <w:t>TimeSeries</w:t>
             </w:r>
           </w:p>
         </w:tc>
@@ -9593,7 +9785,7 @@
               <w:rPr>
                 <w:sz w:val="22"/>
               </w:rPr>
-              <w:t>Boolean constant</w:t>
+              <w:t>TimeSeries constructor</w:t>
             </w:r>
           </w:p>
         </w:tc>
@@ -9603,11 +9795,16 @@
           </w:tcPr>
           <w:p>
             <w:pPr>
-              <w:pStyle w:val="NoSpacing"/>
-              <w:rPr>
-                <w:rStyle w:val="Code"/>
-              </w:rPr>
-            </w:pPr>
+              <w:rPr>
+                <w:rStyle w:val="Code"/>
+              </w:rPr>
+            </w:pPr>
+            <w:r>
+              <w:rPr>
+                <w:rStyle w:val="Code"/>
+              </w:rPr>
+              <w:t>cityopt</w:t>
+            </w:r>
           </w:p>
         </w:tc>
       </w:tr>
@@ -9629,7 +9826,7 @@
               <w:rPr>
                 <w:rStyle w:val="Code"/>
               </w:rPr>
-              <w:t>tuple(any, …)</w:t>
+              <w:t>True</w:t>
             </w:r>
           </w:p>
         </w:tc>
@@ -9650,7 +9847,7 @@
               <w:rPr>
                 <w:rStyle w:val="Code"/>
               </w:rPr>
-              <w:t>tuple</w:t>
+              <w:t>bool</w:t>
             </w:r>
           </w:p>
         </w:tc>
@@ -9668,7 +9865,7 @@
               <w:rPr>
                 <w:sz w:val="22"/>
               </w:rPr>
-              <w:t>Tuple constructor</w:t>
+              <w:t>Boolean constant</w:t>
             </w:r>
           </w:p>
         </w:tc>
@@ -9704,7 +9901,7 @@
               <w:rPr>
                 <w:rStyle w:val="Code"/>
               </w:rPr>
-              <w:t>var(TimeSeries)</w:t>
+              <w:t>tuple(any, …)</w:t>
             </w:r>
           </w:p>
         </w:tc>
@@ -9725,7 +9922,7 @@
               <w:rPr>
                 <w:rStyle w:val="Code"/>
               </w:rPr>
-              <w:t>float</w:t>
+              <w:t>tuple</w:t>
             </w:r>
           </w:p>
         </w:tc>
@@ -9743,7 +9940,7 @@
               <w:rPr>
                 <w:sz w:val="22"/>
               </w:rPr>
-              <w:t>Variance of a time series</w:t>
+              <w:t>Tuple constructor</w:t>
             </w:r>
           </w:p>
         </w:tc>
@@ -9753,16 +9950,11 @@
           </w:tcPr>
           <w:p>
             <w:pPr>
-              <w:rPr>
-                <w:rStyle w:val="Code"/>
-              </w:rPr>
-            </w:pPr>
-            <w:r>
-              <w:rPr>
-                <w:rStyle w:val="Code"/>
-              </w:rPr>
-              <w:t>cityopt</w:t>
-            </w:r>
+              <w:pStyle w:val="NoSpacing"/>
+              <w:rPr>
+                <w:rStyle w:val="Code"/>
+              </w:rPr>
+            </w:pPr>
           </w:p>
         </w:tc>
       </w:tr>
@@ -9784,7 +9976,7 @@
               <w:rPr>
                 <w:rStyle w:val="Code"/>
               </w:rPr>
-              <w:t>var(iterable)</w:t>
+              <w:t>var(TimeSeries)</w:t>
             </w:r>
           </w:p>
         </w:tc>
@@ -9823,7 +10015,7 @@
               <w:rPr>
                 <w:sz w:val="22"/>
               </w:rPr>
-              <w:t>Sample variance of a sequence</w:t>
+              <w:t>Variance of a time series</w:t>
             </w:r>
           </w:p>
         </w:tc>
@@ -9864,7 +10056,7 @@
               <w:rPr>
                 <w:rStyle w:val="Code"/>
               </w:rPr>
-              <w:t>xrange(int)</w:t>
+              <w:t>var(iterable)</w:t>
             </w:r>
           </w:p>
         </w:tc>
@@ -9885,7 +10077,7 @@
               <w:rPr>
                 <w:rStyle w:val="Code"/>
               </w:rPr>
-              <w:t>iterable</w:t>
+              <w:t>float</w:t>
             </w:r>
           </w:p>
         </w:tc>
@@ -9903,7 +10095,7 @@
               <w:rPr>
                 <w:sz w:val="22"/>
               </w:rPr>
-              <w:t>Sequence from 0 up to argument – 1.</w:t>
+              <w:t>Sample variance of a sequence</w:t>
             </w:r>
           </w:p>
         </w:tc>
@@ -9913,11 +10105,16 @@
           </w:tcPr>
           <w:p>
             <w:pPr>
-              <w:pStyle w:val="NoSpacing"/>
-              <w:rPr>
-                <w:rStyle w:val="Code"/>
-              </w:rPr>
-            </w:pPr>
+              <w:rPr>
+                <w:rStyle w:val="Code"/>
+              </w:rPr>
+            </w:pPr>
+            <w:r>
+              <w:rPr>
+                <w:rStyle w:val="Code"/>
+              </w:rPr>
+              <w:t>cityopt</w:t>
+            </w:r>
           </w:p>
         </w:tc>
       </w:tr>
@@ -9939,7 +10136,7 @@
               <w:rPr>
                 <w:rStyle w:val="Code"/>
               </w:rPr>
-              <w:t>zip(iterable, …)</w:t>
+              <w:t>xrange(int)</w:t>
             </w:r>
           </w:p>
         </w:tc>
@@ -9960,7 +10157,7 @@
               <w:rPr>
                 <w:rStyle w:val="Code"/>
               </w:rPr>
-              <w:t>list</w:t>
+              <w:t>iterable</w:t>
             </w:r>
           </w:p>
         </w:tc>
@@ -9978,38 +10175,7 @@
               <w:rPr>
                 <w:sz w:val="22"/>
               </w:rPr>
-              <w:t>Combines given iterables into one iterable of tuples.</w:t>
-            </w:r>
-          </w:p>
-          <w:p>
-            <w:pPr>
-              <w:rPr>
-                <w:sz w:val="22"/>
-              </w:rPr>
-            </w:pPr>
-            <w:r>
-              <w:rPr>
-                <w:sz w:val="22"/>
-              </w:rPr>
-              <w:t xml:space="preserve">Example: </w:t>
-            </w:r>
-            <w:r>
-              <w:rPr>
-                <w:rStyle w:val="Code"/>
-              </w:rPr>
-              <w:t>zip([1,2,3], [9,8,7])</w:t>
-            </w:r>
-            <w:r>
-              <w:rPr>
-                <w:sz w:val="22"/>
-              </w:rPr>
-              <w:t xml:space="preserve"> returns </w:t>
-            </w:r>
-            <w:r>
-              <w:rPr>
-                <w:rStyle w:val="Code"/>
-              </w:rPr>
-              <w:t>[(1,9), (2,8), (3,7)]</w:t>
+              <w:t>Sequence from 0 up to argument – 1.</w:t>
             </w:r>
           </w:p>
         </w:tc>
@@ -10045,7 +10211,8 @@
               <w:rPr>
                 <w:rStyle w:val="Code"/>
               </w:rPr>
-              <w:t>_datetime</w:t>
+              <w:lastRenderedPageBreak/>
+              <w:t>zip(iterable, …)</w:t>
             </w:r>
           </w:p>
         </w:tc>
@@ -10066,7 +10233,7 @@
               <w:rPr>
                 <w:rStyle w:val="Code"/>
               </w:rPr>
-              <w:t>module</w:t>
+              <w:t>list</w:t>
             </w:r>
           </w:p>
         </w:tc>
@@ -10084,7 +10251,38 @@
               <w:rPr>
                 <w:sz w:val="22"/>
               </w:rPr>
-              <w:t>Functions for date and time manipulation</w:t>
+              <w:t>Combines given iterables into one iterable of tuples.</w:t>
+            </w:r>
+          </w:p>
+          <w:p>
+            <w:pPr>
+              <w:rPr>
+                <w:sz w:val="22"/>
+              </w:rPr>
+            </w:pPr>
+            <w:r>
+              <w:rPr>
+                <w:sz w:val="22"/>
+              </w:rPr>
+              <w:t xml:space="preserve">Example: </w:t>
+            </w:r>
+            <w:r>
+              <w:rPr>
+                <w:rStyle w:val="Code"/>
+              </w:rPr>
+              <w:t>zip([1,2,3], [9,8,7])</w:t>
+            </w:r>
+            <w:r>
+              <w:rPr>
+                <w:sz w:val="22"/>
+              </w:rPr>
+              <w:t xml:space="preserve"> returns </w:t>
+            </w:r>
+            <w:r>
+              <w:rPr>
+                <w:rStyle w:val="Code"/>
+              </w:rPr>
+              <w:t>[(1,9), (2,8), (3,7)]</w:t>
             </w:r>
           </w:p>
         </w:tc>
@@ -10094,16 +10292,11 @@
           </w:tcPr>
           <w:p>
             <w:pPr>
-              <w:rPr>
-                <w:rStyle w:val="Code"/>
-              </w:rPr>
-            </w:pPr>
-            <w:r>
-              <w:rPr>
-                <w:rStyle w:val="Code"/>
-              </w:rPr>
-              <w:t>datetime</w:t>
-            </w:r>
+              <w:pStyle w:val="NoSpacing"/>
+              <w:rPr>
+                <w:rStyle w:val="Code"/>
+              </w:rPr>
+            </w:pPr>
           </w:p>
         </w:tc>
       </w:tr>
@@ -10125,6 +10318,86 @@
               <w:rPr>
                 <w:rStyle w:val="Code"/>
               </w:rPr>
+              <w:t>_datetime</w:t>
+            </w:r>
+          </w:p>
+        </w:tc>
+        <w:tc>
+          <w:tcPr>
+            <w:tcW w:w="1325" w:type="dxa"/>
+            <w:tcMar>
+              <w:right w:w="0" w:type="dxa"/>
+            </w:tcMar>
+          </w:tcPr>
+          <w:p>
+            <w:pPr>
+              <w:rPr>
+                <w:rStyle w:val="Code"/>
+              </w:rPr>
+            </w:pPr>
+            <w:r>
+              <w:rPr>
+                <w:rStyle w:val="Code"/>
+              </w:rPr>
+              <w:t>module</w:t>
+            </w:r>
+          </w:p>
+        </w:tc>
+        <w:tc>
+          <w:tcPr>
+            <w:tcW w:w="5053" w:type="dxa"/>
+          </w:tcPr>
+          <w:p>
+            <w:pPr>
+              <w:rPr>
+                <w:sz w:val="22"/>
+              </w:rPr>
+            </w:pPr>
+            <w:r>
+              <w:rPr>
+                <w:sz w:val="22"/>
+              </w:rPr>
+              <w:t>Functions for date and time manipulation</w:t>
+            </w:r>
+          </w:p>
+        </w:tc>
+        <w:tc>
+          <w:tcPr>
+            <w:tcW w:w="1241" w:type="dxa"/>
+          </w:tcPr>
+          <w:p>
+            <w:pPr>
+              <w:rPr>
+                <w:rStyle w:val="Code"/>
+              </w:rPr>
+            </w:pPr>
+            <w:r>
+              <w:rPr>
+                <w:rStyle w:val="Code"/>
+              </w:rPr>
+              <w:t>datetime</w:t>
+            </w:r>
+          </w:p>
+        </w:tc>
+      </w:tr>
+      <w:tr>
+        <w:trPr>
+          <w:cantSplit/>
+        </w:trPr>
+        <w:tc>
+          <w:tcPr>
+            <w:tcW w:w="2235" w:type="dxa"/>
+          </w:tcPr>
+          <w:p>
+            <w:pPr>
+              <w:rPr>
+                <w:rStyle w:val="Code"/>
+              </w:rPr>
+            </w:pPr>
+            <w:r>
+              <w:rPr>
+                <w:rStyle w:val="Code"/>
+              </w:rPr>
               <w:t>__builtin__</w:t>
             </w:r>
           </w:p>
@@ -10343,17 +10616,29 @@
       </w:pPr>
       <w:bookmarkStart w:id="2" w:name="_Ref405222515"/>
       <w:r>
-        <w:lastRenderedPageBreak/>
         <w:t xml:space="preserve">Table </w:t>
       </w:r>
-      <w:fldSimple w:instr=" SEQ Table \* ARABIC ">
-        <w:r>
-          <w:rPr>
-            <w:noProof/>
-          </w:rPr>
-          <w:t>2</w:t>
-        </w:r>
-      </w:fldSimple>
+      <w:r>
+        <w:fldChar w:fldCharType="begin"/>
+      </w:r>
+      <w:r>
+        <w:instrText xml:space="preserve"> SEQ Table \* ARABIC </w:instrText>
+      </w:r>
+      <w:r>
+        <w:fldChar w:fldCharType="separate"/>
+      </w:r>
+      <w:r>
+        <w:rPr>
+          <w:noProof/>
+        </w:rPr>
+        <w:t>2</w:t>
+      </w:r>
+      <w:r>
+        <w:rPr>
+          <w:noProof/>
+        </w:rPr>
+        <w:fldChar w:fldCharType="end"/>
+      </w:r>
       <w:bookmarkEnd w:id="2"/>
       <w:r>
         <w:t xml:space="preserve"> </w:t>
@@ -11019,6 +11304,7 @@
               <w:rPr>
                 <w:rStyle w:val="Code"/>
               </w:rPr>
+              <w:lastRenderedPageBreak/>
               <w:t>from</w:t>
             </w:r>
           </w:p>
@@ -11360,7 +11646,6 @@
               <w:rPr>
                 <w:rStyle w:val="Code"/>
               </w:rPr>
-              <w:lastRenderedPageBreak/>
               <w:t>lambda</w:t>
             </w:r>
           </w:p>
@@ -11893,6 +12178,7 @@
         <w:rPr>
           <w:rStyle w:val="Code"/>
         </w:rPr>
+        <w:lastRenderedPageBreak/>
         <w:t>from datetime import *</w:t>
       </w:r>
     </w:p>
@@ -12996,7 +13282,7 @@
       <w:rPr>
         <w:noProof/>
       </w:rPr>
-      <w:t>2</w:t>
+      <w:t>8</w:t>
     </w:r>
     <w:r>
       <w:rPr>
@@ -21302,7 +21588,129 @@
 </a:theme>
 </file>
 
-<file path=customXml/item1.xml><?xml version="1.0" encoding="utf-8"?><ct:contentTypeSchema ct:_="" ma:_="" ma:contentTypeName="Document" ma:contentTypeID="0x010100AC7E10361EB82B4CA0656D28B6A40514" ma:contentTypeVersion="0" ma:contentTypeDescription="Create a new document." ma:contentTypeScope="" ma:versionID="6e8e77a21c093f83d70d19158069c3ff" xmlns:ct="http://schemas.microsoft.com/office/2006/metadata/contentType" xmlns:ma="http://schemas.microsoft.com/office/2006/metadata/properties/metaAttributes">
+<file path=customXml/item1.xml><?xml version="1.0" encoding="utf-8"?>
+<?mso-contentType ?>
+<FormTemplates xmlns="http://schemas.microsoft.com/sharepoint/v3/contenttype/forms">
+  <Display>DocumentLibraryForm</Display>
+  <Edit>DocumentLibraryForm</Edit>
+  <New>DocumentLibraryForm</New>
+</FormTemplates>
+</file>
+
+<file path=customXml/item10.xml><?xml version="1.0" encoding="utf-8"?>
+<b:Sources xmlns:b="http://schemas.openxmlformats.org/officeDocument/2006/bibliography" xmlns="http://schemas.openxmlformats.org/officeDocument/2006/bibliography" SelectedStyle="\HarvardAnglia2008OfficeOnline.xsl" StyleName="Harvard – Anglia 2008">
+  <b:Source>
+    <b:Tag>Pre11</b:Tag>
+    <b:SourceType>ConferenceProceedings</b:SourceType>
+    <b:Guid>{C5D435DB-CF1E-46CC-B6B9-3B1BE4A4D32F}</b:Guid>
+    <b:Title>Wie sinnvoll ist solarthermische Heizungsunterstützung für Passivhaus-Bürogebäude?</b:Title>
+    <b:Year>2011</b:Year>
+    <b:Publisher>Universität Innsbruck und Passivhaust Institut</b:Publisher>
+    <b:City>Innsbruck</b:City>
+    <b:Author>
+      <b:Author>
+        <b:NameList>
+          <b:Person>
+            <b:Last>Preisler</b:Last>
+            <b:First>Anita</b:First>
+          </b:Person>
+        </b:NameList>
+      </b:Author>
+    </b:Author>
+    <b:Pages>207-212</b:Pages>
+    <b:ConferenceName>15. Internationale Passivhaustagung</b:ConferenceName>
+    <b:RefOrder>1</b:RefOrder>
+  </b:Source>
+  <b:Source>
+    <b:Tag>Pre124</b:Tag>
+    <b:SourceType>Report</b:SourceType>
+    <b:Guid>{1997BDF1-D8F6-4C83-A012-9658E9B9ADBB}</b:Guid>
+    <b:Author>
+      <b:Author>
+        <b:NameList>
+          <b:Person>
+            <b:Last>Preisler</b:Last>
+            <b:First>Anita</b:First>
+          </b:Person>
+          <b:Person>
+            <b:Last>Brychta</b:Last>
+            <b:First>Markus</b:First>
+          </b:Person>
+          <b:Person>
+            <b:Last>Dubisch</b:Last>
+            <b:First>Florian</b:First>
+          </b:Person>
+        </b:NameList>
+      </b:Author>
+    </b:Author>
+    <b:Title>Anlageneinzelbericht: Solargestützte DEC-Anlage ENERGYbase</b:Title>
+    <b:Year>2012</b:Year>
+    <b:Publisher>SolarCooling Monitor - Evaluierung Energieeffizienz und Betriebserfahrungen von solarthermischen Kühlanlagen zur Gebäudekühlung in Österreich</b:Publisher>
+    <b:City>Wien</b:City>
+    <b:RefOrder>2</b:RefOrder>
+  </b:Source>
+</b:Sources>
+</file>
+
+<file path=customXml/item11.xml><?xml version="1.0" encoding="utf-8"?>
+<b:Sources xmlns:b="http://schemas.openxmlformats.org/officeDocument/2006/bibliography" xmlns="http://schemas.openxmlformats.org/officeDocument/2006/bibliography" SelectedStyle="\HarvardAnglia2008OfficeOnline.xsl" StyleName="Harvard – Anglia 2008">
+  <b:Source>
+    <b:Tag>Pre11</b:Tag>
+    <b:SourceType>ConferenceProceedings</b:SourceType>
+    <b:Guid>{C5D435DB-CF1E-46CC-B6B9-3B1BE4A4D32F}</b:Guid>
+    <b:Title>Wie sinnvoll ist solarthermische Heizungsunterstützung für Passivhaus-Bürogebäude?</b:Title>
+    <b:Year>2011</b:Year>
+    <b:Publisher>Universität Innsbruck und Passivhaust Institut</b:Publisher>
+    <b:City>Innsbruck</b:City>
+    <b:Author>
+      <b:Author>
+        <b:NameList>
+          <b:Person>
+            <b:Last>Preisler</b:Last>
+            <b:First>Anita</b:First>
+          </b:Person>
+        </b:NameList>
+      </b:Author>
+    </b:Author>
+    <b:Pages>207-212</b:Pages>
+    <b:ConferenceName>15. Internationale Passivhaustagung</b:ConferenceName>
+    <b:RefOrder>1</b:RefOrder>
+  </b:Source>
+  <b:Source>
+    <b:Tag>Pre124</b:Tag>
+    <b:SourceType>Report</b:SourceType>
+    <b:Guid>{1997BDF1-D8F6-4C83-A012-9658E9B9ADBB}</b:Guid>
+    <b:Author>
+      <b:Author>
+        <b:NameList>
+          <b:Person>
+            <b:Last>Preisler</b:Last>
+            <b:First>Anita</b:First>
+          </b:Person>
+          <b:Person>
+            <b:Last>Brychta</b:Last>
+            <b:First>Markus</b:First>
+          </b:Person>
+          <b:Person>
+            <b:Last>Dubisch</b:Last>
+            <b:First>Florian</b:First>
+          </b:Person>
+        </b:NameList>
+      </b:Author>
+    </b:Author>
+    <b:Title>Anlageneinzelbericht: Solargestützte DEC-Anlage ENERGYbase</b:Title>
+    <b:Year>2012</b:Year>
+    <b:Publisher>SolarCooling Monitor - Evaluierung Energieeffizienz und Betriebserfahrungen von solarthermischen Kühlanlagen zur Gebäudekühlung in Österreich</b:Publisher>
+    <b:City>Wien</b:City>
+    <b:RefOrder>2</b:RefOrder>
+  </b:Source>
+</b:Sources>
+</file>
+
+<file path=customXml/item2.xml><?xml version="1.0" encoding="utf-8"?><p:properties xmlns:p="http://schemas.microsoft.com/office/2006/metadata/properties" xmlns:xsi="http://www.w3.org/2001/XMLSchema-instance" xmlns:pc="http://schemas.microsoft.com/office/infopath/2007/PartnerControls"><documentManagement><Author0 xmlns="$ListId:Shared Documents;">Hannu Rummukainen</Author0></documentManagement></p:properties>
+</file>
+
+<file path=customXml/item3.xml><?xml version="1.0" encoding="utf-8"?><ct:contentTypeSchema ct:_="" ma:_="" ma:contentTypeName="Document" ma:contentTypeID="0x010100AC7E10361EB82B4CA0656D28B6A40514" ma:contentTypeVersion="0" ma:contentTypeDescription="Create a new document." ma:contentTypeScope="" ma:versionID="6e8e77a21c093f83d70d19158069c3ff" xmlns:ct="http://schemas.microsoft.com/office/2006/metadata/contentType" xmlns:ma="http://schemas.microsoft.com/office/2006/metadata/properties/metaAttributes">
 <xsd:schema targetNamespace="http://schemas.microsoft.com/office/2006/metadata/properties" ma:root="true" ma:fieldsID="d2dad8d00024f06655d6a1129939ab7e" ns2:_="" xmlns:xsd="http://www.w3.org/2001/XMLSchema" xmlns:xs="http://www.w3.org/2001/XMLSchema" xmlns:p="http://schemas.microsoft.com/office/2006/metadata/properties" xmlns:ns2="$ListId:Shared Documents;">
 <xsd:import namespace="$ListId:Shared Documents;"/>
 <xsd:element name="properties">
@@ -21427,128 +21835,6 @@
 <xs:element name="TermId" type="xs:string"></xs:element>
 </xs:schema>
 </ct:contentTypeSchema>
-</file>
-
-<file path=customXml/item10.xml><?xml version="1.0" encoding="utf-8"?>
-<b:Sources xmlns:b="http://schemas.openxmlformats.org/officeDocument/2006/bibliography" xmlns="http://schemas.openxmlformats.org/officeDocument/2006/bibliography" SelectedStyle="\HarvardAnglia2008OfficeOnline.xsl" StyleName="Harvard – Anglia 2008">
-  <b:Source>
-    <b:Tag>Pre11</b:Tag>
-    <b:SourceType>ConferenceProceedings</b:SourceType>
-    <b:Guid>{C5D435DB-CF1E-46CC-B6B9-3B1BE4A4D32F}</b:Guid>
-    <b:Title>Wie sinnvoll ist solarthermische Heizungsunterstützung für Passivhaus-Bürogebäude?</b:Title>
-    <b:Year>2011</b:Year>
-    <b:Publisher>Universität Innsbruck und Passivhaust Institut</b:Publisher>
-    <b:City>Innsbruck</b:City>
-    <b:Author>
-      <b:Author>
-        <b:NameList>
-          <b:Person>
-            <b:Last>Preisler</b:Last>
-            <b:First>Anita</b:First>
-          </b:Person>
-        </b:NameList>
-      </b:Author>
-    </b:Author>
-    <b:Pages>207-212</b:Pages>
-    <b:ConferenceName>15. Internationale Passivhaustagung</b:ConferenceName>
-    <b:RefOrder>1</b:RefOrder>
-  </b:Source>
-  <b:Source>
-    <b:Tag>Pre124</b:Tag>
-    <b:SourceType>Report</b:SourceType>
-    <b:Guid>{1997BDF1-D8F6-4C83-A012-9658E9B9ADBB}</b:Guid>
-    <b:Author>
-      <b:Author>
-        <b:NameList>
-          <b:Person>
-            <b:Last>Preisler</b:Last>
-            <b:First>Anita</b:First>
-          </b:Person>
-          <b:Person>
-            <b:Last>Brychta</b:Last>
-            <b:First>Markus</b:First>
-          </b:Person>
-          <b:Person>
-            <b:Last>Dubisch</b:Last>
-            <b:First>Florian</b:First>
-          </b:Person>
-        </b:NameList>
-      </b:Author>
-    </b:Author>
-    <b:Title>Anlageneinzelbericht: Solargestützte DEC-Anlage ENERGYbase</b:Title>
-    <b:Year>2012</b:Year>
-    <b:Publisher>SolarCooling Monitor - Evaluierung Energieeffizienz und Betriebserfahrungen von solarthermischen Kühlanlagen zur Gebäudekühlung in Österreich</b:Publisher>
-    <b:City>Wien</b:City>
-    <b:RefOrder>2</b:RefOrder>
-  </b:Source>
-</b:Sources>
-</file>
-
-<file path=customXml/item11.xml><?xml version="1.0" encoding="utf-8"?>
-<b:Sources xmlns:b="http://schemas.openxmlformats.org/officeDocument/2006/bibliography" xmlns="http://schemas.openxmlformats.org/officeDocument/2006/bibliography" SelectedStyle="\HarvardAnglia2008OfficeOnline.xsl" StyleName="Harvard – Anglia 2008">
-  <b:Source>
-    <b:Tag>Pre11</b:Tag>
-    <b:SourceType>ConferenceProceedings</b:SourceType>
-    <b:Guid>{C5D435DB-CF1E-46CC-B6B9-3B1BE4A4D32F}</b:Guid>
-    <b:Title>Wie sinnvoll ist solarthermische Heizungsunterstützung für Passivhaus-Bürogebäude?</b:Title>
-    <b:Year>2011</b:Year>
-    <b:Publisher>Universität Innsbruck und Passivhaust Institut</b:Publisher>
-    <b:City>Innsbruck</b:City>
-    <b:Author>
-      <b:Author>
-        <b:NameList>
-          <b:Person>
-            <b:Last>Preisler</b:Last>
-            <b:First>Anita</b:First>
-          </b:Person>
-        </b:NameList>
-      </b:Author>
-    </b:Author>
-    <b:Pages>207-212</b:Pages>
-    <b:ConferenceName>15. Internationale Passivhaustagung</b:ConferenceName>
-    <b:RefOrder>1</b:RefOrder>
-  </b:Source>
-  <b:Source>
-    <b:Tag>Pre124</b:Tag>
-    <b:SourceType>Report</b:SourceType>
-    <b:Guid>{1997BDF1-D8F6-4C83-A012-9658E9B9ADBB}</b:Guid>
-    <b:Author>
-      <b:Author>
-        <b:NameList>
-          <b:Person>
-            <b:Last>Preisler</b:Last>
-            <b:First>Anita</b:First>
-          </b:Person>
-          <b:Person>
-            <b:Last>Brychta</b:Last>
-            <b:First>Markus</b:First>
-          </b:Person>
-          <b:Person>
-            <b:Last>Dubisch</b:Last>
-            <b:First>Florian</b:First>
-          </b:Person>
-        </b:NameList>
-      </b:Author>
-    </b:Author>
-    <b:Title>Anlageneinzelbericht: Solargestützte DEC-Anlage ENERGYbase</b:Title>
-    <b:Year>2012</b:Year>
-    <b:Publisher>SolarCooling Monitor - Evaluierung Energieeffizienz und Betriebserfahrungen von solarthermischen Kühlanlagen zur Gebäudekühlung in Österreich</b:Publisher>
-    <b:City>Wien</b:City>
-    <b:RefOrder>2</b:RefOrder>
-  </b:Source>
-</b:Sources>
-</file>
-
-<file path=customXml/item2.xml><?xml version="1.0" encoding="utf-8"?><p:properties xmlns:p="http://schemas.microsoft.com/office/2006/metadata/properties" xmlns:xsi="http://www.w3.org/2001/XMLSchema-instance" xmlns:pc="http://schemas.microsoft.com/office/infopath/2007/PartnerControls"><documentManagement><Author0 xmlns="$ListId:Shared Documents;">Hannu Rummukainen</Author0></documentManagement></p:properties>
-</file>
-
-<file path=customXml/item3.xml><?xml version="1.0" encoding="utf-8"?>
-<?mso-contentType ?>
-<FormTemplates xmlns="http://schemas.microsoft.com/sharepoint/v3/contenttype/forms">
-  <Display>DocumentLibraryForm</Display>
-  <Edit>DocumentLibraryForm</Edit>
-  <New>DocumentLibraryForm</New>
-</FormTemplates>
 </file>
 
 <file path=customXml/item4.xml><?xml version="1.0" encoding="utf-8"?>
@@ -21882,6 +22168,40 @@
 </file>
 
 <file path=customXml/itemProps1.xml><?xml version="1.0" encoding="utf-8"?>
+<ds:datastoreItem xmlns:ds="http://schemas.openxmlformats.org/officeDocument/2006/customXml" ds:itemID="{7245FDC4-C959-4233-A91B-8B19805213EA}">
+  <ds:schemaRefs>
+    <ds:schemaRef ds:uri="http://schemas.microsoft.com/sharepoint/v3/contenttype/forms"/>
+  </ds:schemaRefs>
+</ds:datastoreItem>
+</file>
+
+<file path=customXml/itemProps10.xml><?xml version="1.0" encoding="utf-8"?>
+<ds:datastoreItem xmlns:ds="http://schemas.openxmlformats.org/officeDocument/2006/customXml" ds:itemID="{846B78D6-DC09-4692-94A0-A5FD7EF9F6CA}">
+  <ds:schemaRefs>
+    <ds:schemaRef ds:uri="http://schemas.openxmlformats.org/officeDocument/2006/bibliography"/>
+  </ds:schemaRefs>
+</ds:datastoreItem>
+</file>
+
+<file path=customXml/itemProps11.xml><?xml version="1.0" encoding="utf-8"?>
+<ds:datastoreItem xmlns:ds="http://schemas.openxmlformats.org/officeDocument/2006/customXml" ds:itemID="{1F609D2E-5A4A-4167-A44A-DBBFE39833EB}">
+  <ds:schemaRefs>
+    <ds:schemaRef ds:uri="http://schemas.openxmlformats.org/officeDocument/2006/bibliography"/>
+  </ds:schemaRefs>
+</ds:datastoreItem>
+</file>
+
+<file path=customXml/itemProps2.xml><?xml version="1.0" encoding="utf-8"?>
+<ds:datastoreItem xmlns:ds="http://schemas.openxmlformats.org/officeDocument/2006/customXml" ds:itemID="{79177291-3B2D-4481-B5DD-6A41632A09A5}">
+  <ds:schemaRefs>
+    <ds:schemaRef ds:uri="http://schemas.microsoft.com/office/2006/metadata/properties"/>
+    <ds:schemaRef ds:uri="http://schemas.microsoft.com/office/infopath/2007/PartnerControls"/>
+    <ds:schemaRef ds:uri="$ListId:Shared Documents;"/>
+  </ds:schemaRefs>
+</ds:datastoreItem>
+</file>
+
+<file path=customXml/itemProps3.xml><?xml version="1.0" encoding="utf-8"?>
 <ds:datastoreItem xmlns:ds="http://schemas.openxmlformats.org/officeDocument/2006/customXml" ds:itemID="{42A98A49-FA42-4C65-BDE7-EFAAB1328A50}">
   <ds:schemaRefs>
     <ds:schemaRef ds:uri="http://schemas.microsoft.com/office/2006/metadata/contentType"/>
@@ -21899,42 +22219,8 @@
 </ds:datastoreItem>
 </file>
 
-<file path=customXml/itemProps10.xml><?xml version="1.0" encoding="utf-8"?>
-<ds:datastoreItem xmlns:ds="http://schemas.openxmlformats.org/officeDocument/2006/customXml" ds:itemID="{9981CF3B-B111-45EF-AB4F-771FDF9DC49A}">
-  <ds:schemaRefs>
-    <ds:schemaRef ds:uri="http://schemas.openxmlformats.org/officeDocument/2006/bibliography"/>
-  </ds:schemaRefs>
-</ds:datastoreItem>
-</file>
-
-<file path=customXml/itemProps11.xml><?xml version="1.0" encoding="utf-8"?>
-<ds:datastoreItem xmlns:ds="http://schemas.openxmlformats.org/officeDocument/2006/customXml" ds:itemID="{43174440-B86A-4061-B2A2-0D8FF1EEA8EA}">
-  <ds:schemaRefs>
-    <ds:schemaRef ds:uri="http://schemas.openxmlformats.org/officeDocument/2006/bibliography"/>
-  </ds:schemaRefs>
-</ds:datastoreItem>
-</file>
-
-<file path=customXml/itemProps2.xml><?xml version="1.0" encoding="utf-8"?>
-<ds:datastoreItem xmlns:ds="http://schemas.openxmlformats.org/officeDocument/2006/customXml" ds:itemID="{79177291-3B2D-4481-B5DD-6A41632A09A5}">
-  <ds:schemaRefs>
-    <ds:schemaRef ds:uri="http://schemas.microsoft.com/office/2006/metadata/properties"/>
-    <ds:schemaRef ds:uri="http://schemas.microsoft.com/office/infopath/2007/PartnerControls"/>
-    <ds:schemaRef ds:uri="$ListId:Shared Documents;"/>
-  </ds:schemaRefs>
-</ds:datastoreItem>
-</file>
-
-<file path=customXml/itemProps3.xml><?xml version="1.0" encoding="utf-8"?>
-<ds:datastoreItem xmlns:ds="http://schemas.openxmlformats.org/officeDocument/2006/customXml" ds:itemID="{7245FDC4-C959-4233-A91B-8B19805213EA}">
-  <ds:schemaRefs>
-    <ds:schemaRef ds:uri="http://schemas.microsoft.com/sharepoint/v3/contenttype/forms"/>
-  </ds:schemaRefs>
-</ds:datastoreItem>
-</file>
-
 <file path=customXml/itemProps4.xml><?xml version="1.0" encoding="utf-8"?>
-<ds:datastoreItem xmlns:ds="http://schemas.openxmlformats.org/officeDocument/2006/customXml" ds:itemID="{298F6EF0-8FA3-4FDD-8FAD-FC04394D7624}">
+<ds:datastoreItem xmlns:ds="http://schemas.openxmlformats.org/officeDocument/2006/customXml" ds:itemID="{DCA82C4F-9322-4384-982A-52904938E17E}">
   <ds:schemaRefs>
     <ds:schemaRef ds:uri="http://schemas.openxmlformats.org/officeDocument/2006/bibliography"/>
   </ds:schemaRefs>
@@ -21942,7 +22228,7 @@
 </file>
 
 <file path=customXml/itemProps5.xml><?xml version="1.0" encoding="utf-8"?>
-<ds:datastoreItem xmlns:ds="http://schemas.openxmlformats.org/officeDocument/2006/customXml" ds:itemID="{E758EEE5-026A-4A88-9234-54C4822C3688}">
+<ds:datastoreItem xmlns:ds="http://schemas.openxmlformats.org/officeDocument/2006/customXml" ds:itemID="{DE05B029-F55E-43B0-B596-4ED1F3927358}">
   <ds:schemaRefs>
     <ds:schemaRef ds:uri="http://schemas.openxmlformats.org/officeDocument/2006/bibliography"/>
   </ds:schemaRefs>
@@ -21950,7 +22236,7 @@
 </file>
 
 <file path=customXml/itemProps6.xml><?xml version="1.0" encoding="utf-8"?>
-<ds:datastoreItem xmlns:ds="http://schemas.openxmlformats.org/officeDocument/2006/customXml" ds:itemID="{D82C702E-187A-4AB4-9C63-1C307D98A0E3}">
+<ds:datastoreItem xmlns:ds="http://schemas.openxmlformats.org/officeDocument/2006/customXml" ds:itemID="{0359CC14-CE27-49D8-A5E5-52C45DDDEE0E}">
   <ds:schemaRefs>
     <ds:schemaRef ds:uri="http://schemas.openxmlformats.org/officeDocument/2006/bibliography"/>
   </ds:schemaRefs>
@@ -21958,7 +22244,7 @@
 </file>
 
 <file path=customXml/itemProps7.xml><?xml version="1.0" encoding="utf-8"?>
-<ds:datastoreItem xmlns:ds="http://schemas.openxmlformats.org/officeDocument/2006/customXml" ds:itemID="{1145E031-7A4A-45B4-85D6-DD630687C598}">
+<ds:datastoreItem xmlns:ds="http://schemas.openxmlformats.org/officeDocument/2006/customXml" ds:itemID="{5A05A1C1-20E1-4A2A-B7F5-C82BDDAB0DBB}">
   <ds:schemaRefs>
     <ds:schemaRef ds:uri="http://schemas.openxmlformats.org/officeDocument/2006/bibliography"/>
   </ds:schemaRefs>
@@ -21966,7 +22252,7 @@
 </file>
 
 <file path=customXml/itemProps8.xml><?xml version="1.0" encoding="utf-8"?>
-<ds:datastoreItem xmlns:ds="http://schemas.openxmlformats.org/officeDocument/2006/customXml" ds:itemID="{8B111882-2FA9-4BDB-8497-0CC0CCA75077}">
+<ds:datastoreItem xmlns:ds="http://schemas.openxmlformats.org/officeDocument/2006/customXml" ds:itemID="{E95A20F1-CED9-4144-9E65-1C47D0C393A7}">
   <ds:schemaRefs>
     <ds:schemaRef ds:uri="http://schemas.openxmlformats.org/officeDocument/2006/bibliography"/>
   </ds:schemaRefs>
@@ -21974,7 +22260,7 @@
 </file>
 
 <file path=customXml/itemProps9.xml><?xml version="1.0" encoding="utf-8"?>
-<ds:datastoreItem xmlns:ds="http://schemas.openxmlformats.org/officeDocument/2006/customXml" ds:itemID="{864AEA7C-9580-412A-80DB-0DC47C862E4E}">
+<ds:datastoreItem xmlns:ds="http://schemas.openxmlformats.org/officeDocument/2006/customXml" ds:itemID="{812DB55E-D585-4C7F-B93A-891834F5C06A}">
   <ds:schemaRefs>
     <ds:schemaRef ds:uri="http://schemas.openxmlformats.org/officeDocument/2006/bibliography"/>
   </ds:schemaRefs>

</xml_diff>

<commit_message>
New class ConstraintContext allows use of decision variables in constraint expressions.
</commit_message>
<xml_diff>
--- a/sim-eval/doc/CITYOPT Planning Tool Expression Language.docx
+++ b/sim-eval/doc/CITYOPT Planning Tool Expression Language.docx
@@ -346,20 +346,72 @@
     </w:p>
     <w:p>
       <w:pPr>
-        <w:pStyle w:val="Heading2"/>
-        <w:rPr>
-          <w:lang w:val="en-US"/>
-        </w:rPr>
-      </w:pPr>
-      <w:r>
-        <w:rPr>
-          <w:lang w:val="en-US"/>
-        </w:rPr>
-        <w:t>Named parameters and variables</w:t>
+        <w:spacing w:before="120" w:after="60"/>
+        <w:jc w:val="both"/>
+        <w:rPr>
+          <w:lang w:val="en-US"/>
+        </w:rPr>
+      </w:pPr>
+      <w:r>
+        <w:rPr>
+          <w:lang w:val="en-US"/>
+        </w:rPr>
+        <w:t xml:space="preserve">In some cases it is necessary </w:t>
+      </w:r>
+      <w:r>
+        <w:rPr>
+          <w:lang w:val="en-US"/>
+        </w:rPr>
+        <w:t xml:space="preserve">that </w:t>
+      </w:r>
+      <w:r>
+        <w:rPr>
+          <w:lang w:val="en-US"/>
+        </w:rPr>
+        <w:t xml:space="preserve">the </w:t>
+      </w:r>
+      <w:r>
+        <w:rPr>
+          <w:lang w:val="en-US"/>
+        </w:rPr>
+        <w:t xml:space="preserve">scenario generation modifies multiple input parameters in a dependent manner, e.g. one input parameter should always be double the value of another. </w:t>
+      </w:r>
+      <w:r>
+        <w:rPr>
+          <w:lang w:val="en-US"/>
+        </w:rPr>
+        <w:t xml:space="preserve"> For this purpose, in scenario generation an input parameter can be defined via an </w:t>
+      </w:r>
+      <w:r>
+        <w:rPr>
+          <w:i/>
+          <w:lang w:val="en-US"/>
+        </w:rPr>
+        <w:t>input expression</w:t>
+      </w:r>
+      <w:r>
+        <w:rPr>
+          <w:lang w:val="en-US"/>
+        </w:rPr>
+        <w:t xml:space="preserve"> that depends on decision variables and external parameters.</w:t>
       </w:r>
     </w:p>
     <w:p>
       <w:pPr>
+        <w:pStyle w:val="Heading2"/>
+        <w:rPr>
+          <w:lang w:val="en-US"/>
+        </w:rPr>
+      </w:pPr>
+      <w:r>
+        <w:rPr>
+          <w:lang w:val="en-US"/>
+        </w:rPr>
+        <w:t>Named parameters and variables</w:t>
+      </w:r>
+    </w:p>
+    <w:p>
+      <w:pPr>
         <w:spacing w:before="120" w:after="60"/>
         <w:jc w:val="both"/>
         <w:rPr>
@@ -441,8 +493,16 @@
         <w:rPr>
           <w:lang w:val="en-US"/>
         </w:rPr>
-        <w:t xml:space="preserve"> that can</w:t>
-      </w:r>
+        <w:t xml:space="preserve"> that </w:t>
+      </w:r>
+      <w:proofErr w:type="gramStart"/>
+      <w:r>
+        <w:rPr>
+          <w:lang w:val="en-US"/>
+        </w:rPr>
+        <w:t>can</w:t>
+      </w:r>
+      <w:proofErr w:type="gramEnd"/>
       <w:r>
         <w:rPr>
           <w:lang w:val="en-US"/>
@@ -505,7 +565,7 @@
           <w:rStyle w:val="Emphasis"/>
           <w:lang w:val="en-US"/>
         </w:rPr>
-        <w:t>Input parameters</w:t>
+        <w:t>Decision variables</w:t>
       </w:r>
       <w:r>
         <w:rPr>
@@ -517,109 +577,52 @@
         <w:rPr>
           <w:lang w:val="en-US"/>
         </w:rPr>
-        <w:t xml:space="preserve"> input values for </w:t>
-      </w:r>
-      <w:r>
-        <w:rPr>
-          <w:lang w:val="en-US"/>
-        </w:rPr>
-        <w:t xml:space="preserve">a </w:t>
-      </w:r>
-      <w:r>
-        <w:rPr>
-          <w:lang w:val="en-US"/>
-        </w:rPr>
-        <w:t>simulation model</w:t>
-      </w:r>
-      <w:r>
-        <w:rPr>
-          <w:lang w:val="en-US"/>
-        </w:rPr>
-        <w:t xml:space="preserve">.  Each input parameter is associated with a specific model </w:t>
-      </w:r>
-      <w:r>
-        <w:rPr>
-          <w:rStyle w:val="Emphasis"/>
-        </w:rPr>
-        <w:t>component</w:t>
-      </w:r>
-      <w:r>
-        <w:rPr>
-          <w:lang w:val="en-US"/>
-        </w:rPr>
-        <w:t xml:space="preserve"> and must be referenced in the form </w:t>
-      </w:r>
-      <w:r>
-        <w:rPr>
-          <w:rStyle w:val="Code"/>
-        </w:rPr>
-        <w:t>C</w:t>
-      </w:r>
-      <w:r>
-        <w:rPr>
-          <w:rStyle w:val="Code"/>
-        </w:rPr>
-        <w:t>.</w:t>
-      </w:r>
-      <w:r>
-        <w:rPr>
-          <w:rStyle w:val="Code"/>
-        </w:rPr>
-        <w:t>I</w:t>
-      </w:r>
-      <w:r>
-        <w:rPr>
-          <w:lang w:val="en-US"/>
-        </w:rPr>
-        <w:t xml:space="preserve"> where </w:t>
-      </w:r>
-      <w:r>
-        <w:rPr>
-          <w:rStyle w:val="Code"/>
-        </w:rPr>
-        <w:t>C</w:t>
-      </w:r>
-      <w:r>
-        <w:rPr>
-          <w:lang w:val="en-US"/>
-        </w:rPr>
-        <w:t xml:space="preserve"> is the component name and </w:t>
-      </w:r>
-      <w:r>
-        <w:rPr>
-          <w:rStyle w:val="Code"/>
-        </w:rPr>
-        <w:t>I</w:t>
-      </w:r>
-      <w:r>
-        <w:rPr>
-          <w:lang w:val="en-US"/>
-        </w:rPr>
-        <w:t xml:space="preserve"> is the input parameter name.</w:t>
-      </w:r>
-      <w:r>
-        <w:rPr>
-          <w:lang w:val="en-US"/>
-        </w:rPr>
         <w:t xml:space="preserve"> </w:t>
       </w:r>
       <w:r>
         <w:rPr>
           <w:lang w:val="en-US"/>
         </w:rPr>
-        <w:t xml:space="preserve"> Input parameters can be </w:t>
-      </w:r>
-      <w:r>
-        <w:rPr>
-          <w:lang w:val="en-US"/>
-        </w:rPr>
-        <w:t xml:space="preserve">used </w:t>
-      </w:r>
-      <w:r>
-        <w:rPr>
-          <w:lang w:val="en-US"/>
-        </w:rPr>
-        <w:t>in constraint, metric and objective function expressions.</w:t>
+        <w:t>the values decided by the genetic algorithm (or other optimization algorithm) in scenario generation.  They can be used in constraint and input expressions only.</w:t>
+      </w:r>
+      <w:r>
+        <w:rPr>
+          <w:lang w:val="en-US"/>
+        </w:rPr>
+        <w:t xml:space="preserve">  A </w:t>
+      </w:r>
+      <w:r>
+        <w:rPr>
+          <w:lang w:val="en-US"/>
+        </w:rPr>
+        <w:lastRenderedPageBreak/>
+        <w:t xml:space="preserve">decision variable can be defined with </w:t>
+      </w:r>
+      <w:r>
+        <w:rPr>
+          <w:lang w:val="en-US"/>
+        </w:rPr>
+        <w:t xml:space="preserve">a name of </w:t>
+      </w:r>
+      <w:r>
+        <w:rPr>
+          <w:lang w:val="en-US"/>
+        </w:rPr>
+        <w:t>its own, or it can share a name with a</w:t>
+      </w:r>
+      <w:r>
+        <w:rPr>
+          <w:lang w:val="en-US"/>
+        </w:rPr>
+        <w:t>n input param</w:t>
+      </w:r>
+      <w:bookmarkStart w:id="0" w:name="_GoBack"/>
+      <w:bookmarkEnd w:id="0"/>
+      <w:r>
+        <w:rPr>
+          <w:lang w:val="en-US"/>
+        </w:rPr>
+        <w:t>eter; in the latter case the decision variable is referenced via a component name as described below.</w:t>
       </w:r>
     </w:p>
     <w:p>
@@ -635,7 +638,7 @@
           <w:rStyle w:val="Emphasis"/>
           <w:lang w:val="en-US"/>
         </w:rPr>
-        <w:t>Output variables</w:t>
+        <w:t>Input parameters</w:t>
       </w:r>
       <w:r>
         <w:rPr>
@@ -647,37 +650,99 @@
         <w:rPr>
           <w:lang w:val="en-US"/>
         </w:rPr>
+        <w:t xml:space="preserve"> input values for </w:t>
+      </w:r>
+      <w:r>
+        <w:rPr>
+          <w:lang w:val="en-US"/>
+        </w:rPr>
+        <w:t xml:space="preserve">a </w:t>
+      </w:r>
+      <w:r>
+        <w:rPr>
+          <w:lang w:val="en-US"/>
+        </w:rPr>
+        <w:t>simulation model</w:t>
+      </w:r>
+      <w:r>
+        <w:rPr>
+          <w:lang w:val="en-US"/>
+        </w:rPr>
+        <w:t xml:space="preserve">.  Each input parameter is associated with a specific model </w:t>
+      </w:r>
+      <w:r>
+        <w:rPr>
+          <w:rStyle w:val="Emphasis"/>
+        </w:rPr>
+        <w:t>component</w:t>
+      </w:r>
+      <w:r>
+        <w:rPr>
+          <w:lang w:val="en-US"/>
+        </w:rPr>
+        <w:t xml:space="preserve"> and must be referenced in the form </w:t>
+      </w:r>
+      <w:r>
+        <w:rPr>
+          <w:rStyle w:val="Code"/>
+        </w:rPr>
+        <w:t>C</w:t>
+      </w:r>
+      <w:r>
+        <w:rPr>
+          <w:rStyle w:val="Code"/>
+        </w:rPr>
+        <w:t>.</w:t>
+      </w:r>
+      <w:r>
+        <w:rPr>
+          <w:rStyle w:val="Code"/>
+        </w:rPr>
+        <w:t>I</w:t>
+      </w:r>
+      <w:r>
+        <w:rPr>
+          <w:lang w:val="en-US"/>
+        </w:rPr>
+        <w:t xml:space="preserve"> where </w:t>
+      </w:r>
+      <w:r>
+        <w:rPr>
+          <w:rStyle w:val="Code"/>
+        </w:rPr>
+        <w:t>C</w:t>
+      </w:r>
+      <w:r>
+        <w:rPr>
+          <w:lang w:val="en-US"/>
+        </w:rPr>
+        <w:t xml:space="preserve"> is the component name and </w:t>
+      </w:r>
+      <w:r>
+        <w:rPr>
+          <w:rStyle w:val="Code"/>
+        </w:rPr>
+        <w:t>I</w:t>
+      </w:r>
+      <w:r>
+        <w:rPr>
+          <w:lang w:val="en-US"/>
+        </w:rPr>
         <w:t xml:space="preserve"> </w:t>
       </w:r>
-      <w:r>
-        <w:rPr>
-          <w:lang w:val="en-US"/>
-        </w:rPr>
-        <w:t xml:space="preserve">time series data exported from </w:t>
-      </w:r>
-      <w:r>
-        <w:rPr>
-          <w:lang w:val="en-US"/>
-        </w:rPr>
-        <w:t>a simulation model.  Each output variable is associated with a model component</w:t>
-      </w:r>
-      <w:r>
-        <w:rPr>
-          <w:lang w:val="en-US"/>
-        </w:rPr>
-        <w:t xml:space="preserve"> and must be referenced in the form </w:t>
-      </w:r>
-      <w:r>
-        <w:rPr>
-          <w:rStyle w:val="Code"/>
-        </w:rPr>
-        <w:t>C.O</w:t>
-      </w:r>
-      <w:r>
-        <w:rPr>
-          <w:lang w:val="en-US"/>
-        </w:rPr>
-        <w:t xml:space="preserve"> where</w:t>
+      <w:proofErr w:type="gramStart"/>
+      <w:r>
+        <w:rPr>
+          <w:lang w:val="en-US"/>
+        </w:rPr>
+        <w:t>is</w:t>
+      </w:r>
+      <w:proofErr w:type="gramEnd"/>
+      <w:r>
+        <w:rPr>
+          <w:lang w:val="en-US"/>
+        </w:rPr>
+        <w:t xml:space="preserve"> the input parameter name.</w:t>
       </w:r>
       <w:r>
         <w:rPr>
@@ -687,52 +752,21 @@
       </w:r>
       <w:r>
         <w:rPr>
-          <w:rStyle w:val="Code"/>
-        </w:rPr>
-        <w:t>C</w:t>
-      </w:r>
-      <w:r>
-        <w:rPr>
-          <w:lang w:val="en-US"/>
-        </w:rPr>
-        <w:t xml:space="preserve"> is the </w:t>
-      </w:r>
-      <w:r>
-        <w:rPr>
-          <w:lang w:val="en-US"/>
-        </w:rPr>
-        <w:lastRenderedPageBreak/>
-        <w:t xml:space="preserve">component name and </w:t>
-      </w:r>
-      <w:r>
-        <w:rPr>
-          <w:rStyle w:val="Code"/>
-        </w:rPr>
-        <w:t>O</w:t>
-      </w:r>
-      <w:r>
-        <w:rPr>
-          <w:lang w:val="en-US"/>
-        </w:rPr>
-        <w:t xml:space="preserve"> is the output variable name.</w:t>
-      </w:r>
-      <w:r>
-        <w:rPr>
-          <w:lang w:val="en-US"/>
-        </w:rPr>
-        <w:t xml:space="preserve"> </w:t>
-      </w:r>
-      <w:r>
-        <w:rPr>
-          <w:lang w:val="en-US"/>
-        </w:rPr>
-        <w:t xml:space="preserve"> </w:t>
-      </w:r>
-      <w:r>
-        <w:rPr>
-          <w:lang w:val="en-US"/>
-        </w:rPr>
-        <w:t>Output variables can be used in constraint, metric and objective function expressions.</w:t>
+          <w:lang w:val="en-US"/>
+        </w:rPr>
+        <w:t xml:space="preserve"> Input parameters can be </w:t>
+      </w:r>
+      <w:r>
+        <w:rPr>
+          <w:lang w:val="en-US"/>
+        </w:rPr>
+        <w:t xml:space="preserve">used </w:t>
+      </w:r>
+      <w:r>
+        <w:rPr>
+          <w:lang w:val="en-US"/>
+        </w:rPr>
+        <w:t>in constraint, metric and objective function expressions.</w:t>
       </w:r>
     </w:p>
     <w:p>
@@ -748,50 +782,156 @@
           <w:rStyle w:val="Emphasis"/>
           <w:lang w:val="en-US"/>
         </w:rPr>
-        <w:t>Metrics</w:t>
-      </w:r>
-      <w:r>
-        <w:rPr>
-          <w:lang w:val="en-US"/>
-        </w:rPr>
-        <w:t xml:space="preserve"> are available in </w:t>
-      </w:r>
-      <w:r>
-        <w:rPr>
-          <w:lang w:val="en-US"/>
-        </w:rPr>
-        <w:t>constraint and objective function expressions.</w:t>
+        <w:t>Output variables</w:t>
+      </w:r>
+      <w:r>
+        <w:rPr>
+          <w:lang w:val="en-US"/>
+        </w:rPr>
+        <w:t xml:space="preserve"> are</w:t>
+      </w:r>
+      <w:r>
+        <w:rPr>
+          <w:lang w:val="en-US"/>
+        </w:rPr>
+        <w:t xml:space="preserve"> </w:t>
+      </w:r>
+      <w:r>
+        <w:rPr>
+          <w:lang w:val="en-US"/>
+        </w:rPr>
+        <w:t xml:space="preserve">time series data exported from </w:t>
+      </w:r>
+      <w:r>
+        <w:rPr>
+          <w:lang w:val="en-US"/>
+        </w:rPr>
+        <w:t>a simulation model.  Each output variable is associated with a model component</w:t>
+      </w:r>
+      <w:r>
+        <w:rPr>
+          <w:lang w:val="en-US"/>
+        </w:rPr>
+        <w:t xml:space="preserve"> and must be referenced in the form </w:t>
+      </w:r>
+      <w:r>
+        <w:rPr>
+          <w:rStyle w:val="Code"/>
+        </w:rPr>
+        <w:t>C.O</w:t>
+      </w:r>
+      <w:r>
+        <w:rPr>
+          <w:lang w:val="en-US"/>
+        </w:rPr>
+        <w:t xml:space="preserve"> where</w:t>
+      </w:r>
+      <w:r>
+        <w:rPr>
+          <w:lang w:val="en-US"/>
+        </w:rPr>
+        <w:t xml:space="preserve"> </w:t>
+      </w:r>
+      <w:r>
+        <w:rPr>
+          <w:rStyle w:val="Code"/>
+        </w:rPr>
+        <w:t>C</w:t>
+      </w:r>
+      <w:r>
+        <w:rPr>
+          <w:lang w:val="en-US"/>
+        </w:rPr>
+        <w:t xml:space="preserve"> is the component name and </w:t>
+      </w:r>
+      <w:r>
+        <w:rPr>
+          <w:rStyle w:val="Code"/>
+        </w:rPr>
+        <w:t>O</w:t>
+      </w:r>
+      <w:r>
+        <w:rPr>
+          <w:lang w:val="en-US"/>
+        </w:rPr>
+        <w:t xml:space="preserve"> is the output variable name.</w:t>
+      </w:r>
+      <w:r>
+        <w:rPr>
+          <w:lang w:val="en-US"/>
+        </w:rPr>
+        <w:t xml:space="preserve"> </w:t>
+      </w:r>
+      <w:r>
+        <w:rPr>
+          <w:lang w:val="en-US"/>
+        </w:rPr>
+        <w:t xml:space="preserve"> </w:t>
+      </w:r>
+      <w:r>
+        <w:rPr>
+          <w:lang w:val="en-US"/>
+        </w:rPr>
+        <w:t>Output variables can be used in constraint, metric and objective function expressions.</w:t>
       </w:r>
     </w:p>
     <w:p>
       <w:pPr>
-        <w:pStyle w:val="Heading2"/>
-        <w:rPr>
-          <w:lang w:val="en-US"/>
-        </w:rPr>
-      </w:pPr>
-      <w:r>
-        <w:rPr>
-          <w:lang w:val="en-US"/>
-        </w:rPr>
-        <w:t>Data types</w:t>
+        <w:spacing w:before="120" w:after="60"/>
+        <w:jc w:val="both"/>
+        <w:rPr>
+          <w:lang w:val="en-US"/>
+        </w:rPr>
+      </w:pPr>
+      <w:r>
+        <w:rPr>
+          <w:rStyle w:val="Emphasis"/>
+          <w:lang w:val="en-US"/>
+        </w:rPr>
+        <w:t>Metrics</w:t>
+      </w:r>
+      <w:r>
+        <w:rPr>
+          <w:lang w:val="en-US"/>
+        </w:rPr>
+        <w:t xml:space="preserve"> are available in </w:t>
+      </w:r>
+      <w:r>
+        <w:rPr>
+          <w:lang w:val="en-US"/>
+        </w:rPr>
+        <w:t>constraint and objective function expressions.</w:t>
       </w:r>
     </w:p>
     <w:p>
       <w:pPr>
-        <w:rPr>
-          <w:lang w:val="en-US"/>
-        </w:rPr>
-      </w:pPr>
-      <w:r>
-        <w:rPr>
-          <w:lang w:val="en-US"/>
-        </w:rPr>
-        <w:t>The following data types can be used for named parameters and variables.</w:t>
+        <w:pStyle w:val="Heading2"/>
+        <w:rPr>
+          <w:lang w:val="en-US"/>
+        </w:rPr>
+      </w:pPr>
+      <w:r>
+        <w:rPr>
+          <w:lang w:val="en-US"/>
+        </w:rPr>
+        <w:t>Data types</w:t>
       </w:r>
     </w:p>
     <w:p>
       <w:pPr>
+        <w:rPr>
+          <w:lang w:val="en-US"/>
+        </w:rPr>
+      </w:pPr>
+      <w:r>
+        <w:rPr>
+          <w:lang w:val="en-US"/>
+        </w:rPr>
+        <w:t>The following data types can be used for named parameters and variables.</w:t>
+      </w:r>
+    </w:p>
+    <w:p>
+      <w:pPr>
         <w:spacing w:before="120" w:after="60"/>
         <w:jc w:val="both"/>
         <w:rPr>
@@ -864,7 +1004,14 @@
         <w:rPr>
           <w:lang w:val="en-US"/>
         </w:rPr>
-        <w:t xml:space="preserve">    Corresponds to the Python type </w:t>
+        <w:t xml:space="preserve">    </w:t>
+      </w:r>
+      <w:proofErr w:type="gramStart"/>
+      <w:r>
+        <w:rPr>
+          <w:lang w:val="en-US"/>
+        </w:rPr>
+        <w:t xml:space="preserve">Corresponds to the Python type </w:t>
       </w:r>
       <w:r>
         <w:rPr>
@@ -878,6 +1025,7 @@
         </w:rPr>
         <w:t>.</w:t>
       </w:r>
+      <w:proofErr w:type="gramEnd"/>
     </w:p>
     <w:p>
       <w:pPr>
@@ -987,7 +1135,14 @@
         <w:rPr>
           <w:lang w:val="en-US"/>
         </w:rPr>
-        <w:t xml:space="preserve">    Corresponds to the Python type </w:t>
+        <w:t xml:space="preserve">    </w:t>
+      </w:r>
+      <w:proofErr w:type="gramStart"/>
+      <w:r>
+        <w:rPr>
+          <w:lang w:val="en-US"/>
+        </w:rPr>
+        <w:t xml:space="preserve">Corresponds to the Python type </w:t>
       </w:r>
       <w:r>
         <w:rPr>
@@ -1001,6 +1156,7 @@
         </w:rPr>
         <w:t>.</w:t>
       </w:r>
+      <w:proofErr w:type="gramEnd"/>
     </w:p>
     <w:p>
       <w:pPr>
@@ -1021,7 +1177,29 @@
         <w:rPr>
           <w:lang w:val="en-US"/>
         </w:rPr>
-        <w:t xml:space="preserve"> – Moment of time (date and time), stored as a double precision floating point number indicating the number of seconds from the time origin of the simulation model.  For convenience, input values can be represented as human-readable strings in the ISO-8601 standard format YYYY-MM-DDThh:mm:ss, </w:t>
+        <w:t xml:space="preserve"> – Moment of time (date and time), stored as a double precision floating point number indicating the number of seconds from the time origin of the simulation model.  For convenience, input values can be represented as human-readable strings in the ISO-8601 standard format </w:t>
+      </w:r>
+      <w:proofErr w:type="spellStart"/>
+      <w:r>
+        <w:rPr>
+          <w:lang w:val="en-US"/>
+        </w:rPr>
+        <w:t>YYYY-MM-DDThh</w:t>
+      </w:r>
+      <w:proofErr w:type="gramStart"/>
+      <w:r>
+        <w:rPr>
+          <w:lang w:val="en-US"/>
+        </w:rPr>
+        <w:t>:mm:ss</w:t>
+      </w:r>
+      <w:proofErr w:type="spellEnd"/>
+      <w:proofErr w:type="gramEnd"/>
+      <w:r>
+        <w:rPr>
+          <w:lang w:val="en-US"/>
+        </w:rPr>
+        <w:t xml:space="preserve">, </w:t>
       </w:r>
       <w:r>
         <w:rPr>
@@ -1045,7 +1223,14 @@
         <w:rPr>
           <w:lang w:val="en-US"/>
         </w:rPr>
-        <w:t xml:space="preserve">.  Corresponds to a simulation time value of Python type </w:t>
+        <w:t xml:space="preserve">.  </w:t>
+      </w:r>
+      <w:proofErr w:type="gramStart"/>
+      <w:r>
+        <w:rPr>
+          <w:lang w:val="en-US"/>
+        </w:rPr>
+        <w:t xml:space="preserve">Corresponds to a simulation time value of Python type </w:t>
       </w:r>
       <w:r>
         <w:rPr>
@@ -1059,6 +1244,7 @@
         </w:rPr>
         <w:t>.</w:t>
       </w:r>
+      <w:proofErr w:type="gramEnd"/>
     </w:p>
     <w:p>
       <w:pPr>
@@ -1125,11 +1311,19 @@
           <w:lang w:val="en-US"/>
         </w:rPr>
       </w:pPr>
+      <w:proofErr w:type="spellStart"/>
       <w:r>
         <w:rPr>
           <w:rStyle w:val="Strong"/>
         </w:rPr>
-        <w:t>TimeSeries/step</w:t>
+        <w:t>TimeSeries</w:t>
+      </w:r>
+      <w:proofErr w:type="spellEnd"/>
+      <w:r>
+        <w:rPr>
+          <w:rStyle w:val="Strong"/>
+        </w:rPr>
+        <w:t>/step</w:t>
       </w:r>
       <w:r>
         <w:rPr>
@@ -1239,6 +1433,7 @@
         </w:rPr>
         <w:t xml:space="preserve">  </w:t>
       </w:r>
+      <w:proofErr w:type="gramStart"/>
       <w:r>
         <w:rPr>
           <w:lang w:val="en-US"/>
@@ -1257,6 +1452,7 @@
         </w:rPr>
         <w:t>.</w:t>
       </w:r>
+      <w:proofErr w:type="gramEnd"/>
     </w:p>
     <w:p>
       <w:pPr>
@@ -1266,16 +1462,24 @@
           <w:lang w:val="en-US"/>
         </w:rPr>
       </w:pPr>
+      <w:proofErr w:type="spellStart"/>
       <w:r>
         <w:rPr>
           <w:rStyle w:val="Strong"/>
         </w:rPr>
-        <w:t>TimeSeries/</w:t>
-      </w:r>
+        <w:t>TimeSeries</w:t>
+      </w:r>
+      <w:proofErr w:type="spellEnd"/>
       <w:r>
         <w:rPr>
           <w:rStyle w:val="Strong"/>
         </w:rPr>
+        <w:t>/</w:t>
+      </w:r>
+      <w:r>
+        <w:rPr>
+          <w:rStyle w:val="Strong"/>
+        </w:rPr>
         <w:t>linear</w:t>
       </w:r>
       <w:r>
@@ -1320,6 +1524,7 @@
         </w:rPr>
         <w:t xml:space="preserve">  </w:t>
       </w:r>
+      <w:proofErr w:type="gramStart"/>
       <w:r>
         <w:rPr>
           <w:lang w:val="en-US"/>
@@ -1338,6 +1543,7 @@
         </w:rPr>
         <w:t>.</w:t>
       </w:r>
+      <w:proofErr w:type="gramEnd"/>
     </w:p>
     <w:p>
       <w:pPr>
@@ -1381,7 +1587,14 @@
         <w:rPr>
           <w:lang w:val="en-US"/>
         </w:rPr>
-        <w:t xml:space="preserve">.  Corresponds to the Python type </w:t>
+        <w:t xml:space="preserve">.  </w:t>
+      </w:r>
+      <w:proofErr w:type="gramStart"/>
+      <w:r>
+        <w:rPr>
+          <w:lang w:val="en-US"/>
+        </w:rPr>
+        <w:t xml:space="preserve">Corresponds to the Python type </w:t>
       </w:r>
       <w:r>
         <w:rPr>
@@ -1395,6 +1608,7 @@
         </w:rPr>
         <w:t>.</w:t>
       </w:r>
+      <w:proofErr w:type="gramEnd"/>
     </w:p>
     <w:p>
       <w:pPr>
@@ -1408,6 +1622,7 @@
         <w:rPr>
           <w:rStyle w:val="Strong"/>
         </w:rPr>
+        <w:lastRenderedPageBreak/>
         <w:t>List of Integer</w:t>
       </w:r>
       <w:r>
@@ -1468,7 +1683,14 @@
         <w:rPr>
           <w:lang w:val="en-US"/>
         </w:rPr>
-        <w:t xml:space="preserve"> Corresponds to the Python type </w:t>
+        <w:t xml:space="preserve"> </w:t>
+      </w:r>
+      <w:proofErr w:type="gramStart"/>
+      <w:r>
+        <w:rPr>
+          <w:lang w:val="en-US"/>
+        </w:rPr>
+        <w:t xml:space="preserve">Corresponds to the Python type </w:t>
       </w:r>
       <w:r>
         <w:rPr>
@@ -1482,6 +1704,7 @@
         </w:rPr>
         <w:t>.</w:t>
       </w:r>
+      <w:proofErr w:type="gramEnd"/>
     </w:p>
     <w:p>
       <w:pPr>
@@ -1533,7 +1756,14 @@
         <w:rPr>
           <w:lang w:val="en-US"/>
         </w:rPr>
-        <w:t xml:space="preserve">  Corresponds to the Python type </w:t>
+        <w:t xml:space="preserve">  </w:t>
+      </w:r>
+      <w:proofErr w:type="gramStart"/>
+      <w:r>
+        <w:rPr>
+          <w:lang w:val="en-US"/>
+        </w:rPr>
+        <w:t xml:space="preserve">Corresponds to the Python type </w:t>
       </w:r>
       <w:r>
         <w:rPr>
@@ -1547,6 +1777,7 @@
         </w:rPr>
         <w:t>.</w:t>
       </w:r>
+      <w:proofErr w:type="gramEnd"/>
     </w:p>
     <w:p>
       <w:pPr>
@@ -1559,7 +1790,6 @@
         <w:rPr>
           <w:lang w:val="en-US"/>
         </w:rPr>
-        <w:lastRenderedPageBreak/>
         <w:t>Valid names</w:t>
       </w:r>
     </w:p>
@@ -2087,7 +2317,21 @@
         <w:rPr>
           <w:lang w:val="en-US"/>
         </w:rPr>
-        <w:t xml:space="preserve"> is of type </w:t>
+        <w:t xml:space="preserve"> </w:t>
+      </w:r>
+      <w:proofErr w:type="gramStart"/>
+      <w:r>
+        <w:rPr>
+          <w:lang w:val="en-US"/>
+        </w:rPr>
+        <w:t>is</w:t>
+      </w:r>
+      <w:proofErr w:type="gramEnd"/>
+      <w:r>
+        <w:rPr>
+          <w:lang w:val="en-US"/>
+        </w:rPr>
+        <w:t xml:space="preserve"> of type </w:t>
       </w:r>
       <w:r>
         <w:rPr>
@@ -2304,11 +2548,19 @@
         </w:rPr>
         <w:t xml:space="preserve">or as </w:t>
       </w:r>
+      <w:proofErr w:type="spellStart"/>
       <w:r>
         <w:rPr>
           <w:rStyle w:val="Emphasis"/>
         </w:rPr>
-        <w:t>datetime objects</w:t>
+        <w:t>datetime</w:t>
+      </w:r>
+      <w:proofErr w:type="spellEnd"/>
+      <w:r>
+        <w:rPr>
+          <w:rStyle w:val="Emphasis"/>
+        </w:rPr>
+        <w:t xml:space="preserve"> objects</w:t>
       </w:r>
       <w:r>
         <w:rPr>
@@ -2397,7 +2649,21 @@
         <w:rPr>
           <w:lang w:val="en-US"/>
         </w:rPr>
-        <w:t xml:space="preserve"> constructs a datetime object from a </w:t>
+        <w:t xml:space="preserve"> constructs a </w:t>
+      </w:r>
+      <w:proofErr w:type="spellStart"/>
+      <w:r>
+        <w:rPr>
+          <w:lang w:val="en-US"/>
+        </w:rPr>
+        <w:t>datetime</w:t>
+      </w:r>
+      <w:proofErr w:type="spellEnd"/>
+      <w:r>
+        <w:rPr>
+          <w:lang w:val="en-US"/>
+        </w:rPr>
+        <w:t xml:space="preserve"> object from a </w:t>
       </w:r>
       <w:r>
         <w:rPr>
@@ -2433,7 +2699,21 @@
         <w:rPr>
           <w:lang w:val="en-US"/>
         </w:rPr>
-        <w:t xml:space="preserve"> converts a datetime into a </w:t>
+        <w:t xml:space="preserve"> converts a </w:t>
+      </w:r>
+      <w:proofErr w:type="spellStart"/>
+      <w:r>
+        <w:rPr>
+          <w:lang w:val="en-US"/>
+        </w:rPr>
+        <w:t>datetime</w:t>
+      </w:r>
+      <w:proofErr w:type="spellEnd"/>
+      <w:r>
+        <w:rPr>
+          <w:lang w:val="en-US"/>
+        </w:rPr>
+        <w:t xml:space="preserve"> into a </w:t>
       </w:r>
       <w:r>
         <w:rPr>
@@ -2460,6 +2740,7 @@
         <w:rPr>
           <w:lang w:val="en-US"/>
         </w:rPr>
+        <w:lastRenderedPageBreak/>
         <w:t xml:space="preserve">The </w:t>
       </w:r>
       <w:r>
@@ -2537,6 +2818,7 @@
         </w:rPr>
         <w:t xml:space="preserve"> the product of two time series </w:t>
       </w:r>
+      <w:proofErr w:type="gramStart"/>
       <w:r>
         <w:rPr>
           <w:rStyle w:val="Code"/>
@@ -2547,7 +2829,14 @@
         <w:rPr>
           <w:lang w:val="en-US"/>
         </w:rPr>
-        <w:t xml:space="preserve"> and </w:t>
+        <w:t xml:space="preserve"> and</w:t>
+      </w:r>
+      <w:proofErr w:type="gramEnd"/>
+      <w:r>
+        <w:rPr>
+          <w:lang w:val="en-US"/>
+        </w:rPr>
+        <w:t xml:space="preserve"> </w:t>
       </w:r>
       <w:r>
         <w:rPr>
@@ -2645,7 +2934,6 @@
                 <w:sz w:val="22"/>
                 <w:lang w:val="en-US"/>
               </w:rPr>
-              <w:lastRenderedPageBreak/>
               <w:t>Expression</w:t>
             </w:r>
           </w:p>
@@ -2835,7 +3123,23 @@
                 <w:sz w:val="22"/>
                 <w:lang w:val="en-US"/>
               </w:rPr>
-              <w:t xml:space="preserve"> or datetime objects.</w:t>
+              <w:t xml:space="preserve"> or </w:t>
+            </w:r>
+            <w:proofErr w:type="spellStart"/>
+            <w:r>
+              <w:rPr>
+                <w:sz w:val="22"/>
+                <w:lang w:val="en-US"/>
+              </w:rPr>
+              <w:t>datetime</w:t>
+            </w:r>
+            <w:proofErr w:type="spellEnd"/>
+            <w:r>
+              <w:rPr>
+                <w:sz w:val="22"/>
+                <w:lang w:val="en-US"/>
+              </w:rPr>
+              <w:t xml:space="preserve"> objects.</w:t>
             </w:r>
           </w:p>
         </w:tc>
@@ -3208,7 +3512,23 @@
                 <w:sz w:val="22"/>
                 <w:lang w:val="en-US"/>
               </w:rPr>
-              <w:t xml:space="preserve"> or datetime objects.</w:t>
+              <w:t xml:space="preserve"> or </w:t>
+            </w:r>
+            <w:proofErr w:type="spellStart"/>
+            <w:r>
+              <w:rPr>
+                <w:sz w:val="22"/>
+                <w:lang w:val="en-US"/>
+              </w:rPr>
+              <w:t>datetime</w:t>
+            </w:r>
+            <w:proofErr w:type="spellEnd"/>
+            <w:r>
+              <w:rPr>
+                <w:sz w:val="22"/>
+                <w:lang w:val="en-US"/>
+              </w:rPr>
+              <w:t xml:space="preserve"> objects.</w:t>
             </w:r>
           </w:p>
         </w:tc>
@@ -3278,7 +3598,23 @@
                 <w:sz w:val="22"/>
                 <w:lang w:val="en-US"/>
               </w:rPr>
-              <w:t>s or datetime objects.  The method returns an array of doubles.</w:t>
+              <w:t xml:space="preserve">s or </w:t>
+            </w:r>
+            <w:proofErr w:type="spellStart"/>
+            <w:r>
+              <w:rPr>
+                <w:sz w:val="22"/>
+                <w:lang w:val="en-US"/>
+              </w:rPr>
+              <w:t>datetime</w:t>
+            </w:r>
+            <w:proofErr w:type="spellEnd"/>
+            <w:r>
+              <w:rPr>
+                <w:sz w:val="22"/>
+                <w:lang w:val="en-US"/>
+              </w:rPr>
+              <w:t xml:space="preserve"> objects.  The method returns an array of doubles.</w:t>
             </w:r>
           </w:p>
         </w:tc>
@@ -3391,7 +3727,23 @@
                 <w:sz w:val="22"/>
                 <w:lang w:val="en-US"/>
               </w:rPr>
-              <w:t>: List of datetime objects specifying the defined time points.</w:t>
+              <w:t xml:space="preserve">: List of </w:t>
+            </w:r>
+            <w:proofErr w:type="spellStart"/>
+            <w:r>
+              <w:rPr>
+                <w:sz w:val="22"/>
+                <w:lang w:val="en-US"/>
+              </w:rPr>
+              <w:t>datetime</w:t>
+            </w:r>
+            <w:proofErr w:type="spellEnd"/>
+            <w:r>
+              <w:rPr>
+                <w:sz w:val="22"/>
+                <w:lang w:val="en-US"/>
+              </w:rPr>
+              <w:t xml:space="preserve"> objects specifying the defined time points.</w:t>
             </w:r>
           </w:p>
         </w:tc>
@@ -3457,6 +3809,7 @@
               <w:rPr>
                 <w:rStyle w:val="Code"/>
               </w:rPr>
+              <w:lastRenderedPageBreak/>
               <w:t>ts.iter()</w:t>
             </w:r>
           </w:p>
@@ -3554,7 +3907,6 @@
               <w:rPr>
                 <w:rStyle w:val="Code"/>
               </w:rPr>
-              <w:lastRenderedPageBreak/>
               <w:t>TimeSeries(degree, times, values)</w:t>
             </w:r>
           </w:p>
@@ -3650,16 +4002,33 @@
                 <w:sz w:val="22"/>
                 <w:lang w:val="en-US"/>
               </w:rPr>
-              <w:t xml:space="preserve"> or a sequence of datetime objects</w:t>
-            </w:r>
-          </w:p>
-          <w:p>
-            <w:pPr>
+              <w:t xml:space="preserve"> or a sequence of </w:t>
+            </w:r>
+            <w:proofErr w:type="spellStart"/>
+            <w:r>
               <w:rPr>
                 <w:sz w:val="22"/>
                 <w:lang w:val="en-US"/>
               </w:rPr>
-            </w:pPr>
+              <w:t>datetime</w:t>
+            </w:r>
+            <w:proofErr w:type="spellEnd"/>
+            <w:r>
+              <w:rPr>
+                <w:sz w:val="22"/>
+                <w:lang w:val="en-US"/>
+              </w:rPr>
+              <w:t xml:space="preserve"> objects</w:t>
+            </w:r>
+          </w:p>
+          <w:p>
+            <w:pPr>
+              <w:rPr>
+                <w:sz w:val="22"/>
+                <w:lang w:val="en-US"/>
+              </w:rPr>
+            </w:pPr>
+            <w:proofErr w:type="gramStart"/>
             <w:r>
               <w:rPr>
                 <w:rStyle w:val="Code"/>
@@ -3671,7 +4040,15 @@
                 <w:sz w:val="22"/>
                 <w:lang w:val="en-US"/>
               </w:rPr>
-              <w:t xml:space="preserve"> is a sequence of floating point numbers.</w:t>
+              <w:t xml:space="preserve"> is</w:t>
+            </w:r>
+            <w:proofErr w:type="gramEnd"/>
+            <w:r>
+              <w:rPr>
+                <w:sz w:val="22"/>
+                <w:lang w:val="en-US"/>
+              </w:rPr>
+              <w:t xml:space="preserve"> a sequence of floating point numbers.</w:t>
             </w:r>
           </w:p>
         </w:tc>
@@ -3744,14 +4121,62 @@
                 <w:sz w:val="22"/>
                 <w:lang w:val="en-US"/>
               </w:rPr>
-              <w:t>either an iterable of (time</w:t>
-            </w:r>
+              <w:t xml:space="preserve">either an </w:t>
+            </w:r>
+            <w:proofErr w:type="spellStart"/>
             <w:r>
               <w:rPr>
                 <w:sz w:val="22"/>
                 <w:lang w:val="en-US"/>
               </w:rPr>
-              <w:t xml:space="preserve">, value) pairs or an iterable of (datetime, value) pairs. </w:t>
+              <w:t>iterable</w:t>
+            </w:r>
+            <w:proofErr w:type="spellEnd"/>
+            <w:r>
+              <w:rPr>
+                <w:sz w:val="22"/>
+                <w:lang w:val="en-US"/>
+              </w:rPr>
+              <w:t xml:space="preserve"> of (time</w:t>
+            </w:r>
+            <w:r>
+              <w:rPr>
+                <w:sz w:val="22"/>
+                <w:lang w:val="en-US"/>
+              </w:rPr>
+              <w:t xml:space="preserve">, value) pairs or an </w:t>
+            </w:r>
+            <w:proofErr w:type="spellStart"/>
+            <w:r>
+              <w:rPr>
+                <w:sz w:val="22"/>
+                <w:lang w:val="en-US"/>
+              </w:rPr>
+              <w:t>iterable</w:t>
+            </w:r>
+            <w:proofErr w:type="spellEnd"/>
+            <w:r>
+              <w:rPr>
+                <w:sz w:val="22"/>
+                <w:lang w:val="en-US"/>
+              </w:rPr>
+              <w:t xml:space="preserve"> of (</w:t>
+            </w:r>
+            <w:proofErr w:type="spellStart"/>
+            <w:r>
+              <w:rPr>
+                <w:sz w:val="22"/>
+                <w:lang w:val="en-US"/>
+              </w:rPr>
+              <w:t>datetime</w:t>
+            </w:r>
+            <w:proofErr w:type="spellEnd"/>
+            <w:r>
+              <w:rPr>
+                <w:sz w:val="22"/>
+                <w:lang w:val="en-US"/>
+              </w:rPr>
+              <w:t xml:space="preserve">, value) pairs. </w:t>
             </w:r>
           </w:p>
           <w:p>
@@ -3846,13 +4271,29 @@
                 <w:sz w:val="22"/>
                 <w:lang w:val="en-US"/>
               </w:rPr>
-              <w:t xml:space="preserve"> instance that uses piecewise linear interpolation.  The argument is either an iterable of (</w:t>
-            </w:r>
+              <w:t xml:space="preserve"> instance that uses piecewise linear interpolation.  The argument is either an </w:t>
+            </w:r>
+            <w:proofErr w:type="spellStart"/>
             <w:r>
               <w:rPr>
                 <w:sz w:val="22"/>
                 <w:lang w:val="en-US"/>
               </w:rPr>
+              <w:t>iterable</w:t>
+            </w:r>
+            <w:proofErr w:type="spellEnd"/>
+            <w:r>
+              <w:rPr>
+                <w:sz w:val="22"/>
+                <w:lang w:val="en-US"/>
+              </w:rPr>
+              <w:t xml:space="preserve"> of (</w:t>
+            </w:r>
+            <w:r>
+              <w:rPr>
+                <w:sz w:val="22"/>
+                <w:lang w:val="en-US"/>
+              </w:rPr>
               <w:t>time</w:t>
             </w:r>
             <w:r>
@@ -3860,7 +4301,39 @@
                 <w:sz w:val="22"/>
                 <w:lang w:val="en-US"/>
               </w:rPr>
-              <w:t>, value) pairs or an iterable of (datetime, value) pairs.</w:t>
+              <w:t xml:space="preserve">, value) pairs or an </w:t>
+            </w:r>
+            <w:proofErr w:type="spellStart"/>
+            <w:r>
+              <w:rPr>
+                <w:sz w:val="22"/>
+                <w:lang w:val="en-US"/>
+              </w:rPr>
+              <w:t>iterable</w:t>
+            </w:r>
+            <w:proofErr w:type="spellEnd"/>
+            <w:r>
+              <w:rPr>
+                <w:sz w:val="22"/>
+                <w:lang w:val="en-US"/>
+              </w:rPr>
+              <w:t xml:space="preserve"> of (</w:t>
+            </w:r>
+            <w:proofErr w:type="spellStart"/>
+            <w:r>
+              <w:rPr>
+                <w:sz w:val="22"/>
+                <w:lang w:val="en-US"/>
+              </w:rPr>
+              <w:t>datetime</w:t>
+            </w:r>
+            <w:proofErr w:type="spellEnd"/>
+            <w:r>
+              <w:rPr>
+                <w:sz w:val="22"/>
+                <w:lang w:val="en-US"/>
+              </w:rPr>
+              <w:t>, value) pairs.</w:t>
             </w:r>
           </w:p>
         </w:tc>
@@ -4035,7 +4508,15 @@
         <w:t>iterable</w:t>
       </w:r>
       <w:r>
-        <w:t xml:space="preserve"> is any iterable type such as </w:t>
+        <w:t xml:space="preserve"> is any </w:t>
+      </w:r>
+      <w:proofErr w:type="spellStart"/>
+      <w:r>
+        <w:t>iterable</w:t>
+      </w:r>
+      <w:proofErr w:type="spellEnd"/>
+      <w:r>
+        <w:t xml:space="preserve"> type such as </w:t>
       </w:r>
       <w:r>
         <w:rPr>
@@ -4102,32 +4583,19 @@
         <w:pStyle w:val="Caption"/>
         <w:keepNext/>
       </w:pPr>
-      <w:bookmarkStart w:id="0" w:name="_Ref405221523"/>
+      <w:bookmarkStart w:id="1" w:name="_Ref405221523"/>
       <w:r>
         <w:t xml:space="preserve">Table </w:t>
       </w:r>
-      <w:r>
-        <w:fldChar w:fldCharType="begin"/>
-      </w:r>
-      <w:r>
-        <w:instrText xml:space="preserve"> SEQ Table \* ARABIC </w:instrText>
-      </w:r>
-      <w:r>
-        <w:fldChar w:fldCharType="separate"/>
-      </w:r>
-      <w:r>
-        <w:rPr>
-          <w:noProof/>
-        </w:rPr>
-        <w:t>1</w:t>
-      </w:r>
-      <w:r>
-        <w:rPr>
-          <w:noProof/>
-        </w:rPr>
-        <w:fldChar w:fldCharType="end"/>
-      </w:r>
-      <w:bookmarkEnd w:id="0"/>
+      <w:fldSimple w:instr=" SEQ Table \* ARABIC ">
+        <w:r>
+          <w:rPr>
+            <w:noProof/>
+          </w:rPr>
+          <w:t>1</w:t>
+        </w:r>
+      </w:fldSimple>
+      <w:bookmarkEnd w:id="1"/>
       <w:r>
         <w:t xml:space="preserve"> </w:t>
       </w:r>
@@ -4543,7 +5011,21 @@
               <w:rPr>
                 <w:sz w:val="22"/>
               </w:rPr>
-              <w:t>Whether all elements of the iterable are true</w:t>
+              <w:t xml:space="preserve">Whether all elements of the </w:t>
+            </w:r>
+            <w:proofErr w:type="spellStart"/>
+            <w:r>
+              <w:rPr>
+                <w:sz w:val="22"/>
+              </w:rPr>
+              <w:t>iterable</w:t>
+            </w:r>
+            <w:proofErr w:type="spellEnd"/>
+            <w:r>
+              <w:rPr>
+                <w:sz w:val="22"/>
+              </w:rPr>
+              <w:t xml:space="preserve"> are true</w:t>
             </w:r>
           </w:p>
         </w:tc>
@@ -4618,7 +5100,21 @@
               <w:rPr>
                 <w:sz w:val="22"/>
               </w:rPr>
-              <w:t>Whether any element of the iterable is true</w:t>
+              <w:t xml:space="preserve">Whether any element of the </w:t>
+            </w:r>
+            <w:proofErr w:type="spellStart"/>
+            <w:r>
+              <w:rPr>
+                <w:sz w:val="22"/>
+              </w:rPr>
+              <w:t>iterable</w:t>
+            </w:r>
+            <w:proofErr w:type="spellEnd"/>
+            <w:r>
+              <w:rPr>
+                <w:sz w:val="22"/>
+              </w:rPr>
+              <w:t xml:space="preserve"> is true</w:t>
             </w:r>
           </w:p>
         </w:tc>
@@ -4734,6 +5230,7 @@
               <w:rPr>
                 <w:rStyle w:val="Code"/>
               </w:rPr>
+              <w:lastRenderedPageBreak/>
               <w:t>atan(float)</w:t>
             </w:r>
           </w:p>
@@ -4894,7 +5391,6 @@
               <w:rPr>
                 <w:rStyle w:val="Code"/>
               </w:rPr>
-              <w:lastRenderedPageBreak/>
               <w:t>bool(any)</w:t>
             </w:r>
           </w:p>
@@ -5405,11 +5901,21 @@
                 <w:sz w:val="22"/>
               </w:rPr>
             </w:pPr>
-            <w:r>
-              <w:rPr>
-                <w:sz w:val="22"/>
-              </w:rPr>
-              <w:t>datetime constructor from given year, month, day, hour, minutes, seconds.  Omitted hours, minutes or seconds are interpreted as 0.</w:t>
+            <w:proofErr w:type="spellStart"/>
+            <w:proofErr w:type="gramStart"/>
+            <w:r>
+              <w:rPr>
+                <w:sz w:val="22"/>
+              </w:rPr>
+              <w:t>datetime</w:t>
+            </w:r>
+            <w:proofErr w:type="spellEnd"/>
+            <w:proofErr w:type="gramEnd"/>
+            <w:r>
+              <w:rPr>
+                <w:sz w:val="22"/>
+              </w:rPr>
+              <w:t xml:space="preserve"> constructor from given year, month, day, hour, minutes, seconds.  Omitted hours, minutes or seconds are interpreted as 0.</w:t>
             </w:r>
           </w:p>
           <w:p>
@@ -5682,7 +6188,35 @@
               <w:rPr>
                 <w:sz w:val="22"/>
               </w:rPr>
-              <w:t>Pairs indices 0, 1, … with iterable elements.</w:t>
+              <w:t xml:space="preserve">Pairs indices 0, </w:t>
+            </w:r>
+            <w:proofErr w:type="gramStart"/>
+            <w:r>
+              <w:rPr>
+                <w:sz w:val="22"/>
+              </w:rPr>
+              <w:t>1, …</w:t>
+            </w:r>
+            <w:proofErr w:type="gramEnd"/>
+            <w:r>
+              <w:rPr>
+                <w:sz w:val="22"/>
+              </w:rPr>
+              <w:t xml:space="preserve"> with </w:t>
+            </w:r>
+            <w:proofErr w:type="spellStart"/>
+            <w:r>
+              <w:rPr>
+                <w:sz w:val="22"/>
+              </w:rPr>
+              <w:t>iterable</w:t>
+            </w:r>
+            <w:proofErr w:type="spellEnd"/>
+            <w:r>
+              <w:rPr>
+                <w:sz w:val="22"/>
+              </w:rPr>
+              <w:t xml:space="preserve"> elements.</w:t>
             </w:r>
           </w:p>
           <w:p>
@@ -6392,6 +6926,7 @@
               <w:rPr>
                 <w:rStyle w:val="Code"/>
               </w:rPr>
+              <w:lastRenderedPageBreak/>
               <w:t>integrate(</w:t>
             </w:r>
             <w:r>
@@ -6651,7 +7186,6 @@
               <w:rPr>
                 <w:rStyle w:val="Code"/>
               </w:rPr>
-              <w:lastRenderedPageBreak/>
               <w:t>list(iterable)</w:t>
             </w:r>
           </w:p>
@@ -7985,6 +8519,7 @@
               <w:rPr>
                 <w:rStyle w:val="Code"/>
               </w:rPr>
+              <w:lastRenderedPageBreak/>
               <w:t>reduce(function, iterable, any)</w:t>
             </w:r>
           </w:p>
@@ -8365,7 +8900,6 @@
               <w:rPr>
                 <w:rStyle w:val="Code"/>
               </w:rPr>
-              <w:lastRenderedPageBreak/>
               <w:t>set(iterable)</w:t>
             </w:r>
           </w:p>
@@ -9287,11 +9821,21 @@
                 <w:sz w:val="22"/>
               </w:rPr>
             </w:pPr>
-            <w:r>
-              <w:rPr>
-                <w:sz w:val="22"/>
-              </w:rPr>
-              <w:t>timedelta constructor from number of days, and optionally seconds.</w:t>
+            <w:proofErr w:type="spellStart"/>
+            <w:proofErr w:type="gramStart"/>
+            <w:r>
+              <w:rPr>
+                <w:sz w:val="22"/>
+              </w:rPr>
+              <w:t>timedelta</w:t>
+            </w:r>
+            <w:proofErr w:type="spellEnd"/>
+            <w:proofErr w:type="gramEnd"/>
+            <w:r>
+              <w:rPr>
+                <w:sz w:val="22"/>
+              </w:rPr>
+              <w:t xml:space="preserve"> constructor from number of days, and optionally seconds.</w:t>
             </w:r>
           </w:p>
         </w:tc>
@@ -9386,11 +9930,19 @@
               </w:rPr>
               <w:t xml:space="preserve">a simulation time value into a </w:t>
             </w:r>
-            <w:r>
-              <w:rPr>
-                <w:sz w:val="22"/>
-              </w:rPr>
-              <w:t>datetime object.</w:t>
+            <w:proofErr w:type="spellStart"/>
+            <w:r>
+              <w:rPr>
+                <w:sz w:val="22"/>
+              </w:rPr>
+              <w:t>datetime</w:t>
+            </w:r>
+            <w:proofErr w:type="spellEnd"/>
+            <w:r>
+              <w:rPr>
+                <w:sz w:val="22"/>
+              </w:rPr>
+              <w:t xml:space="preserve"> object.</w:t>
             </w:r>
             <w:r>
               <w:rPr>
@@ -9507,7 +10059,21 @@
               <w:rPr>
                 <w:sz w:val="22"/>
               </w:rPr>
-              <w:t xml:space="preserve">Converts datetime object to </w:t>
+              <w:t xml:space="preserve">Converts </w:t>
+            </w:r>
+            <w:proofErr w:type="spellStart"/>
+            <w:r>
+              <w:rPr>
+                <w:sz w:val="22"/>
+              </w:rPr>
+              <w:t>datetime</w:t>
+            </w:r>
+            <w:proofErr w:type="spellEnd"/>
+            <w:r>
+              <w:rPr>
+                <w:sz w:val="22"/>
+              </w:rPr>
+              <w:t xml:space="preserve"> object to </w:t>
             </w:r>
             <w:r>
               <w:rPr>
@@ -9519,7 +10085,14 @@
               <w:rPr>
                 <w:sz w:val="22"/>
               </w:rPr>
-              <w:t xml:space="preserve">simulation time </w:t>
+              <w:t xml:space="preserve">simulation </w:t>
+            </w:r>
+            <w:proofErr w:type="gramStart"/>
+            <w:r>
+              <w:rPr>
+                <w:sz w:val="22"/>
+              </w:rPr>
+              <w:t xml:space="preserve">time </w:t>
             </w:r>
             <w:r>
               <w:rPr>
@@ -9533,6 +10106,7 @@
               </w:rPr>
               <w:t>value</w:t>
             </w:r>
+            <w:proofErr w:type="gramEnd"/>
             <w:r>
               <w:rPr>
                 <w:sz w:val="22"/>
@@ -9679,7 +10253,14 @@
               <w:rPr>
                 <w:sz w:val="22"/>
               </w:rPr>
-              <w:t xml:space="preserve">a simulation time </w:t>
+              <w:t xml:space="preserve">a simulation </w:t>
+            </w:r>
+            <w:proofErr w:type="gramStart"/>
+            <w:r>
+              <w:rPr>
+                <w:sz w:val="22"/>
+              </w:rPr>
+              <w:t xml:space="preserve">time </w:t>
             </w:r>
             <w:r>
               <w:rPr>
@@ -9693,6 +10274,7 @@
               </w:rPr>
               <w:t>value</w:t>
             </w:r>
+            <w:proofErr w:type="gramEnd"/>
             <w:r>
               <w:rPr>
                 <w:sz w:val="22"/>
@@ -9723,8 +10305,6 @@
               </w:rPr>
               <w:t>cityopt</w:t>
             </w:r>
-            <w:bookmarkStart w:id="1" w:name="_GoBack"/>
-            <w:bookmarkEnd w:id="1"/>
           </w:p>
         </w:tc>
       </w:tr>
@@ -9746,6 +10326,7 @@
               <w:rPr>
                 <w:rStyle w:val="Code"/>
               </w:rPr>
+              <w:lastRenderedPageBreak/>
               <w:t>TimeSeries</w:t>
             </w:r>
           </w:p>
@@ -9781,11 +10362,19 @@
                 <w:sz w:val="22"/>
               </w:rPr>
             </w:pPr>
-            <w:r>
-              <w:rPr>
-                <w:sz w:val="22"/>
-              </w:rPr>
-              <w:t>TimeSeries constructor</w:t>
+            <w:proofErr w:type="spellStart"/>
+            <w:r>
+              <w:rPr>
+                <w:sz w:val="22"/>
+              </w:rPr>
+              <w:t>TimeSeries</w:t>
+            </w:r>
+            <w:proofErr w:type="spellEnd"/>
+            <w:r>
+              <w:rPr>
+                <w:sz w:val="22"/>
+              </w:rPr>
+              <w:t xml:space="preserve"> constructor</w:t>
             </w:r>
           </w:p>
         </w:tc>
@@ -10211,7 +10800,6 @@
               <w:rPr>
                 <w:rStyle w:val="Code"/>
               </w:rPr>
-              <w:lastRenderedPageBreak/>
               <w:t>zip(iterable, …)</w:t>
             </w:r>
           </w:p>
@@ -10251,7 +10839,35 @@
               <w:rPr>
                 <w:sz w:val="22"/>
               </w:rPr>
-              <w:t>Combines given iterables into one iterable of tuples.</w:t>
+              <w:t xml:space="preserve">Combines given </w:t>
+            </w:r>
+            <w:proofErr w:type="spellStart"/>
+            <w:r>
+              <w:rPr>
+                <w:sz w:val="22"/>
+              </w:rPr>
+              <w:t>iterables</w:t>
+            </w:r>
+            <w:proofErr w:type="spellEnd"/>
+            <w:r>
+              <w:rPr>
+                <w:sz w:val="22"/>
+              </w:rPr>
+              <w:t xml:space="preserve"> into one </w:t>
+            </w:r>
+            <w:proofErr w:type="spellStart"/>
+            <w:r>
+              <w:rPr>
+                <w:sz w:val="22"/>
+              </w:rPr>
+              <w:t>iterable</w:t>
+            </w:r>
+            <w:proofErr w:type="spellEnd"/>
+            <w:r>
+              <w:rPr>
+                <w:sz w:val="22"/>
+              </w:rPr>
+              <w:t xml:space="preserve"> of tuples.</w:t>
             </w:r>
           </w:p>
           <w:p>
@@ -10618,39 +11234,87 @@
       <w:r>
         <w:t xml:space="preserve">Table </w:t>
       </w:r>
-      <w:r>
-        <w:fldChar w:fldCharType="begin"/>
-      </w:r>
-      <w:r>
-        <w:instrText xml:space="preserve"> SEQ Table \* ARABIC </w:instrText>
-      </w:r>
-      <w:r>
-        <w:fldChar w:fldCharType="separate"/>
-      </w:r>
-      <w:r>
-        <w:rPr>
-          <w:noProof/>
-        </w:rPr>
-        <w:t>2</w:t>
-      </w:r>
-      <w:r>
-        <w:rPr>
-          <w:noProof/>
-        </w:rPr>
-        <w:fldChar w:fldCharType="end"/>
-      </w:r>
+      <w:fldSimple w:instr=" SEQ Table \* ARABIC ">
+        <w:r>
+          <w:rPr>
+            <w:noProof/>
+          </w:rPr>
+          <w:t>2</w:t>
+        </w:r>
+      </w:fldSimple>
       <w:bookmarkEnd w:id="2"/>
       <w:r>
         <w:t xml:space="preserve"> </w:t>
       </w:r>
       <w:r>
-        <w:t xml:space="preserve">Python keywords that cannot be used as </w:t>
-      </w:r>
-      <w:r>
-        <w:t xml:space="preserve">user-defined </w:t>
-      </w:r>
-      <w:r>
-        <w:t>names.</w:t>
+        <w:t xml:space="preserve">Python </w:t>
+      </w:r>
+      <w:proofErr w:type="spellStart"/>
+      <w:r>
+        <w:t>keywords</w:t>
+      </w:r>
+      <w:proofErr w:type="spellEnd"/>
+      <w:r>
+        <w:t xml:space="preserve"> </w:t>
+      </w:r>
+      <w:proofErr w:type="spellStart"/>
+      <w:r>
+        <w:t>that</w:t>
+      </w:r>
+      <w:proofErr w:type="spellEnd"/>
+      <w:r>
+        <w:t xml:space="preserve"> </w:t>
+      </w:r>
+      <w:proofErr w:type="spellStart"/>
+      <w:r>
+        <w:t>cannot</w:t>
+      </w:r>
+      <w:proofErr w:type="spellEnd"/>
+      <w:r>
+        <w:t xml:space="preserve"> </w:t>
+      </w:r>
+      <w:proofErr w:type="spellStart"/>
+      <w:r>
+        <w:t>be</w:t>
+      </w:r>
+      <w:proofErr w:type="spellEnd"/>
+      <w:r>
+        <w:t xml:space="preserve"> </w:t>
+      </w:r>
+      <w:proofErr w:type="spellStart"/>
+      <w:r>
+        <w:t>used</w:t>
+      </w:r>
+      <w:proofErr w:type="spellEnd"/>
+      <w:r>
+        <w:t xml:space="preserve"> </w:t>
+      </w:r>
+      <w:proofErr w:type="spellStart"/>
+      <w:r>
+        <w:t>as</w:t>
+      </w:r>
+      <w:proofErr w:type="spellEnd"/>
+      <w:r>
+        <w:t xml:space="preserve"> </w:t>
+      </w:r>
+      <w:r>
+        <w:t>user-</w:t>
+      </w:r>
+      <w:proofErr w:type="spellStart"/>
+      <w:r>
+        <w:t>defined</w:t>
+      </w:r>
+      <w:proofErr w:type="spellEnd"/>
+      <w:r>
+        <w:t xml:space="preserve"> </w:t>
+      </w:r>
+      <w:proofErr w:type="spellStart"/>
+      <w:r>
+        <w:t>names</w:t>
+      </w:r>
+      <w:proofErr w:type="spellEnd"/>
+      <w:r>
+        <w:t>.</w:t>
       </w:r>
     </w:p>
     <w:tbl>
@@ -11048,6 +11712,7 @@
               <w:rPr>
                 <w:rStyle w:val="Code"/>
               </w:rPr>
+              <w:lastRenderedPageBreak/>
               <w:t>else</w:t>
             </w:r>
           </w:p>
@@ -11304,7 +11969,6 @@
               <w:rPr>
                 <w:rStyle w:val="Code"/>
               </w:rPr>
-              <w:lastRenderedPageBreak/>
               <w:t>from</w:t>
             </w:r>
           </w:p>
@@ -12045,6 +12709,7 @@
               <w:rPr>
                 <w:rStyle w:val="Code"/>
               </w:rPr>
+              <w:lastRenderedPageBreak/>
               <w:t>yield</w:t>
             </w:r>
           </w:p>
@@ -12178,7 +12843,6 @@
         <w:rPr>
           <w:rStyle w:val="Code"/>
         </w:rPr>
-        <w:lastRenderedPageBreak/>
         <w:t>from datetime import *</w:t>
       </w:r>
     </w:p>
@@ -13170,7 +13834,15 @@
         <w:t>n</w:t>
       </w:r>
       <w:r>
-        <w:t xml:space="preserve"> iterable </w:t>
+        <w:t xml:space="preserve"> </w:t>
+      </w:r>
+      <w:proofErr w:type="spellStart"/>
+      <w:r>
+        <w:t>iterable</w:t>
+      </w:r>
+      <w:proofErr w:type="spellEnd"/>
+      <w:r>
+        <w:t xml:space="preserve"> </w:t>
       </w:r>
       <w:r>
         <w:t>object</w:t>
@@ -13238,6 +13910,7 @@
         <w:b/>
       </w:rPr>
     </w:pPr>
+    <w:proofErr w:type="gramStart"/>
     <w:r>
       <w:rPr>
         <w:b/>
@@ -13257,7 +13930,11 @@
       <w:t xml:space="preserve"> </w:t>
     </w:r>
     <w:r>
-      <w:t>Planning Tool Expression Language</w:t>
+      <w:t>Planning</w:t>
+    </w:r>
+    <w:proofErr w:type="gramEnd"/>
+    <w:r>
+      <w:t xml:space="preserve"> Tool Expression Language</w:t>
     </w:r>
     <w:r>
       <w:tab/>
@@ -13282,7 +13959,7 @@
       <w:rPr>
         <w:noProof/>
       </w:rPr>
-      <w:t>8</w:t>
+      <w:t>2</w:t>
     </w:r>
     <w:r>
       <w:rPr>
@@ -21588,129 +22265,7 @@
 </a:theme>
 </file>
 
-<file path=customXml/item1.xml><?xml version="1.0" encoding="utf-8"?>
-<?mso-contentType ?>
-<FormTemplates xmlns="http://schemas.microsoft.com/sharepoint/v3/contenttype/forms">
-  <Display>DocumentLibraryForm</Display>
-  <Edit>DocumentLibraryForm</Edit>
-  <New>DocumentLibraryForm</New>
-</FormTemplates>
-</file>
-
-<file path=customXml/item10.xml><?xml version="1.0" encoding="utf-8"?>
-<b:Sources xmlns:b="http://schemas.openxmlformats.org/officeDocument/2006/bibliography" xmlns="http://schemas.openxmlformats.org/officeDocument/2006/bibliography" SelectedStyle="\HarvardAnglia2008OfficeOnline.xsl" StyleName="Harvard – Anglia 2008">
-  <b:Source>
-    <b:Tag>Pre11</b:Tag>
-    <b:SourceType>ConferenceProceedings</b:SourceType>
-    <b:Guid>{C5D435DB-CF1E-46CC-B6B9-3B1BE4A4D32F}</b:Guid>
-    <b:Title>Wie sinnvoll ist solarthermische Heizungsunterstützung für Passivhaus-Bürogebäude?</b:Title>
-    <b:Year>2011</b:Year>
-    <b:Publisher>Universität Innsbruck und Passivhaust Institut</b:Publisher>
-    <b:City>Innsbruck</b:City>
-    <b:Author>
-      <b:Author>
-        <b:NameList>
-          <b:Person>
-            <b:Last>Preisler</b:Last>
-            <b:First>Anita</b:First>
-          </b:Person>
-        </b:NameList>
-      </b:Author>
-    </b:Author>
-    <b:Pages>207-212</b:Pages>
-    <b:ConferenceName>15. Internationale Passivhaustagung</b:ConferenceName>
-    <b:RefOrder>1</b:RefOrder>
-  </b:Source>
-  <b:Source>
-    <b:Tag>Pre124</b:Tag>
-    <b:SourceType>Report</b:SourceType>
-    <b:Guid>{1997BDF1-D8F6-4C83-A012-9658E9B9ADBB}</b:Guid>
-    <b:Author>
-      <b:Author>
-        <b:NameList>
-          <b:Person>
-            <b:Last>Preisler</b:Last>
-            <b:First>Anita</b:First>
-          </b:Person>
-          <b:Person>
-            <b:Last>Brychta</b:Last>
-            <b:First>Markus</b:First>
-          </b:Person>
-          <b:Person>
-            <b:Last>Dubisch</b:Last>
-            <b:First>Florian</b:First>
-          </b:Person>
-        </b:NameList>
-      </b:Author>
-    </b:Author>
-    <b:Title>Anlageneinzelbericht: Solargestützte DEC-Anlage ENERGYbase</b:Title>
-    <b:Year>2012</b:Year>
-    <b:Publisher>SolarCooling Monitor - Evaluierung Energieeffizienz und Betriebserfahrungen von solarthermischen Kühlanlagen zur Gebäudekühlung in Österreich</b:Publisher>
-    <b:City>Wien</b:City>
-    <b:RefOrder>2</b:RefOrder>
-  </b:Source>
-</b:Sources>
-</file>
-
-<file path=customXml/item11.xml><?xml version="1.0" encoding="utf-8"?>
-<b:Sources xmlns:b="http://schemas.openxmlformats.org/officeDocument/2006/bibliography" xmlns="http://schemas.openxmlformats.org/officeDocument/2006/bibliography" SelectedStyle="\HarvardAnglia2008OfficeOnline.xsl" StyleName="Harvard – Anglia 2008">
-  <b:Source>
-    <b:Tag>Pre11</b:Tag>
-    <b:SourceType>ConferenceProceedings</b:SourceType>
-    <b:Guid>{C5D435DB-CF1E-46CC-B6B9-3B1BE4A4D32F}</b:Guid>
-    <b:Title>Wie sinnvoll ist solarthermische Heizungsunterstützung für Passivhaus-Bürogebäude?</b:Title>
-    <b:Year>2011</b:Year>
-    <b:Publisher>Universität Innsbruck und Passivhaust Institut</b:Publisher>
-    <b:City>Innsbruck</b:City>
-    <b:Author>
-      <b:Author>
-        <b:NameList>
-          <b:Person>
-            <b:Last>Preisler</b:Last>
-            <b:First>Anita</b:First>
-          </b:Person>
-        </b:NameList>
-      </b:Author>
-    </b:Author>
-    <b:Pages>207-212</b:Pages>
-    <b:ConferenceName>15. Internationale Passivhaustagung</b:ConferenceName>
-    <b:RefOrder>1</b:RefOrder>
-  </b:Source>
-  <b:Source>
-    <b:Tag>Pre124</b:Tag>
-    <b:SourceType>Report</b:SourceType>
-    <b:Guid>{1997BDF1-D8F6-4C83-A012-9658E9B9ADBB}</b:Guid>
-    <b:Author>
-      <b:Author>
-        <b:NameList>
-          <b:Person>
-            <b:Last>Preisler</b:Last>
-            <b:First>Anita</b:First>
-          </b:Person>
-          <b:Person>
-            <b:Last>Brychta</b:Last>
-            <b:First>Markus</b:First>
-          </b:Person>
-          <b:Person>
-            <b:Last>Dubisch</b:Last>
-            <b:First>Florian</b:First>
-          </b:Person>
-        </b:NameList>
-      </b:Author>
-    </b:Author>
-    <b:Title>Anlageneinzelbericht: Solargestützte DEC-Anlage ENERGYbase</b:Title>
-    <b:Year>2012</b:Year>
-    <b:Publisher>SolarCooling Monitor - Evaluierung Energieeffizienz und Betriebserfahrungen von solarthermischen Kühlanlagen zur Gebäudekühlung in Österreich</b:Publisher>
-    <b:City>Wien</b:City>
-    <b:RefOrder>2</b:RefOrder>
-  </b:Source>
-</b:Sources>
-</file>
-
-<file path=customXml/item2.xml><?xml version="1.0" encoding="utf-8"?><p:properties xmlns:p="http://schemas.microsoft.com/office/2006/metadata/properties" xmlns:xsi="http://www.w3.org/2001/XMLSchema-instance" xmlns:pc="http://schemas.microsoft.com/office/infopath/2007/PartnerControls"><documentManagement><Author0 xmlns="$ListId:Shared Documents;">Hannu Rummukainen</Author0></documentManagement></p:properties>
-</file>
-
-<file path=customXml/item3.xml><?xml version="1.0" encoding="utf-8"?><ct:contentTypeSchema ct:_="" ma:_="" ma:contentTypeName="Document" ma:contentTypeID="0x010100AC7E10361EB82B4CA0656D28B6A40514" ma:contentTypeVersion="0" ma:contentTypeDescription="Create a new document." ma:contentTypeScope="" ma:versionID="6e8e77a21c093f83d70d19158069c3ff" xmlns:ct="http://schemas.microsoft.com/office/2006/metadata/contentType" xmlns:ma="http://schemas.microsoft.com/office/2006/metadata/properties/metaAttributes">
+<file path=customXml/item1.xml><?xml version="1.0" encoding="utf-8"?><ct:contentTypeSchema ct:_="" ma:_="" ma:contentTypeName="Document" ma:contentTypeID="0x010100AC7E10361EB82B4CA0656D28B6A40514" ma:contentTypeVersion="0" ma:contentTypeDescription="Create a new document." ma:contentTypeScope="" ma:versionID="6e8e77a21c093f83d70d19158069c3ff" xmlns:ct="http://schemas.microsoft.com/office/2006/metadata/contentType" xmlns:ma="http://schemas.microsoft.com/office/2006/metadata/properties/metaAttributes">
 <xsd:schema targetNamespace="http://schemas.microsoft.com/office/2006/metadata/properties" ma:root="true" ma:fieldsID="d2dad8d00024f06655d6a1129939ab7e" ns2:_="" xmlns:xsd="http://www.w3.org/2001/XMLSchema" xmlns:xs="http://www.w3.org/2001/XMLSchema" xmlns:p="http://schemas.microsoft.com/office/2006/metadata/properties" xmlns:ns2="$ListId:Shared Documents;">
 <xsd:import namespace="$ListId:Shared Documents;"/>
 <xsd:element name="properties">
@@ -21835,6 +22390,128 @@
 <xs:element name="TermId" type="xs:string"></xs:element>
 </xs:schema>
 </ct:contentTypeSchema>
+</file>
+
+<file path=customXml/item10.xml><?xml version="1.0" encoding="utf-8"?>
+<b:Sources xmlns:b="http://schemas.openxmlformats.org/officeDocument/2006/bibliography" xmlns="http://schemas.openxmlformats.org/officeDocument/2006/bibliography" SelectedStyle="\HarvardAnglia2008OfficeOnline.xsl" StyleName="Harvard – Anglia 2008">
+  <b:Source>
+    <b:Tag>Pre11</b:Tag>
+    <b:SourceType>ConferenceProceedings</b:SourceType>
+    <b:Guid>{C5D435DB-CF1E-46CC-B6B9-3B1BE4A4D32F}</b:Guid>
+    <b:Title>Wie sinnvoll ist solarthermische Heizungsunterstützung für Passivhaus-Bürogebäude?</b:Title>
+    <b:Year>2011</b:Year>
+    <b:Publisher>Universität Innsbruck und Passivhaust Institut</b:Publisher>
+    <b:City>Innsbruck</b:City>
+    <b:Author>
+      <b:Author>
+        <b:NameList>
+          <b:Person>
+            <b:Last>Preisler</b:Last>
+            <b:First>Anita</b:First>
+          </b:Person>
+        </b:NameList>
+      </b:Author>
+    </b:Author>
+    <b:Pages>207-212</b:Pages>
+    <b:ConferenceName>15. Internationale Passivhaustagung</b:ConferenceName>
+    <b:RefOrder>1</b:RefOrder>
+  </b:Source>
+  <b:Source>
+    <b:Tag>Pre124</b:Tag>
+    <b:SourceType>Report</b:SourceType>
+    <b:Guid>{1997BDF1-D8F6-4C83-A012-9658E9B9ADBB}</b:Guid>
+    <b:Author>
+      <b:Author>
+        <b:NameList>
+          <b:Person>
+            <b:Last>Preisler</b:Last>
+            <b:First>Anita</b:First>
+          </b:Person>
+          <b:Person>
+            <b:Last>Brychta</b:Last>
+            <b:First>Markus</b:First>
+          </b:Person>
+          <b:Person>
+            <b:Last>Dubisch</b:Last>
+            <b:First>Florian</b:First>
+          </b:Person>
+        </b:NameList>
+      </b:Author>
+    </b:Author>
+    <b:Title>Anlageneinzelbericht: Solargestützte DEC-Anlage ENERGYbase</b:Title>
+    <b:Year>2012</b:Year>
+    <b:Publisher>SolarCooling Monitor - Evaluierung Energieeffizienz und Betriebserfahrungen von solarthermischen Kühlanlagen zur Gebäudekühlung in Österreich</b:Publisher>
+    <b:City>Wien</b:City>
+    <b:RefOrder>2</b:RefOrder>
+  </b:Source>
+</b:Sources>
+</file>
+
+<file path=customXml/item11.xml><?xml version="1.0" encoding="utf-8"?>
+<b:Sources xmlns:b="http://schemas.openxmlformats.org/officeDocument/2006/bibliography" xmlns="http://schemas.openxmlformats.org/officeDocument/2006/bibliography" SelectedStyle="\HarvardAnglia2008OfficeOnline.xsl" StyleName="Harvard – Anglia 2008">
+  <b:Source>
+    <b:Tag>Pre11</b:Tag>
+    <b:SourceType>ConferenceProceedings</b:SourceType>
+    <b:Guid>{C5D435DB-CF1E-46CC-B6B9-3B1BE4A4D32F}</b:Guid>
+    <b:Title>Wie sinnvoll ist solarthermische Heizungsunterstützung für Passivhaus-Bürogebäude?</b:Title>
+    <b:Year>2011</b:Year>
+    <b:Publisher>Universität Innsbruck und Passivhaust Institut</b:Publisher>
+    <b:City>Innsbruck</b:City>
+    <b:Author>
+      <b:Author>
+        <b:NameList>
+          <b:Person>
+            <b:Last>Preisler</b:Last>
+            <b:First>Anita</b:First>
+          </b:Person>
+        </b:NameList>
+      </b:Author>
+    </b:Author>
+    <b:Pages>207-212</b:Pages>
+    <b:ConferenceName>15. Internationale Passivhaustagung</b:ConferenceName>
+    <b:RefOrder>1</b:RefOrder>
+  </b:Source>
+  <b:Source>
+    <b:Tag>Pre124</b:Tag>
+    <b:SourceType>Report</b:SourceType>
+    <b:Guid>{1997BDF1-D8F6-4C83-A012-9658E9B9ADBB}</b:Guid>
+    <b:Author>
+      <b:Author>
+        <b:NameList>
+          <b:Person>
+            <b:Last>Preisler</b:Last>
+            <b:First>Anita</b:First>
+          </b:Person>
+          <b:Person>
+            <b:Last>Brychta</b:Last>
+            <b:First>Markus</b:First>
+          </b:Person>
+          <b:Person>
+            <b:Last>Dubisch</b:Last>
+            <b:First>Florian</b:First>
+          </b:Person>
+        </b:NameList>
+      </b:Author>
+    </b:Author>
+    <b:Title>Anlageneinzelbericht: Solargestützte DEC-Anlage ENERGYbase</b:Title>
+    <b:Year>2012</b:Year>
+    <b:Publisher>SolarCooling Monitor - Evaluierung Energieeffizienz und Betriebserfahrungen von solarthermischen Kühlanlagen zur Gebäudekühlung in Österreich</b:Publisher>
+    <b:City>Wien</b:City>
+    <b:RefOrder>2</b:RefOrder>
+  </b:Source>
+</b:Sources>
+</file>
+
+<file path=customXml/item2.xml><?xml version="1.0" encoding="utf-8"?><p:properties xmlns:p="http://schemas.microsoft.com/office/2006/metadata/properties" xmlns:xsi="http://www.w3.org/2001/XMLSchema-instance" xmlns:pc="http://schemas.microsoft.com/office/infopath/2007/PartnerControls"><documentManagement><Author0 xmlns="$ListId:Shared Documents;">Hannu Rummukainen</Author0></documentManagement></p:properties>
+</file>
+
+<file path=customXml/item3.xml><?xml version="1.0" encoding="utf-8"?>
+<?mso-contentType ?>
+<FormTemplates xmlns="http://schemas.microsoft.com/sharepoint/v3/contenttype/forms">
+  <Display>DocumentLibraryForm</Display>
+  <Edit>DocumentLibraryForm</Edit>
+  <New>DocumentLibraryForm</New>
+</FormTemplates>
 </file>
 
 <file path=customXml/item4.xml><?xml version="1.0" encoding="utf-8"?>
@@ -22168,15 +22845,25 @@
 </file>
 
 <file path=customXml/itemProps1.xml><?xml version="1.0" encoding="utf-8"?>
-<ds:datastoreItem xmlns:ds="http://schemas.openxmlformats.org/officeDocument/2006/customXml" ds:itemID="{7245FDC4-C959-4233-A91B-8B19805213EA}">
+<ds:datastoreItem xmlns:ds="http://schemas.openxmlformats.org/officeDocument/2006/customXml" ds:itemID="{42A98A49-FA42-4C65-BDE7-EFAAB1328A50}">
   <ds:schemaRefs>
-    <ds:schemaRef ds:uri="http://schemas.microsoft.com/sharepoint/v3/contenttype/forms"/>
+    <ds:schemaRef ds:uri="http://schemas.microsoft.com/office/2006/metadata/contentType"/>
+    <ds:schemaRef ds:uri="http://schemas.microsoft.com/office/2006/metadata/properties/metaAttributes"/>
+    <ds:schemaRef ds:uri="http://www.w3.org/2001/XMLSchema"/>
+    <ds:schemaRef ds:uri="http://schemas.microsoft.com/office/2006/metadata/properties"/>
+    <ds:schemaRef ds:uri="$ListId:Shared Documents;"/>
+    <ds:schemaRef ds:uri="http://schemas.microsoft.com/office/2006/documentManagement/types"/>
+    <ds:schemaRef ds:uri="http://schemas.microsoft.com/office/infopath/2007/PartnerControls"/>
+    <ds:schemaRef ds:uri="http://schemas.openxmlformats.org/package/2006/metadata/core-properties"/>
+    <ds:schemaRef ds:uri="http://purl.org/dc/elements/1.1/"/>
+    <ds:schemaRef ds:uri="http://purl.org/dc/terms/"/>
+    <ds:schemaRef ds:uri="http://schemas.microsoft.com/internal/obd"/>
   </ds:schemaRefs>
 </ds:datastoreItem>
 </file>
 
 <file path=customXml/itemProps10.xml><?xml version="1.0" encoding="utf-8"?>
-<ds:datastoreItem xmlns:ds="http://schemas.openxmlformats.org/officeDocument/2006/customXml" ds:itemID="{846B78D6-DC09-4692-94A0-A5FD7EF9F6CA}">
+<ds:datastoreItem xmlns:ds="http://schemas.openxmlformats.org/officeDocument/2006/customXml" ds:itemID="{C5DCB925-AFC3-4674-87E1-42B5C5AAFEC4}">
   <ds:schemaRefs>
     <ds:schemaRef ds:uri="http://schemas.openxmlformats.org/officeDocument/2006/bibliography"/>
   </ds:schemaRefs>
@@ -22184,7 +22871,7 @@
 </file>
 
 <file path=customXml/itemProps11.xml><?xml version="1.0" encoding="utf-8"?>
-<ds:datastoreItem xmlns:ds="http://schemas.openxmlformats.org/officeDocument/2006/customXml" ds:itemID="{1F609D2E-5A4A-4167-A44A-DBBFE39833EB}">
+<ds:datastoreItem xmlns:ds="http://schemas.openxmlformats.org/officeDocument/2006/customXml" ds:itemID="{A96FCCB4-1312-49FC-8804-76867E9B40E0}">
   <ds:schemaRefs>
     <ds:schemaRef ds:uri="http://schemas.openxmlformats.org/officeDocument/2006/bibliography"/>
   </ds:schemaRefs>
@@ -22202,25 +22889,15 @@
 </file>
 
 <file path=customXml/itemProps3.xml><?xml version="1.0" encoding="utf-8"?>
-<ds:datastoreItem xmlns:ds="http://schemas.openxmlformats.org/officeDocument/2006/customXml" ds:itemID="{42A98A49-FA42-4C65-BDE7-EFAAB1328A50}">
+<ds:datastoreItem xmlns:ds="http://schemas.openxmlformats.org/officeDocument/2006/customXml" ds:itemID="{7245FDC4-C959-4233-A91B-8B19805213EA}">
   <ds:schemaRefs>
-    <ds:schemaRef ds:uri="http://schemas.microsoft.com/office/2006/metadata/contentType"/>
-    <ds:schemaRef ds:uri="http://schemas.microsoft.com/office/2006/metadata/properties/metaAttributes"/>
-    <ds:schemaRef ds:uri="http://www.w3.org/2001/XMLSchema"/>
-    <ds:schemaRef ds:uri="http://schemas.microsoft.com/office/2006/metadata/properties"/>
-    <ds:schemaRef ds:uri="$ListId:Shared Documents;"/>
-    <ds:schemaRef ds:uri="http://schemas.microsoft.com/office/2006/documentManagement/types"/>
-    <ds:schemaRef ds:uri="http://schemas.microsoft.com/office/infopath/2007/PartnerControls"/>
-    <ds:schemaRef ds:uri="http://schemas.openxmlformats.org/package/2006/metadata/core-properties"/>
-    <ds:schemaRef ds:uri="http://purl.org/dc/elements/1.1/"/>
-    <ds:schemaRef ds:uri="http://purl.org/dc/terms/"/>
-    <ds:schemaRef ds:uri="http://schemas.microsoft.com/internal/obd"/>
+    <ds:schemaRef ds:uri="http://schemas.microsoft.com/sharepoint/v3/contenttype/forms"/>
   </ds:schemaRefs>
 </ds:datastoreItem>
 </file>
 
 <file path=customXml/itemProps4.xml><?xml version="1.0" encoding="utf-8"?>
-<ds:datastoreItem xmlns:ds="http://schemas.openxmlformats.org/officeDocument/2006/customXml" ds:itemID="{DCA82C4F-9322-4384-982A-52904938E17E}">
+<ds:datastoreItem xmlns:ds="http://schemas.openxmlformats.org/officeDocument/2006/customXml" ds:itemID="{61C4BB81-B17F-4296-AD08-FC4CF1826DE8}">
   <ds:schemaRefs>
     <ds:schemaRef ds:uri="http://schemas.openxmlformats.org/officeDocument/2006/bibliography"/>
   </ds:schemaRefs>
@@ -22228,7 +22905,7 @@
 </file>
 
 <file path=customXml/itemProps5.xml><?xml version="1.0" encoding="utf-8"?>
-<ds:datastoreItem xmlns:ds="http://schemas.openxmlformats.org/officeDocument/2006/customXml" ds:itemID="{DE05B029-F55E-43B0-B596-4ED1F3927358}">
+<ds:datastoreItem xmlns:ds="http://schemas.openxmlformats.org/officeDocument/2006/customXml" ds:itemID="{570047A3-7CCE-4E60-A42D-AA71156A17A3}">
   <ds:schemaRefs>
     <ds:schemaRef ds:uri="http://schemas.openxmlformats.org/officeDocument/2006/bibliography"/>
   </ds:schemaRefs>
@@ -22236,7 +22913,7 @@
 </file>
 
 <file path=customXml/itemProps6.xml><?xml version="1.0" encoding="utf-8"?>
-<ds:datastoreItem xmlns:ds="http://schemas.openxmlformats.org/officeDocument/2006/customXml" ds:itemID="{0359CC14-CE27-49D8-A5E5-52C45DDDEE0E}">
+<ds:datastoreItem xmlns:ds="http://schemas.openxmlformats.org/officeDocument/2006/customXml" ds:itemID="{B3A44386-B0AD-4430-B648-E9A7D5544CA3}">
   <ds:schemaRefs>
     <ds:schemaRef ds:uri="http://schemas.openxmlformats.org/officeDocument/2006/bibliography"/>
   </ds:schemaRefs>
@@ -22244,7 +22921,7 @@
 </file>
 
 <file path=customXml/itemProps7.xml><?xml version="1.0" encoding="utf-8"?>
-<ds:datastoreItem xmlns:ds="http://schemas.openxmlformats.org/officeDocument/2006/customXml" ds:itemID="{5A05A1C1-20E1-4A2A-B7F5-C82BDDAB0DBB}">
+<ds:datastoreItem xmlns:ds="http://schemas.openxmlformats.org/officeDocument/2006/customXml" ds:itemID="{489A57EF-F6FE-4EB5-BF63-E6AF6D95D183}">
   <ds:schemaRefs>
     <ds:schemaRef ds:uri="http://schemas.openxmlformats.org/officeDocument/2006/bibliography"/>
   </ds:schemaRefs>
@@ -22252,7 +22929,7 @@
 </file>
 
 <file path=customXml/itemProps8.xml><?xml version="1.0" encoding="utf-8"?>
-<ds:datastoreItem xmlns:ds="http://schemas.openxmlformats.org/officeDocument/2006/customXml" ds:itemID="{E95A20F1-CED9-4144-9E65-1C47D0C393A7}">
+<ds:datastoreItem xmlns:ds="http://schemas.openxmlformats.org/officeDocument/2006/customXml" ds:itemID="{A02CE1A7-2081-4D2C-993F-EA869F6D8154}">
   <ds:schemaRefs>
     <ds:schemaRef ds:uri="http://schemas.openxmlformats.org/officeDocument/2006/bibliography"/>
   </ds:schemaRefs>
@@ -22260,7 +22937,7 @@
 </file>
 
 <file path=customXml/itemProps9.xml><?xml version="1.0" encoding="utf-8"?>
-<ds:datastoreItem xmlns:ds="http://schemas.openxmlformats.org/officeDocument/2006/customXml" ds:itemID="{812DB55E-D585-4C7F-B93A-891834F5C06A}">
+<ds:datastoreItem xmlns:ds="http://schemas.openxmlformats.org/officeDocument/2006/customXml" ds:itemID="{ADEB5830-1373-41B4-A4B6-60371D8509D2}">
   <ds:schemaRefs>
     <ds:schemaRef ds:uri="http://schemas.openxmlformats.org/officeDocument/2006/bibliography"/>
   </ds:schemaRefs>

</xml_diff>

<commit_message>
Upgrade to Jython 2.7.0
</commit_message>
<xml_diff>
--- a/sim-eval/doc/CITYOPT Planning Tool Expression Language.docx
+++ b/sim-eval/doc/CITYOPT Planning Tool Expression Language.docx
@@ -81,7 +81,19 @@
         <w:rPr>
           <w:lang w:val="en-US"/>
         </w:rPr>
-        <w:t>), version 2.5.  It is not necessary to understand Python in order to enter mathematical expressions in the CITYOPT Planning tool.</w:t>
+        <w:t>), version 2.</w:t>
+      </w:r>
+      <w:r>
+        <w:rPr>
+          <w:lang w:val="en-US"/>
+        </w:rPr>
+        <w:t>7</w:t>
+      </w:r>
+      <w:r>
+        <w:rPr>
+          <w:lang w:val="en-US"/>
+        </w:rPr>
+        <w:t>.  It is not necessary to understand Python in order to enter mathematical expressions in the CITYOPT Planning tool.</w:t>
       </w:r>
     </w:p>
     <w:p>
@@ -493,16 +505,8 @@
         <w:rPr>
           <w:lang w:val="en-US"/>
         </w:rPr>
-        <w:t xml:space="preserve"> that </w:t>
-      </w:r>
-      <w:proofErr w:type="gramStart"/>
-      <w:r>
-        <w:rPr>
-          <w:lang w:val="en-US"/>
-        </w:rPr>
-        <w:t>can</w:t>
-      </w:r>
-      <w:proofErr w:type="gramEnd"/>
+        <w:t xml:space="preserve"> that can</w:t>
+      </w:r>
       <w:r>
         <w:rPr>
           <w:lang w:val="en-US"/>
@@ -614,15 +618,7 @@
         <w:rPr>
           <w:lang w:val="en-US"/>
         </w:rPr>
-        <w:t>n input param</w:t>
-      </w:r>
-      <w:bookmarkStart w:id="0" w:name="_GoBack"/>
-      <w:bookmarkEnd w:id="0"/>
-      <w:r>
-        <w:rPr>
-          <w:lang w:val="en-US"/>
-        </w:rPr>
-        <w:t>eter; in the latter case the decision variable is referenced via a component name as described below.</w:t>
+        <w:t>n input parameter; in the latter case the decision variable is referenced via a component name as described below.</w:t>
       </w:r>
     </w:p>
     <w:p>
@@ -728,21 +724,7 @@
         <w:rPr>
           <w:lang w:val="en-US"/>
         </w:rPr>
-        <w:t xml:space="preserve"> </w:t>
-      </w:r>
-      <w:proofErr w:type="gramStart"/>
-      <w:r>
-        <w:rPr>
-          <w:lang w:val="en-US"/>
-        </w:rPr>
-        <w:t>is</w:t>
-      </w:r>
-      <w:proofErr w:type="gramEnd"/>
-      <w:r>
-        <w:rPr>
-          <w:lang w:val="en-US"/>
-        </w:rPr>
-        <w:t xml:space="preserve"> the input parameter name.</w:t>
+        <w:t xml:space="preserve"> is the input parameter name.</w:t>
       </w:r>
       <w:r>
         <w:rPr>
@@ -1004,14 +986,7 @@
         <w:rPr>
           <w:lang w:val="en-US"/>
         </w:rPr>
-        <w:t xml:space="preserve">    </w:t>
-      </w:r>
-      <w:proofErr w:type="gramStart"/>
-      <w:r>
-        <w:rPr>
-          <w:lang w:val="en-US"/>
-        </w:rPr>
-        <w:t xml:space="preserve">Corresponds to the Python type </w:t>
+        <w:t xml:space="preserve">    Corresponds to the Python type </w:t>
       </w:r>
       <w:r>
         <w:rPr>
@@ -1025,7 +1000,6 @@
         </w:rPr>
         <w:t>.</w:t>
       </w:r>
-      <w:proofErr w:type="gramEnd"/>
     </w:p>
     <w:p>
       <w:pPr>
@@ -1135,14 +1109,7 @@
         <w:rPr>
           <w:lang w:val="en-US"/>
         </w:rPr>
-        <w:t xml:space="preserve">    </w:t>
-      </w:r>
-      <w:proofErr w:type="gramStart"/>
-      <w:r>
-        <w:rPr>
-          <w:lang w:val="en-US"/>
-        </w:rPr>
-        <w:t xml:space="preserve">Corresponds to the Python type </w:t>
+        <w:t xml:space="preserve">    Corresponds to the Python type </w:t>
       </w:r>
       <w:r>
         <w:rPr>
@@ -1156,7 +1123,6 @@
         </w:rPr>
         <w:t>.</w:t>
       </w:r>
-      <w:proofErr w:type="gramEnd"/>
     </w:p>
     <w:p>
       <w:pPr>
@@ -1177,29 +1143,7 @@
         <w:rPr>
           <w:lang w:val="en-US"/>
         </w:rPr>
-        <w:t xml:space="preserve"> – Moment of time (date and time), stored as a double precision floating point number indicating the number of seconds from the time origin of the simulation model.  For convenience, input values can be represented as human-readable strings in the ISO-8601 standard format </w:t>
-      </w:r>
-      <w:proofErr w:type="spellStart"/>
-      <w:r>
-        <w:rPr>
-          <w:lang w:val="en-US"/>
-        </w:rPr>
-        <w:t>YYYY-MM-DDThh</w:t>
-      </w:r>
-      <w:proofErr w:type="gramStart"/>
-      <w:r>
-        <w:rPr>
-          <w:lang w:val="en-US"/>
-        </w:rPr>
-        <w:t>:mm:ss</w:t>
-      </w:r>
-      <w:proofErr w:type="spellEnd"/>
-      <w:proofErr w:type="gramEnd"/>
-      <w:r>
-        <w:rPr>
-          <w:lang w:val="en-US"/>
-        </w:rPr>
-        <w:t xml:space="preserve">, </w:t>
+        <w:t xml:space="preserve"> – Moment of time (date and time), stored as a double precision floating point number indicating the number of seconds from the time origin of the simulation model.  For convenience, input values can be represented as human-readable strings in the ISO-8601 standard format YYYY-MM-DDThh:mm:ss, </w:t>
       </w:r>
       <w:r>
         <w:rPr>
@@ -1223,14 +1167,7 @@
         <w:rPr>
           <w:lang w:val="en-US"/>
         </w:rPr>
-        <w:t xml:space="preserve">.  </w:t>
-      </w:r>
-      <w:proofErr w:type="gramStart"/>
-      <w:r>
-        <w:rPr>
-          <w:lang w:val="en-US"/>
-        </w:rPr>
-        <w:t xml:space="preserve">Corresponds to a simulation time value of Python type </w:t>
+        <w:t xml:space="preserve">.  Corresponds to a simulation time value of Python type </w:t>
       </w:r>
       <w:r>
         <w:rPr>
@@ -1244,7 +1181,6 @@
         </w:rPr>
         <w:t>.</w:t>
       </w:r>
-      <w:proofErr w:type="gramEnd"/>
     </w:p>
     <w:p>
       <w:pPr>
@@ -1311,148 +1247,138 @@
           <w:lang w:val="en-US"/>
         </w:rPr>
       </w:pPr>
-      <w:proofErr w:type="spellStart"/>
       <w:r>
         <w:rPr>
           <w:rStyle w:val="Strong"/>
         </w:rPr>
+        <w:t>TimeSeries/step</w:t>
+      </w:r>
+      <w:r>
+        <w:rPr>
+          <w:lang w:val="en-US"/>
+        </w:rPr>
+        <w:t xml:space="preserve"> – </w:t>
+      </w:r>
+      <w:r>
+        <w:rPr>
+          <w:lang w:val="en-US"/>
+        </w:rPr>
+        <w:t>A t</w:t>
+      </w:r>
+      <w:r>
+        <w:rPr>
+          <w:lang w:val="en-US"/>
+        </w:rPr>
+        <w:t xml:space="preserve">ime series </w:t>
+      </w:r>
+      <w:r>
+        <w:rPr>
+          <w:lang w:val="en-US"/>
+        </w:rPr>
+        <w:t xml:space="preserve">stored as a sequence of points (time, value), </w:t>
+      </w:r>
+      <w:r>
+        <w:rPr>
+          <w:lang w:val="en-US"/>
+        </w:rPr>
+        <w:t xml:space="preserve">considered as a piecewise constant function </w:t>
+      </w:r>
+      <w:r>
+        <w:rPr>
+          <w:lang w:val="en-US"/>
+        </w:rPr>
+        <w:t xml:space="preserve">from </w:t>
+      </w:r>
+      <w:r>
+        <w:rPr>
+          <w:lang w:val="en-US"/>
+        </w:rPr>
+        <w:t>time to value.</w:t>
+      </w:r>
+      <w:r>
+        <w:rPr>
+          <w:lang w:val="en-US"/>
+        </w:rPr>
+        <w:t xml:space="preserve">  Between two defined points, the value is defined by the point</w:t>
+      </w:r>
+      <w:r>
+        <w:rPr>
+          <w:lang w:val="en-US"/>
+        </w:rPr>
+        <w:t xml:space="preserve"> </w:t>
+      </w:r>
+      <w:r>
+        <w:rPr>
+          <w:lang w:val="en-US"/>
+        </w:rPr>
+        <w:t>with a smaller time coordinate.</w:t>
+      </w:r>
+      <w:r>
+        <w:rPr>
+          <w:lang w:val="en-US"/>
+        </w:rPr>
+        <w:t xml:space="preserve"> </w:t>
+      </w:r>
+      <w:r>
+        <w:rPr>
+          <w:lang w:val="en-US"/>
+        </w:rPr>
+        <w:t xml:space="preserve">Outside the range of defined points the value is </w:t>
+      </w:r>
+      <w:r>
+        <w:rPr>
+          <w:rStyle w:val="Number"/>
+        </w:rPr>
+        <w:t>0</w:t>
+      </w:r>
+      <w:r>
+        <w:rPr>
+          <w:lang w:val="en-US"/>
+        </w:rPr>
+        <w:t>.</w:t>
+      </w:r>
+      <w:r>
+        <w:rPr>
+          <w:lang w:val="en-US"/>
+        </w:rPr>
+        <w:t xml:space="preserve"> </w:t>
+      </w:r>
+      <w:r>
+        <w:rPr>
+          <w:lang w:val="en-US"/>
+        </w:rPr>
+        <w:t xml:space="preserve"> </w:t>
+      </w:r>
+      <w:r>
+        <w:rPr>
+          <w:lang w:val="en-US"/>
+        </w:rPr>
+        <w:t>Both times and values are of type Double.</w:t>
+      </w:r>
+      <w:r>
+        <w:rPr>
+          <w:lang w:val="en-US"/>
+        </w:rPr>
+        <w:t xml:space="preserve">  </w:t>
+      </w:r>
+      <w:r>
+        <w:rPr>
+          <w:lang w:val="en-US"/>
+        </w:rPr>
+        <w:t xml:space="preserve">Represented by a CITYOPT specific Python class </w:t>
+      </w:r>
+      <w:r>
+        <w:rPr>
+          <w:rStyle w:val="Code"/>
+        </w:rPr>
         <w:t>TimeSeries</w:t>
       </w:r>
-      <w:proofErr w:type="spellEnd"/>
-      <w:r>
-        <w:rPr>
-          <w:rStyle w:val="Strong"/>
-        </w:rPr>
-        <w:t>/step</w:t>
-      </w:r>
-      <w:r>
-        <w:rPr>
-          <w:lang w:val="en-US"/>
-        </w:rPr>
-        <w:t xml:space="preserve"> – </w:t>
-      </w:r>
-      <w:r>
-        <w:rPr>
-          <w:lang w:val="en-US"/>
-        </w:rPr>
-        <w:t>A t</w:t>
-      </w:r>
-      <w:r>
-        <w:rPr>
-          <w:lang w:val="en-US"/>
-        </w:rPr>
-        <w:t xml:space="preserve">ime series </w:t>
-      </w:r>
-      <w:r>
-        <w:rPr>
-          <w:lang w:val="en-US"/>
-        </w:rPr>
-        <w:t xml:space="preserve">stored as a sequence of points (time, value), </w:t>
-      </w:r>
-      <w:r>
-        <w:rPr>
-          <w:lang w:val="en-US"/>
-        </w:rPr>
-        <w:t xml:space="preserve">considered as a piecewise constant function </w:t>
-      </w:r>
-      <w:r>
-        <w:rPr>
-          <w:lang w:val="en-US"/>
-        </w:rPr>
-        <w:t xml:space="preserve">from </w:t>
-      </w:r>
-      <w:r>
-        <w:rPr>
-          <w:lang w:val="en-US"/>
-        </w:rPr>
-        <w:t>time to value.</w:t>
-      </w:r>
-      <w:r>
-        <w:rPr>
-          <w:lang w:val="en-US"/>
-        </w:rPr>
-        <w:t xml:space="preserve">  Between two defined points, the value is defined by the point</w:t>
-      </w:r>
-      <w:r>
-        <w:rPr>
-          <w:lang w:val="en-US"/>
-        </w:rPr>
-        <w:t xml:space="preserve"> </w:t>
-      </w:r>
-      <w:r>
-        <w:rPr>
-          <w:lang w:val="en-US"/>
-        </w:rPr>
-        <w:t>with a smaller time coordinate.</w:t>
-      </w:r>
-      <w:r>
-        <w:rPr>
-          <w:lang w:val="en-US"/>
-        </w:rPr>
-        <w:t xml:space="preserve"> </w:t>
-      </w:r>
-      <w:r>
-        <w:rPr>
-          <w:lang w:val="en-US"/>
-        </w:rPr>
-        <w:t xml:space="preserve">Outside the range of defined points the value is </w:t>
-      </w:r>
-      <w:r>
-        <w:rPr>
-          <w:rStyle w:val="Number"/>
-        </w:rPr>
-        <w:t>0</w:t>
-      </w:r>
       <w:r>
         <w:rPr>
           <w:lang w:val="en-US"/>
         </w:rPr>
         <w:t>.</w:t>
       </w:r>
-      <w:r>
-        <w:rPr>
-          <w:lang w:val="en-US"/>
-        </w:rPr>
-        <w:t xml:space="preserve"> </w:t>
-      </w:r>
-      <w:r>
-        <w:rPr>
-          <w:lang w:val="en-US"/>
-        </w:rPr>
-        <w:t xml:space="preserve"> </w:t>
-      </w:r>
-      <w:r>
-        <w:rPr>
-          <w:lang w:val="en-US"/>
-        </w:rPr>
-        <w:t>Both times and values are of type Double.</w:t>
-      </w:r>
-      <w:r>
-        <w:rPr>
-          <w:lang w:val="en-US"/>
-        </w:rPr>
-        <w:t xml:space="preserve">  </w:t>
-      </w:r>
-      <w:proofErr w:type="gramStart"/>
-      <w:r>
-        <w:rPr>
-          <w:lang w:val="en-US"/>
-        </w:rPr>
-        <w:t xml:space="preserve">Represented by a CITYOPT specific Python class </w:t>
-      </w:r>
-      <w:r>
-        <w:rPr>
-          <w:rStyle w:val="Code"/>
-        </w:rPr>
-        <w:t>TimeSeries</w:t>
-      </w:r>
-      <w:r>
-        <w:rPr>
-          <w:lang w:val="en-US"/>
-        </w:rPr>
-        <w:t>.</w:t>
-      </w:r>
-      <w:proofErr w:type="gramEnd"/>
     </w:p>
     <w:p>
       <w:pPr>
@@ -1462,88 +1388,78 @@
           <w:lang w:val="en-US"/>
         </w:rPr>
       </w:pPr>
-      <w:proofErr w:type="spellStart"/>
       <w:r>
         <w:rPr>
           <w:rStyle w:val="Strong"/>
         </w:rPr>
+        <w:t>TimeSeries/</w:t>
+      </w:r>
+      <w:r>
+        <w:rPr>
+          <w:rStyle w:val="Strong"/>
+        </w:rPr>
+        <w:t>linear</w:t>
+      </w:r>
+      <w:r>
+        <w:rPr>
+          <w:lang w:val="en-US"/>
+        </w:rPr>
+        <w:t xml:space="preserve"> – A time series stored as a sequence of points (time, value), considered as a piecewise linear function</w:t>
+      </w:r>
+      <w:r>
+        <w:rPr>
+          <w:lang w:val="en-US"/>
+        </w:rPr>
+        <w:t xml:space="preserve"> from</w:t>
+      </w:r>
+      <w:r>
+        <w:rPr>
+          <w:lang w:val="en-US"/>
+        </w:rPr>
+        <w:t xml:space="preserve"> time to value.  Between two defined points, the value is defined by linear interpolation. Outside the range of defined points the value is </w:t>
+      </w:r>
+      <w:r>
+        <w:rPr>
+          <w:rStyle w:val="Number"/>
+        </w:rPr>
+        <w:t>0</w:t>
+      </w:r>
+      <w:r>
+        <w:rPr>
+          <w:lang w:val="en-US"/>
+        </w:rPr>
+        <w:t>.</w:t>
+      </w:r>
+      <w:r>
+        <w:rPr>
+          <w:lang w:val="en-US"/>
+        </w:rPr>
+        <w:t xml:space="preserve">  Both times and values are of type Double.</w:t>
+      </w:r>
+      <w:r>
+        <w:rPr>
+          <w:lang w:val="en-US"/>
+        </w:rPr>
+        <w:t xml:space="preserve">  </w:t>
+      </w:r>
+      <w:r>
+        <w:rPr>
+          <w:lang w:val="en-US"/>
+        </w:rPr>
+        <w:t xml:space="preserve">Represented by a CITYOPT specific Python class </w:t>
+      </w:r>
+      <w:r>
+        <w:rPr>
+          <w:rStyle w:val="Code"/>
+        </w:rPr>
         <w:t>TimeSeries</w:t>
       </w:r>
-      <w:proofErr w:type="spellEnd"/>
-      <w:r>
-        <w:rPr>
-          <w:rStyle w:val="Strong"/>
-        </w:rPr>
-        <w:t>/</w:t>
-      </w:r>
-      <w:r>
-        <w:rPr>
-          <w:rStyle w:val="Strong"/>
-        </w:rPr>
-        <w:t>linear</w:t>
-      </w:r>
-      <w:r>
-        <w:rPr>
-          <w:lang w:val="en-US"/>
-        </w:rPr>
-        <w:t xml:space="preserve"> – A time series stored as a sequence of points (time, value), considered as a piecewise linear function</w:t>
-      </w:r>
-      <w:r>
-        <w:rPr>
-          <w:lang w:val="en-US"/>
-        </w:rPr>
-        <w:t xml:space="preserve"> from</w:t>
-      </w:r>
-      <w:r>
-        <w:rPr>
-          <w:lang w:val="en-US"/>
-        </w:rPr>
-        <w:t xml:space="preserve"> time to value.  Between two defined points, the value is defined by linear interpolation. Outside the range of defined points the value is </w:t>
-      </w:r>
-      <w:r>
-        <w:rPr>
-          <w:rStyle w:val="Number"/>
-        </w:rPr>
-        <w:t>0</w:t>
-      </w:r>
       <w:r>
         <w:rPr>
           <w:lang w:val="en-US"/>
         </w:rPr>
         <w:t>.</w:t>
       </w:r>
-      <w:r>
-        <w:rPr>
-          <w:lang w:val="en-US"/>
-        </w:rPr>
-        <w:t xml:space="preserve">  Both times and values are of type Double.</w:t>
-      </w:r>
-      <w:r>
-        <w:rPr>
-          <w:lang w:val="en-US"/>
-        </w:rPr>
-        <w:t xml:space="preserve">  </w:t>
-      </w:r>
-      <w:proofErr w:type="gramStart"/>
-      <w:r>
-        <w:rPr>
-          <w:lang w:val="en-US"/>
-        </w:rPr>
-        <w:t xml:space="preserve">Represented by a CITYOPT specific Python class </w:t>
-      </w:r>
-      <w:r>
-        <w:rPr>
-          <w:rStyle w:val="Code"/>
-        </w:rPr>
-        <w:t>TimeSeries</w:t>
-      </w:r>
-      <w:r>
-        <w:rPr>
-          <w:lang w:val="en-US"/>
-        </w:rPr>
-        <w:t>.</w:t>
-      </w:r>
-      <w:proofErr w:type="gramEnd"/>
     </w:p>
     <w:p>
       <w:pPr>
@@ -1587,14 +1503,7 @@
         <w:rPr>
           <w:lang w:val="en-US"/>
         </w:rPr>
-        <w:t xml:space="preserve">.  </w:t>
-      </w:r>
-      <w:proofErr w:type="gramStart"/>
-      <w:r>
-        <w:rPr>
-          <w:lang w:val="en-US"/>
-        </w:rPr>
-        <w:t xml:space="preserve">Corresponds to the Python type </w:t>
+        <w:t xml:space="preserve">.  Corresponds to the Python type </w:t>
       </w:r>
       <w:r>
         <w:rPr>
@@ -1608,7 +1517,6 @@
         </w:rPr>
         <w:t>.</w:t>
       </w:r>
-      <w:proofErr w:type="gramEnd"/>
     </w:p>
     <w:p>
       <w:pPr>
@@ -1683,14 +1591,7 @@
         <w:rPr>
           <w:lang w:val="en-US"/>
         </w:rPr>
-        <w:t xml:space="preserve"> </w:t>
-      </w:r>
-      <w:proofErr w:type="gramStart"/>
-      <w:r>
-        <w:rPr>
-          <w:lang w:val="en-US"/>
-        </w:rPr>
-        <w:t xml:space="preserve">Corresponds to the Python type </w:t>
+        <w:t xml:space="preserve"> Corresponds to the Python type </w:t>
       </w:r>
       <w:r>
         <w:rPr>
@@ -1704,7 +1605,6 @@
         </w:rPr>
         <w:t>.</w:t>
       </w:r>
-      <w:proofErr w:type="gramEnd"/>
     </w:p>
     <w:p>
       <w:pPr>
@@ -1756,14 +1656,7 @@
         <w:rPr>
           <w:lang w:val="en-US"/>
         </w:rPr>
-        <w:t xml:space="preserve">  </w:t>
-      </w:r>
-      <w:proofErr w:type="gramStart"/>
-      <w:r>
-        <w:rPr>
-          <w:lang w:val="en-US"/>
-        </w:rPr>
-        <w:t xml:space="preserve">Corresponds to the Python type </w:t>
+        <w:t xml:space="preserve">  Corresponds to the Python type </w:t>
       </w:r>
       <w:r>
         <w:rPr>
@@ -1777,7 +1670,6 @@
         </w:rPr>
         <w:t>.</w:t>
       </w:r>
-      <w:proofErr w:type="gramEnd"/>
     </w:p>
     <w:p>
       <w:pPr>
@@ -2317,21 +2209,7 @@
         <w:rPr>
           <w:lang w:val="en-US"/>
         </w:rPr>
-        <w:t xml:space="preserve"> </w:t>
-      </w:r>
-      <w:proofErr w:type="gramStart"/>
-      <w:r>
-        <w:rPr>
-          <w:lang w:val="en-US"/>
-        </w:rPr>
-        <w:t>is</w:t>
-      </w:r>
-      <w:proofErr w:type="gramEnd"/>
-      <w:r>
-        <w:rPr>
-          <w:lang w:val="en-US"/>
-        </w:rPr>
-        <w:t xml:space="preserve"> of type </w:t>
+        <w:t xml:space="preserve"> is of type </w:t>
       </w:r>
       <w:r>
         <w:rPr>
@@ -2548,19 +2426,11 @@
         </w:rPr>
         <w:t xml:space="preserve">or as </w:t>
       </w:r>
-      <w:proofErr w:type="spellStart"/>
       <w:r>
         <w:rPr>
           <w:rStyle w:val="Emphasis"/>
         </w:rPr>
-        <w:t>datetime</w:t>
-      </w:r>
-      <w:proofErr w:type="spellEnd"/>
-      <w:r>
-        <w:rPr>
-          <w:rStyle w:val="Emphasis"/>
-        </w:rPr>
-        <w:t xml:space="preserve"> objects</w:t>
+        <w:t>datetime objects</w:t>
       </w:r>
       <w:r>
         <w:rPr>
@@ -2649,21 +2519,7 @@
         <w:rPr>
           <w:lang w:val="en-US"/>
         </w:rPr>
-        <w:t xml:space="preserve"> constructs a </w:t>
-      </w:r>
-      <w:proofErr w:type="spellStart"/>
-      <w:r>
-        <w:rPr>
-          <w:lang w:val="en-US"/>
-        </w:rPr>
-        <w:t>datetime</w:t>
-      </w:r>
-      <w:proofErr w:type="spellEnd"/>
-      <w:r>
-        <w:rPr>
-          <w:lang w:val="en-US"/>
-        </w:rPr>
-        <w:t xml:space="preserve"> object from a </w:t>
+        <w:t xml:space="preserve"> constructs a datetime object from a </w:t>
       </w:r>
       <w:r>
         <w:rPr>
@@ -2699,21 +2555,7 @@
         <w:rPr>
           <w:lang w:val="en-US"/>
         </w:rPr>
-        <w:t xml:space="preserve"> converts a </w:t>
-      </w:r>
-      <w:proofErr w:type="spellStart"/>
-      <w:r>
-        <w:rPr>
-          <w:lang w:val="en-US"/>
-        </w:rPr>
-        <w:t>datetime</w:t>
-      </w:r>
-      <w:proofErr w:type="spellEnd"/>
-      <w:r>
-        <w:rPr>
-          <w:lang w:val="en-US"/>
-        </w:rPr>
-        <w:t xml:space="preserve"> into a </w:t>
+        <w:t xml:space="preserve"> converts a datetime into a </w:t>
       </w:r>
       <w:r>
         <w:rPr>
@@ -2818,7 +2660,6 @@
         </w:rPr>
         <w:t xml:space="preserve"> the product of two time series </w:t>
       </w:r>
-      <w:proofErr w:type="gramStart"/>
       <w:r>
         <w:rPr>
           <w:rStyle w:val="Code"/>
@@ -2829,14 +2670,7 @@
         <w:rPr>
           <w:lang w:val="en-US"/>
         </w:rPr>
-        <w:t xml:space="preserve"> and</w:t>
-      </w:r>
-      <w:proofErr w:type="gramEnd"/>
-      <w:r>
-        <w:rPr>
-          <w:lang w:val="en-US"/>
-        </w:rPr>
-        <w:t xml:space="preserve"> </w:t>
+        <w:t xml:space="preserve"> and </w:t>
       </w:r>
       <w:r>
         <w:rPr>
@@ -3123,23 +2957,7 @@
                 <w:sz w:val="22"/>
                 <w:lang w:val="en-US"/>
               </w:rPr>
-              <w:t xml:space="preserve"> or </w:t>
-            </w:r>
-            <w:proofErr w:type="spellStart"/>
-            <w:r>
-              <w:rPr>
-                <w:sz w:val="22"/>
-                <w:lang w:val="en-US"/>
-              </w:rPr>
-              <w:t>datetime</w:t>
-            </w:r>
-            <w:proofErr w:type="spellEnd"/>
-            <w:r>
-              <w:rPr>
-                <w:sz w:val="22"/>
-                <w:lang w:val="en-US"/>
-              </w:rPr>
-              <w:t xml:space="preserve"> objects.</w:t>
+              <w:t xml:space="preserve"> or datetime objects.</w:t>
             </w:r>
           </w:p>
         </w:tc>
@@ -3512,23 +3330,7 @@
                 <w:sz w:val="22"/>
                 <w:lang w:val="en-US"/>
               </w:rPr>
-              <w:t xml:space="preserve"> or </w:t>
-            </w:r>
-            <w:proofErr w:type="spellStart"/>
-            <w:r>
-              <w:rPr>
-                <w:sz w:val="22"/>
-                <w:lang w:val="en-US"/>
-              </w:rPr>
-              <w:t>datetime</w:t>
-            </w:r>
-            <w:proofErr w:type="spellEnd"/>
-            <w:r>
-              <w:rPr>
-                <w:sz w:val="22"/>
-                <w:lang w:val="en-US"/>
-              </w:rPr>
-              <w:t xml:space="preserve"> objects.</w:t>
+              <w:t xml:space="preserve"> or datetime objects.</w:t>
             </w:r>
           </w:p>
         </w:tc>
@@ -3598,23 +3400,7 @@
                 <w:sz w:val="22"/>
                 <w:lang w:val="en-US"/>
               </w:rPr>
-              <w:t xml:space="preserve">s or </w:t>
-            </w:r>
-            <w:proofErr w:type="spellStart"/>
-            <w:r>
-              <w:rPr>
-                <w:sz w:val="22"/>
-                <w:lang w:val="en-US"/>
-              </w:rPr>
-              <w:t>datetime</w:t>
-            </w:r>
-            <w:proofErr w:type="spellEnd"/>
-            <w:r>
-              <w:rPr>
-                <w:sz w:val="22"/>
-                <w:lang w:val="en-US"/>
-              </w:rPr>
-              <w:t xml:space="preserve"> objects.  The method returns an array of doubles.</w:t>
+              <w:t>s or datetime objects.  The method returns an array of doubles.</w:t>
             </w:r>
           </w:p>
         </w:tc>
@@ -3727,23 +3513,7 @@
                 <w:sz w:val="22"/>
                 <w:lang w:val="en-US"/>
               </w:rPr>
-              <w:t xml:space="preserve">: List of </w:t>
-            </w:r>
-            <w:proofErr w:type="spellStart"/>
-            <w:r>
-              <w:rPr>
-                <w:sz w:val="22"/>
-                <w:lang w:val="en-US"/>
-              </w:rPr>
-              <w:t>datetime</w:t>
-            </w:r>
-            <w:proofErr w:type="spellEnd"/>
-            <w:r>
-              <w:rPr>
-                <w:sz w:val="22"/>
-                <w:lang w:val="en-US"/>
-              </w:rPr>
-              <w:t xml:space="preserve"> objects specifying the defined time points.</w:t>
+              <w:t>: List of datetime objects specifying the defined time points.</w:t>
             </w:r>
           </w:p>
         </w:tc>
@@ -4002,53 +3772,28 @@
                 <w:sz w:val="22"/>
                 <w:lang w:val="en-US"/>
               </w:rPr>
-              <w:t xml:space="preserve"> or a sequence of </w:t>
-            </w:r>
-            <w:proofErr w:type="spellStart"/>
-            <w:r>
+              <w:t xml:space="preserve"> or a sequence of datetime objects</w:t>
+            </w:r>
+          </w:p>
+          <w:p>
+            <w:pPr>
               <w:rPr>
                 <w:sz w:val="22"/>
                 <w:lang w:val="en-US"/>
               </w:rPr>
-              <w:t>datetime</w:t>
-            </w:r>
-            <w:proofErr w:type="spellEnd"/>
+            </w:pPr>
+            <w:r>
+              <w:rPr>
+                <w:rStyle w:val="Code"/>
+              </w:rPr>
+              <w:t>values</w:t>
+            </w:r>
             <w:r>
               <w:rPr>
                 <w:sz w:val="22"/>
                 <w:lang w:val="en-US"/>
               </w:rPr>
-              <w:t xml:space="preserve"> objects</w:t>
-            </w:r>
-          </w:p>
-          <w:p>
-            <w:pPr>
-              <w:rPr>
-                <w:sz w:val="22"/>
-                <w:lang w:val="en-US"/>
-              </w:rPr>
-            </w:pPr>
-            <w:proofErr w:type="gramStart"/>
-            <w:r>
-              <w:rPr>
-                <w:rStyle w:val="Code"/>
-              </w:rPr>
-              <w:t>values</w:t>
-            </w:r>
-            <w:r>
-              <w:rPr>
-                <w:sz w:val="22"/>
-                <w:lang w:val="en-US"/>
-              </w:rPr>
-              <w:t xml:space="preserve"> is</w:t>
-            </w:r>
-            <w:proofErr w:type="gramEnd"/>
-            <w:r>
-              <w:rPr>
-                <w:sz w:val="22"/>
-                <w:lang w:val="en-US"/>
-              </w:rPr>
-              <w:t xml:space="preserve"> a sequence of floating point numbers.</w:t>
+              <w:t xml:space="preserve"> is a sequence of floating point numbers.</w:t>
             </w:r>
           </w:p>
         </w:tc>
@@ -4121,62 +3866,14 @@
                 <w:sz w:val="22"/>
                 <w:lang w:val="en-US"/>
               </w:rPr>
-              <w:t xml:space="preserve">either an </w:t>
-            </w:r>
-            <w:proofErr w:type="spellStart"/>
+              <w:t>either an iterable of (time</w:t>
+            </w:r>
             <w:r>
               <w:rPr>
                 <w:sz w:val="22"/>
                 <w:lang w:val="en-US"/>
               </w:rPr>
-              <w:t>iterable</w:t>
-            </w:r>
-            <w:proofErr w:type="spellEnd"/>
-            <w:r>
-              <w:rPr>
-                <w:sz w:val="22"/>
-                <w:lang w:val="en-US"/>
-              </w:rPr>
-              <w:t xml:space="preserve"> of (time</w:t>
-            </w:r>
-            <w:r>
-              <w:rPr>
-                <w:sz w:val="22"/>
-                <w:lang w:val="en-US"/>
-              </w:rPr>
-              <w:t xml:space="preserve">, value) pairs or an </w:t>
-            </w:r>
-            <w:proofErr w:type="spellStart"/>
-            <w:r>
-              <w:rPr>
-                <w:sz w:val="22"/>
-                <w:lang w:val="en-US"/>
-              </w:rPr>
-              <w:t>iterable</w:t>
-            </w:r>
-            <w:proofErr w:type="spellEnd"/>
-            <w:r>
-              <w:rPr>
-                <w:sz w:val="22"/>
-                <w:lang w:val="en-US"/>
-              </w:rPr>
-              <w:t xml:space="preserve"> of (</w:t>
-            </w:r>
-            <w:proofErr w:type="spellStart"/>
-            <w:r>
-              <w:rPr>
-                <w:sz w:val="22"/>
-                <w:lang w:val="en-US"/>
-              </w:rPr>
-              <w:t>datetime</w:t>
-            </w:r>
-            <w:proofErr w:type="spellEnd"/>
-            <w:r>
-              <w:rPr>
-                <w:sz w:val="22"/>
-                <w:lang w:val="en-US"/>
-              </w:rPr>
-              <w:t xml:space="preserve">, value) pairs. </w:t>
+              <w:t xml:space="preserve">, value) pairs or an iterable of (datetime, value) pairs. </w:t>
             </w:r>
           </w:p>
           <w:p>
@@ -4271,69 +3968,21 @@
                 <w:sz w:val="22"/>
                 <w:lang w:val="en-US"/>
               </w:rPr>
-              <w:t xml:space="preserve"> instance that uses piecewise linear interpolation.  The argument is either an </w:t>
-            </w:r>
-            <w:proofErr w:type="spellStart"/>
+              <w:t xml:space="preserve"> instance that uses piecewise linear interpolation.  The argument is either an iterable of (</w:t>
+            </w:r>
             <w:r>
               <w:rPr>
                 <w:sz w:val="22"/>
                 <w:lang w:val="en-US"/>
               </w:rPr>
-              <w:t>iterable</w:t>
-            </w:r>
-            <w:proofErr w:type="spellEnd"/>
+              <w:t>time</w:t>
+            </w:r>
             <w:r>
               <w:rPr>
                 <w:sz w:val="22"/>
                 <w:lang w:val="en-US"/>
               </w:rPr>
-              <w:t xml:space="preserve"> of (</w:t>
-            </w:r>
-            <w:r>
-              <w:rPr>
-                <w:sz w:val="22"/>
-                <w:lang w:val="en-US"/>
-              </w:rPr>
-              <w:t>time</w:t>
-            </w:r>
-            <w:r>
-              <w:rPr>
-                <w:sz w:val="22"/>
-                <w:lang w:val="en-US"/>
-              </w:rPr>
-              <w:t xml:space="preserve">, value) pairs or an </w:t>
-            </w:r>
-            <w:proofErr w:type="spellStart"/>
-            <w:r>
-              <w:rPr>
-                <w:sz w:val="22"/>
-                <w:lang w:val="en-US"/>
-              </w:rPr>
-              <w:t>iterable</w:t>
-            </w:r>
-            <w:proofErr w:type="spellEnd"/>
-            <w:r>
-              <w:rPr>
-                <w:sz w:val="22"/>
-                <w:lang w:val="en-US"/>
-              </w:rPr>
-              <w:t xml:space="preserve"> of (</w:t>
-            </w:r>
-            <w:proofErr w:type="spellStart"/>
-            <w:r>
-              <w:rPr>
-                <w:sz w:val="22"/>
-                <w:lang w:val="en-US"/>
-              </w:rPr>
-              <w:t>datetime</w:t>
-            </w:r>
-            <w:proofErr w:type="spellEnd"/>
-            <w:r>
-              <w:rPr>
-                <w:sz w:val="22"/>
-                <w:lang w:val="en-US"/>
-              </w:rPr>
-              <w:t>, value) pairs.</w:t>
+              <w:t>, value) pairs or an iterable of (datetime, value) pairs.</w:t>
             </w:r>
           </w:p>
         </w:tc>
@@ -4508,15 +4157,7 @@
         <w:t>iterable</w:t>
       </w:r>
       <w:r>
-        <w:t xml:space="preserve"> is any </w:t>
-      </w:r>
-      <w:proofErr w:type="spellStart"/>
-      <w:r>
-        <w:t>iterable</w:t>
-      </w:r>
-      <w:proofErr w:type="spellEnd"/>
-      <w:r>
-        <w:t xml:space="preserve"> type such as </w:t>
+        <w:t xml:space="preserve"> is any iterable type such as </w:t>
       </w:r>
       <w:r>
         <w:rPr>
@@ -4583,19 +4224,32 @@
         <w:pStyle w:val="Caption"/>
         <w:keepNext/>
       </w:pPr>
-      <w:bookmarkStart w:id="1" w:name="_Ref405221523"/>
+      <w:bookmarkStart w:id="0" w:name="_Ref405221523"/>
       <w:r>
         <w:t xml:space="preserve">Table </w:t>
       </w:r>
-      <w:fldSimple w:instr=" SEQ Table \* ARABIC ">
-        <w:r>
-          <w:rPr>
-            <w:noProof/>
-          </w:rPr>
-          <w:t>1</w:t>
-        </w:r>
-      </w:fldSimple>
-      <w:bookmarkEnd w:id="1"/>
+      <w:r>
+        <w:fldChar w:fldCharType="begin"/>
+      </w:r>
+      <w:r>
+        <w:instrText xml:space="preserve"> SEQ Table \* ARABIC </w:instrText>
+      </w:r>
+      <w:r>
+        <w:fldChar w:fldCharType="separate"/>
+      </w:r>
+      <w:r>
+        <w:rPr>
+          <w:noProof/>
+        </w:rPr>
+        <w:t>1</w:t>
+      </w:r>
+      <w:r>
+        <w:rPr>
+          <w:noProof/>
+        </w:rPr>
+        <w:fldChar w:fldCharType="end"/>
+      </w:r>
+      <w:bookmarkEnd w:id="0"/>
       <w:r>
         <w:t xml:space="preserve"> </w:t>
       </w:r>
@@ -5011,21 +4665,7 @@
               <w:rPr>
                 <w:sz w:val="22"/>
               </w:rPr>
-              <w:t xml:space="preserve">Whether all elements of the </w:t>
-            </w:r>
-            <w:proofErr w:type="spellStart"/>
-            <w:r>
-              <w:rPr>
-                <w:sz w:val="22"/>
-              </w:rPr>
-              <w:t>iterable</w:t>
-            </w:r>
-            <w:proofErr w:type="spellEnd"/>
-            <w:r>
-              <w:rPr>
-                <w:sz w:val="22"/>
-              </w:rPr>
-              <w:t xml:space="preserve"> are true</w:t>
+              <w:t>Whether all elements of the iterable are true</w:t>
             </w:r>
           </w:p>
         </w:tc>
@@ -5100,21 +4740,7 @@
               <w:rPr>
                 <w:sz w:val="22"/>
               </w:rPr>
-              <w:t xml:space="preserve">Whether any element of the </w:t>
-            </w:r>
-            <w:proofErr w:type="spellStart"/>
-            <w:r>
-              <w:rPr>
-                <w:sz w:val="22"/>
-              </w:rPr>
-              <w:t>iterable</w:t>
-            </w:r>
-            <w:proofErr w:type="spellEnd"/>
-            <w:r>
-              <w:rPr>
-                <w:sz w:val="22"/>
-              </w:rPr>
-              <w:t xml:space="preserve"> is true</w:t>
+              <w:t>Whether any element of the iterable is true</w:t>
             </w:r>
           </w:p>
         </w:tc>
@@ -5901,21 +5527,11 @@
                 <w:sz w:val="22"/>
               </w:rPr>
             </w:pPr>
-            <w:proofErr w:type="spellStart"/>
-            <w:proofErr w:type="gramStart"/>
-            <w:r>
-              <w:rPr>
-                <w:sz w:val="22"/>
-              </w:rPr>
-              <w:t>datetime</w:t>
-            </w:r>
-            <w:proofErr w:type="spellEnd"/>
-            <w:proofErr w:type="gramEnd"/>
-            <w:r>
-              <w:rPr>
-                <w:sz w:val="22"/>
-              </w:rPr>
-              <w:t xml:space="preserve"> constructor from given year, month, day, hour, minutes, seconds.  Omitted hours, minutes or seconds are interpreted as 0.</w:t>
+            <w:r>
+              <w:rPr>
+                <w:sz w:val="22"/>
+              </w:rPr>
+              <w:t>datetime constructor from given year, month, day, hour, minutes, seconds.  Omitted hours, minutes or seconds are interpreted as 0.</w:t>
             </w:r>
           </w:p>
           <w:p>
@@ -6188,35 +5804,7 @@
               <w:rPr>
                 <w:sz w:val="22"/>
               </w:rPr>
-              <w:t xml:space="preserve">Pairs indices 0, </w:t>
-            </w:r>
-            <w:proofErr w:type="gramStart"/>
-            <w:r>
-              <w:rPr>
-                <w:sz w:val="22"/>
-              </w:rPr>
-              <w:t>1, …</w:t>
-            </w:r>
-            <w:proofErr w:type="gramEnd"/>
-            <w:r>
-              <w:rPr>
-                <w:sz w:val="22"/>
-              </w:rPr>
-              <w:t xml:space="preserve"> with </w:t>
-            </w:r>
-            <w:proofErr w:type="spellStart"/>
-            <w:r>
-              <w:rPr>
-                <w:sz w:val="22"/>
-              </w:rPr>
-              <w:t>iterable</w:t>
-            </w:r>
-            <w:proofErr w:type="spellEnd"/>
-            <w:r>
-              <w:rPr>
-                <w:sz w:val="22"/>
-              </w:rPr>
-              <w:t xml:space="preserve"> elements.</w:t>
+              <w:t>Pairs indices 0, 1, … with iterable elements.</w:t>
             </w:r>
           </w:p>
           <w:p>
@@ -9821,21 +9409,11 @@
                 <w:sz w:val="22"/>
               </w:rPr>
             </w:pPr>
-            <w:proofErr w:type="spellStart"/>
-            <w:proofErr w:type="gramStart"/>
-            <w:r>
-              <w:rPr>
-                <w:sz w:val="22"/>
-              </w:rPr>
-              <w:t>timedelta</w:t>
-            </w:r>
-            <w:proofErr w:type="spellEnd"/>
-            <w:proofErr w:type="gramEnd"/>
-            <w:r>
-              <w:rPr>
-                <w:sz w:val="22"/>
-              </w:rPr>
-              <w:t xml:space="preserve"> constructor from number of days, and optionally seconds.</w:t>
+            <w:r>
+              <w:rPr>
+                <w:sz w:val="22"/>
+              </w:rPr>
+              <w:t>timedelta constructor from number of days, and optionally seconds.</w:t>
             </w:r>
           </w:p>
         </w:tc>
@@ -9930,19 +9508,11 @@
               </w:rPr>
               <w:t xml:space="preserve">a simulation time value into a </w:t>
             </w:r>
-            <w:proofErr w:type="spellStart"/>
-            <w:r>
-              <w:rPr>
-                <w:sz w:val="22"/>
-              </w:rPr>
-              <w:t>datetime</w:t>
-            </w:r>
-            <w:proofErr w:type="spellEnd"/>
-            <w:r>
-              <w:rPr>
-                <w:sz w:val="22"/>
-              </w:rPr>
-              <w:t xml:space="preserve"> object.</w:t>
+            <w:r>
+              <w:rPr>
+                <w:sz w:val="22"/>
+              </w:rPr>
+              <w:t>datetime object.</w:t>
             </w:r>
             <w:r>
               <w:rPr>
@@ -10059,21 +9629,7 @@
               <w:rPr>
                 <w:sz w:val="22"/>
               </w:rPr>
-              <w:t xml:space="preserve">Converts </w:t>
-            </w:r>
-            <w:proofErr w:type="spellStart"/>
-            <w:r>
-              <w:rPr>
-                <w:sz w:val="22"/>
-              </w:rPr>
-              <w:t>datetime</w:t>
-            </w:r>
-            <w:proofErr w:type="spellEnd"/>
-            <w:r>
-              <w:rPr>
-                <w:sz w:val="22"/>
-              </w:rPr>
-              <w:t xml:space="preserve"> object to </w:t>
+              <w:t xml:space="preserve">Converts datetime object to </w:t>
             </w:r>
             <w:r>
               <w:rPr>
@@ -10085,14 +9641,7 @@
               <w:rPr>
                 <w:sz w:val="22"/>
               </w:rPr>
-              <w:t xml:space="preserve">simulation </w:t>
-            </w:r>
-            <w:proofErr w:type="gramStart"/>
-            <w:r>
-              <w:rPr>
-                <w:sz w:val="22"/>
-              </w:rPr>
-              <w:t xml:space="preserve">time </w:t>
+              <w:t xml:space="preserve">simulation time </w:t>
             </w:r>
             <w:r>
               <w:rPr>
@@ -10106,7 +9655,6 @@
               </w:rPr>
               <w:t>value</w:t>
             </w:r>
-            <w:proofErr w:type="gramEnd"/>
             <w:r>
               <w:rPr>
                 <w:sz w:val="22"/>
@@ -10253,14 +9801,7 @@
               <w:rPr>
                 <w:sz w:val="22"/>
               </w:rPr>
-              <w:t xml:space="preserve">a simulation </w:t>
-            </w:r>
-            <w:proofErr w:type="gramStart"/>
-            <w:r>
-              <w:rPr>
-                <w:sz w:val="22"/>
-              </w:rPr>
-              <w:t xml:space="preserve">time </w:t>
+              <w:t xml:space="preserve">a simulation time </w:t>
             </w:r>
             <w:r>
               <w:rPr>
@@ -10274,7 +9815,6 @@
               </w:rPr>
               <w:t>value</w:t>
             </w:r>
-            <w:proofErr w:type="gramEnd"/>
             <w:r>
               <w:rPr>
                 <w:sz w:val="22"/>
@@ -10362,19 +9902,11 @@
                 <w:sz w:val="22"/>
               </w:rPr>
             </w:pPr>
-            <w:proofErr w:type="spellStart"/>
-            <w:r>
-              <w:rPr>
-                <w:sz w:val="22"/>
-              </w:rPr>
-              <w:t>TimeSeries</w:t>
-            </w:r>
-            <w:proofErr w:type="spellEnd"/>
-            <w:r>
-              <w:rPr>
-                <w:sz w:val="22"/>
-              </w:rPr>
-              <w:t xml:space="preserve"> constructor</w:t>
+            <w:r>
+              <w:rPr>
+                <w:sz w:val="22"/>
+              </w:rPr>
+              <w:t>TimeSeries constructor</w:t>
             </w:r>
           </w:p>
         </w:tc>
@@ -10839,35 +10371,7 @@
               <w:rPr>
                 <w:sz w:val="22"/>
               </w:rPr>
-              <w:t xml:space="preserve">Combines given </w:t>
-            </w:r>
-            <w:proofErr w:type="spellStart"/>
-            <w:r>
-              <w:rPr>
-                <w:sz w:val="22"/>
-              </w:rPr>
-              <w:t>iterables</w:t>
-            </w:r>
-            <w:proofErr w:type="spellEnd"/>
-            <w:r>
-              <w:rPr>
-                <w:sz w:val="22"/>
-              </w:rPr>
-              <w:t xml:space="preserve"> into one </w:t>
-            </w:r>
-            <w:proofErr w:type="spellStart"/>
-            <w:r>
-              <w:rPr>
-                <w:sz w:val="22"/>
-              </w:rPr>
-              <w:t>iterable</w:t>
-            </w:r>
-            <w:proofErr w:type="spellEnd"/>
-            <w:r>
-              <w:rPr>
-                <w:sz w:val="22"/>
-              </w:rPr>
-              <w:t xml:space="preserve"> of tuples.</w:t>
+              <w:t>Combines given iterables into one iterable of tuples.</w:t>
             </w:r>
           </w:p>
           <w:p>
@@ -11119,7 +10623,19 @@
         <w:rPr>
           <w:lang w:val="en-US"/>
         </w:rPr>
-        <w:t xml:space="preserve">Python keywords cannot be used as user-defined names.  All keywords of Python 2.5 are listed in </w:t>
+        <w:t>Python keywords cannot be used as user-defined names.  All keywords of Python 2.</w:t>
+      </w:r>
+      <w:r>
+        <w:rPr>
+          <w:lang w:val="en-US"/>
+        </w:rPr>
+        <w:t>7</w:t>
+      </w:r>
+      <w:r>
+        <w:rPr>
+          <w:lang w:val="en-US"/>
+        </w:rPr>
+        <w:t xml:space="preserve"> are listed in </w:t>
       </w:r>
       <w:r>
         <w:rPr>
@@ -11230,91 +10746,43 @@
         <w:pStyle w:val="Caption"/>
         <w:keepNext/>
       </w:pPr>
-      <w:bookmarkStart w:id="2" w:name="_Ref405222515"/>
+      <w:bookmarkStart w:id="1" w:name="_Ref405222515"/>
       <w:r>
         <w:t xml:space="preserve">Table </w:t>
       </w:r>
-      <w:fldSimple w:instr=" SEQ Table \* ARABIC ">
-        <w:r>
-          <w:rPr>
-            <w:noProof/>
-          </w:rPr>
-          <w:t>2</w:t>
-        </w:r>
-      </w:fldSimple>
-      <w:bookmarkEnd w:id="2"/>
+      <w:r>
+        <w:fldChar w:fldCharType="begin"/>
+      </w:r>
+      <w:r>
+        <w:instrText xml:space="preserve"> SEQ Table \* ARABIC </w:instrText>
+      </w:r>
+      <w:r>
+        <w:fldChar w:fldCharType="separate"/>
+      </w:r>
+      <w:r>
+        <w:rPr>
+          <w:noProof/>
+        </w:rPr>
+        <w:t>2</w:t>
+      </w:r>
+      <w:r>
+        <w:rPr>
+          <w:noProof/>
+        </w:rPr>
+        <w:fldChar w:fldCharType="end"/>
+      </w:r>
+      <w:bookmarkEnd w:id="1"/>
       <w:r>
         <w:t xml:space="preserve"> </w:t>
       </w:r>
       <w:r>
-        <w:t xml:space="preserve">Python </w:t>
-      </w:r>
-      <w:proofErr w:type="spellStart"/>
-      <w:r>
-        <w:t>keywords</w:t>
-      </w:r>
-      <w:proofErr w:type="spellEnd"/>
-      <w:r>
-        <w:t xml:space="preserve"> </w:t>
-      </w:r>
-      <w:proofErr w:type="spellStart"/>
-      <w:r>
-        <w:t>that</w:t>
-      </w:r>
-      <w:proofErr w:type="spellEnd"/>
-      <w:r>
-        <w:t xml:space="preserve"> </w:t>
-      </w:r>
-      <w:proofErr w:type="spellStart"/>
-      <w:r>
-        <w:t>cannot</w:t>
-      </w:r>
-      <w:proofErr w:type="spellEnd"/>
-      <w:r>
-        <w:t xml:space="preserve"> </w:t>
-      </w:r>
-      <w:proofErr w:type="spellStart"/>
-      <w:r>
-        <w:t>be</w:t>
-      </w:r>
-      <w:proofErr w:type="spellEnd"/>
-      <w:r>
-        <w:t xml:space="preserve"> </w:t>
-      </w:r>
-      <w:proofErr w:type="spellStart"/>
-      <w:r>
-        <w:t>used</w:t>
-      </w:r>
-      <w:proofErr w:type="spellEnd"/>
-      <w:r>
-        <w:t xml:space="preserve"> </w:t>
-      </w:r>
-      <w:proofErr w:type="spellStart"/>
-      <w:r>
-        <w:t>as</w:t>
-      </w:r>
-      <w:proofErr w:type="spellEnd"/>
-      <w:r>
-        <w:t xml:space="preserve"> </w:t>
-      </w:r>
-      <w:r>
-        <w:t>user-</w:t>
-      </w:r>
-      <w:proofErr w:type="spellStart"/>
-      <w:r>
-        <w:t>defined</w:t>
-      </w:r>
-      <w:proofErr w:type="spellEnd"/>
-      <w:r>
-        <w:t xml:space="preserve"> </w:t>
-      </w:r>
-      <w:proofErr w:type="spellStart"/>
-      <w:r>
-        <w:t>names</w:t>
-      </w:r>
-      <w:proofErr w:type="spellEnd"/>
-      <w:r>
-        <w:t>.</w:t>
+        <w:t xml:space="preserve">Python keywords that cannot be used as </w:t>
+      </w:r>
+      <w:r>
+        <w:t xml:space="preserve">user-defined </w:t>
+      </w:r>
+      <w:r>
+        <w:t>names.</w:t>
       </w:r>
     </w:p>
     <w:tbl>
@@ -13086,13 +12554,21 @@
           <w:szCs w:val="23"/>
         </w:rPr>
       </w:pPr>
-      <w:bookmarkStart w:id="3" w:name="PythonLangRef"/>
+      <w:bookmarkStart w:id="2" w:name="PythonLangRef"/>
+      <w:bookmarkEnd w:id="2"/>
+      <w:r>
+        <w:rPr>
+          <w:lang w:val="en-US"/>
+        </w:rPr>
+        <w:t>Python 2.7</w:t>
+      </w:r>
+      <w:bookmarkStart w:id="3" w:name="_GoBack"/>
       <w:bookmarkEnd w:id="3"/>
       <w:r>
         <w:rPr>
           <w:lang w:val="en-US"/>
         </w:rPr>
-        <w:t xml:space="preserve">Python 2.5 language reference: </w:t>
+        <w:t xml:space="preserve"> language reference: </w:t>
       </w:r>
       <w:hyperlink r:id="rId20" w:history="1">
         <w:r>
@@ -13100,7 +12576,7 @@
             <w:rStyle w:val="Hyperlink"/>
             <w:lang w:val="en-US"/>
           </w:rPr>
-          <w:t>https://docs.python.org/2.5/ref/ref.html</w:t>
+          <w:t>https://docs.python.org/2.7/reference/index.html</w:t>
         </w:r>
       </w:hyperlink>
     </w:p>
@@ -13124,7 +12600,13 @@
         <w:rPr>
           <w:lang w:val="en-US"/>
         </w:rPr>
-        <w:t xml:space="preserve">Python 2.5 library reference: </w:t>
+        <w:t>Python 2.7</w:t>
+      </w:r>
+      <w:r>
+        <w:rPr>
+          <w:lang w:val="en-US"/>
+        </w:rPr>
+        <w:t xml:space="preserve"> library reference: </w:t>
       </w:r>
       <w:hyperlink r:id="rId21" w:history="1">
         <w:r>
@@ -13132,7 +12614,7 @@
             <w:rStyle w:val="Hyperlink"/>
             <w:lang w:val="en-US"/>
           </w:rPr>
-          <w:t>https://docs.python.org/2.5/lib/lib.html</w:t>
+          <w:t>https://docs.python.org/2.7/library/index.html</w:t>
         </w:r>
       </w:hyperlink>
     </w:p>
@@ -13834,15 +13316,7 @@
         <w:t>n</w:t>
       </w:r>
       <w:r>
-        <w:t xml:space="preserve"> </w:t>
-      </w:r>
-      <w:proofErr w:type="spellStart"/>
-      <w:r>
-        <w:t>iterable</w:t>
-      </w:r>
-      <w:proofErr w:type="spellEnd"/>
-      <w:r>
-        <w:t xml:space="preserve"> </w:t>
+        <w:t xml:space="preserve"> iterable </w:t>
       </w:r>
       <w:r>
         <w:t>object</w:t>
@@ -13910,7 +13384,6 @@
         <w:b/>
       </w:rPr>
     </w:pPr>
-    <w:proofErr w:type="gramStart"/>
     <w:r>
       <w:rPr>
         <w:b/>
@@ -13930,11 +13403,7 @@
       <w:t xml:space="preserve"> </w:t>
     </w:r>
     <w:r>
-      <w:t>Planning</w:t>
-    </w:r>
-    <w:proofErr w:type="gramEnd"/>
-    <w:r>
-      <w:t xml:space="preserve"> Tool Expression Language</w:t>
+      <w:t>Planning Tool Expression Language</w:t>
     </w:r>
     <w:r>
       <w:tab/>
@@ -13959,7 +13428,7 @@
       <w:rPr>
         <w:noProof/>
       </w:rPr>
-      <w:t>2</w:t>
+      <w:t>11</w:t>
     </w:r>
     <w:r>
       <w:rPr>
@@ -22265,7 +21734,129 @@
 </a:theme>
 </file>
 
-<file path=customXml/item1.xml><?xml version="1.0" encoding="utf-8"?><ct:contentTypeSchema ct:_="" ma:_="" ma:contentTypeName="Document" ma:contentTypeID="0x010100AC7E10361EB82B4CA0656D28B6A40514" ma:contentTypeVersion="0" ma:contentTypeDescription="Create a new document." ma:contentTypeScope="" ma:versionID="6e8e77a21c093f83d70d19158069c3ff" xmlns:ct="http://schemas.microsoft.com/office/2006/metadata/contentType" xmlns:ma="http://schemas.microsoft.com/office/2006/metadata/properties/metaAttributes">
+<file path=customXml/item1.xml><?xml version="1.0" encoding="utf-8"?>
+<?mso-contentType ?>
+<FormTemplates xmlns="http://schemas.microsoft.com/sharepoint/v3/contenttype/forms">
+  <Display>DocumentLibraryForm</Display>
+  <Edit>DocumentLibraryForm</Edit>
+  <New>DocumentLibraryForm</New>
+</FormTemplates>
+</file>
+
+<file path=customXml/item10.xml><?xml version="1.0" encoding="utf-8"?>
+<b:Sources xmlns:b="http://schemas.openxmlformats.org/officeDocument/2006/bibliography" xmlns="http://schemas.openxmlformats.org/officeDocument/2006/bibliography" SelectedStyle="\HarvardAnglia2008OfficeOnline.xsl" StyleName="Harvard – Anglia 2008">
+  <b:Source>
+    <b:Tag>Pre11</b:Tag>
+    <b:SourceType>ConferenceProceedings</b:SourceType>
+    <b:Guid>{C5D435DB-CF1E-46CC-B6B9-3B1BE4A4D32F}</b:Guid>
+    <b:Title>Wie sinnvoll ist solarthermische Heizungsunterstützung für Passivhaus-Bürogebäude?</b:Title>
+    <b:Year>2011</b:Year>
+    <b:Publisher>Universität Innsbruck und Passivhaust Institut</b:Publisher>
+    <b:City>Innsbruck</b:City>
+    <b:Author>
+      <b:Author>
+        <b:NameList>
+          <b:Person>
+            <b:Last>Preisler</b:Last>
+            <b:First>Anita</b:First>
+          </b:Person>
+        </b:NameList>
+      </b:Author>
+    </b:Author>
+    <b:Pages>207-212</b:Pages>
+    <b:ConferenceName>15. Internationale Passivhaustagung</b:ConferenceName>
+    <b:RefOrder>1</b:RefOrder>
+  </b:Source>
+  <b:Source>
+    <b:Tag>Pre124</b:Tag>
+    <b:SourceType>Report</b:SourceType>
+    <b:Guid>{1997BDF1-D8F6-4C83-A012-9658E9B9ADBB}</b:Guid>
+    <b:Author>
+      <b:Author>
+        <b:NameList>
+          <b:Person>
+            <b:Last>Preisler</b:Last>
+            <b:First>Anita</b:First>
+          </b:Person>
+          <b:Person>
+            <b:Last>Brychta</b:Last>
+            <b:First>Markus</b:First>
+          </b:Person>
+          <b:Person>
+            <b:Last>Dubisch</b:Last>
+            <b:First>Florian</b:First>
+          </b:Person>
+        </b:NameList>
+      </b:Author>
+    </b:Author>
+    <b:Title>Anlageneinzelbericht: Solargestützte DEC-Anlage ENERGYbase</b:Title>
+    <b:Year>2012</b:Year>
+    <b:Publisher>SolarCooling Monitor - Evaluierung Energieeffizienz und Betriebserfahrungen von solarthermischen Kühlanlagen zur Gebäudekühlung in Österreich</b:Publisher>
+    <b:City>Wien</b:City>
+    <b:RefOrder>2</b:RefOrder>
+  </b:Source>
+</b:Sources>
+</file>
+
+<file path=customXml/item11.xml><?xml version="1.0" encoding="utf-8"?>
+<b:Sources xmlns:b="http://schemas.openxmlformats.org/officeDocument/2006/bibliography" xmlns="http://schemas.openxmlformats.org/officeDocument/2006/bibliography" SelectedStyle="\HarvardAnglia2008OfficeOnline.xsl" StyleName="Harvard – Anglia 2008">
+  <b:Source>
+    <b:Tag>Pre11</b:Tag>
+    <b:SourceType>ConferenceProceedings</b:SourceType>
+    <b:Guid>{C5D435DB-CF1E-46CC-B6B9-3B1BE4A4D32F}</b:Guid>
+    <b:Title>Wie sinnvoll ist solarthermische Heizungsunterstützung für Passivhaus-Bürogebäude?</b:Title>
+    <b:Year>2011</b:Year>
+    <b:Publisher>Universität Innsbruck und Passivhaust Institut</b:Publisher>
+    <b:City>Innsbruck</b:City>
+    <b:Author>
+      <b:Author>
+        <b:NameList>
+          <b:Person>
+            <b:Last>Preisler</b:Last>
+            <b:First>Anita</b:First>
+          </b:Person>
+        </b:NameList>
+      </b:Author>
+    </b:Author>
+    <b:Pages>207-212</b:Pages>
+    <b:ConferenceName>15. Internationale Passivhaustagung</b:ConferenceName>
+    <b:RefOrder>1</b:RefOrder>
+  </b:Source>
+  <b:Source>
+    <b:Tag>Pre124</b:Tag>
+    <b:SourceType>Report</b:SourceType>
+    <b:Guid>{1997BDF1-D8F6-4C83-A012-9658E9B9ADBB}</b:Guid>
+    <b:Author>
+      <b:Author>
+        <b:NameList>
+          <b:Person>
+            <b:Last>Preisler</b:Last>
+            <b:First>Anita</b:First>
+          </b:Person>
+          <b:Person>
+            <b:Last>Brychta</b:Last>
+            <b:First>Markus</b:First>
+          </b:Person>
+          <b:Person>
+            <b:Last>Dubisch</b:Last>
+            <b:First>Florian</b:First>
+          </b:Person>
+        </b:NameList>
+      </b:Author>
+    </b:Author>
+    <b:Title>Anlageneinzelbericht: Solargestützte DEC-Anlage ENERGYbase</b:Title>
+    <b:Year>2012</b:Year>
+    <b:Publisher>SolarCooling Monitor - Evaluierung Energieeffizienz und Betriebserfahrungen von solarthermischen Kühlanlagen zur Gebäudekühlung in Österreich</b:Publisher>
+    <b:City>Wien</b:City>
+    <b:RefOrder>2</b:RefOrder>
+  </b:Source>
+</b:Sources>
+</file>
+
+<file path=customXml/item2.xml><?xml version="1.0" encoding="utf-8"?><p:properties xmlns:p="http://schemas.microsoft.com/office/2006/metadata/properties" xmlns:xsi="http://www.w3.org/2001/XMLSchema-instance" xmlns:pc="http://schemas.microsoft.com/office/infopath/2007/PartnerControls"><documentManagement><Author0 xmlns="$ListId:Shared Documents;">Hannu Rummukainen</Author0></documentManagement></p:properties>
+</file>
+
+<file path=customXml/item3.xml><?xml version="1.0" encoding="utf-8"?><ct:contentTypeSchema ct:_="" ma:_="" ma:contentTypeName="Document" ma:contentTypeID="0x010100AC7E10361EB82B4CA0656D28B6A40514" ma:contentTypeVersion="0" ma:contentTypeDescription="Create a new document." ma:contentTypeScope="" ma:versionID="6e8e77a21c093f83d70d19158069c3ff" xmlns:ct="http://schemas.microsoft.com/office/2006/metadata/contentType" xmlns:ma="http://schemas.microsoft.com/office/2006/metadata/properties/metaAttributes">
 <xsd:schema targetNamespace="http://schemas.microsoft.com/office/2006/metadata/properties" ma:root="true" ma:fieldsID="d2dad8d00024f06655d6a1129939ab7e" ns2:_="" xmlns:xsd="http://www.w3.org/2001/XMLSchema" xmlns:xs="http://www.w3.org/2001/XMLSchema" xmlns:p="http://schemas.microsoft.com/office/2006/metadata/properties" xmlns:ns2="$ListId:Shared Documents;">
 <xsd:import namespace="$ListId:Shared Documents;"/>
 <xsd:element name="properties">
@@ -22390,128 +21981,6 @@
 <xs:element name="TermId" type="xs:string"></xs:element>
 </xs:schema>
 </ct:contentTypeSchema>
-</file>
-
-<file path=customXml/item10.xml><?xml version="1.0" encoding="utf-8"?>
-<b:Sources xmlns:b="http://schemas.openxmlformats.org/officeDocument/2006/bibliography" xmlns="http://schemas.openxmlformats.org/officeDocument/2006/bibliography" SelectedStyle="\HarvardAnglia2008OfficeOnline.xsl" StyleName="Harvard – Anglia 2008">
-  <b:Source>
-    <b:Tag>Pre11</b:Tag>
-    <b:SourceType>ConferenceProceedings</b:SourceType>
-    <b:Guid>{C5D435DB-CF1E-46CC-B6B9-3B1BE4A4D32F}</b:Guid>
-    <b:Title>Wie sinnvoll ist solarthermische Heizungsunterstützung für Passivhaus-Bürogebäude?</b:Title>
-    <b:Year>2011</b:Year>
-    <b:Publisher>Universität Innsbruck und Passivhaust Institut</b:Publisher>
-    <b:City>Innsbruck</b:City>
-    <b:Author>
-      <b:Author>
-        <b:NameList>
-          <b:Person>
-            <b:Last>Preisler</b:Last>
-            <b:First>Anita</b:First>
-          </b:Person>
-        </b:NameList>
-      </b:Author>
-    </b:Author>
-    <b:Pages>207-212</b:Pages>
-    <b:ConferenceName>15. Internationale Passivhaustagung</b:ConferenceName>
-    <b:RefOrder>1</b:RefOrder>
-  </b:Source>
-  <b:Source>
-    <b:Tag>Pre124</b:Tag>
-    <b:SourceType>Report</b:SourceType>
-    <b:Guid>{1997BDF1-D8F6-4C83-A012-9658E9B9ADBB}</b:Guid>
-    <b:Author>
-      <b:Author>
-        <b:NameList>
-          <b:Person>
-            <b:Last>Preisler</b:Last>
-            <b:First>Anita</b:First>
-          </b:Person>
-          <b:Person>
-            <b:Last>Brychta</b:Last>
-            <b:First>Markus</b:First>
-          </b:Person>
-          <b:Person>
-            <b:Last>Dubisch</b:Last>
-            <b:First>Florian</b:First>
-          </b:Person>
-        </b:NameList>
-      </b:Author>
-    </b:Author>
-    <b:Title>Anlageneinzelbericht: Solargestützte DEC-Anlage ENERGYbase</b:Title>
-    <b:Year>2012</b:Year>
-    <b:Publisher>SolarCooling Monitor - Evaluierung Energieeffizienz und Betriebserfahrungen von solarthermischen Kühlanlagen zur Gebäudekühlung in Österreich</b:Publisher>
-    <b:City>Wien</b:City>
-    <b:RefOrder>2</b:RefOrder>
-  </b:Source>
-</b:Sources>
-</file>
-
-<file path=customXml/item11.xml><?xml version="1.0" encoding="utf-8"?>
-<b:Sources xmlns:b="http://schemas.openxmlformats.org/officeDocument/2006/bibliography" xmlns="http://schemas.openxmlformats.org/officeDocument/2006/bibliography" SelectedStyle="\HarvardAnglia2008OfficeOnline.xsl" StyleName="Harvard – Anglia 2008">
-  <b:Source>
-    <b:Tag>Pre11</b:Tag>
-    <b:SourceType>ConferenceProceedings</b:SourceType>
-    <b:Guid>{C5D435DB-CF1E-46CC-B6B9-3B1BE4A4D32F}</b:Guid>
-    <b:Title>Wie sinnvoll ist solarthermische Heizungsunterstützung für Passivhaus-Bürogebäude?</b:Title>
-    <b:Year>2011</b:Year>
-    <b:Publisher>Universität Innsbruck und Passivhaust Institut</b:Publisher>
-    <b:City>Innsbruck</b:City>
-    <b:Author>
-      <b:Author>
-        <b:NameList>
-          <b:Person>
-            <b:Last>Preisler</b:Last>
-            <b:First>Anita</b:First>
-          </b:Person>
-        </b:NameList>
-      </b:Author>
-    </b:Author>
-    <b:Pages>207-212</b:Pages>
-    <b:ConferenceName>15. Internationale Passivhaustagung</b:ConferenceName>
-    <b:RefOrder>1</b:RefOrder>
-  </b:Source>
-  <b:Source>
-    <b:Tag>Pre124</b:Tag>
-    <b:SourceType>Report</b:SourceType>
-    <b:Guid>{1997BDF1-D8F6-4C83-A012-9658E9B9ADBB}</b:Guid>
-    <b:Author>
-      <b:Author>
-        <b:NameList>
-          <b:Person>
-            <b:Last>Preisler</b:Last>
-            <b:First>Anita</b:First>
-          </b:Person>
-          <b:Person>
-            <b:Last>Brychta</b:Last>
-            <b:First>Markus</b:First>
-          </b:Person>
-          <b:Person>
-            <b:Last>Dubisch</b:Last>
-            <b:First>Florian</b:First>
-          </b:Person>
-        </b:NameList>
-      </b:Author>
-    </b:Author>
-    <b:Title>Anlageneinzelbericht: Solargestützte DEC-Anlage ENERGYbase</b:Title>
-    <b:Year>2012</b:Year>
-    <b:Publisher>SolarCooling Monitor - Evaluierung Energieeffizienz und Betriebserfahrungen von solarthermischen Kühlanlagen zur Gebäudekühlung in Österreich</b:Publisher>
-    <b:City>Wien</b:City>
-    <b:RefOrder>2</b:RefOrder>
-  </b:Source>
-</b:Sources>
-</file>
-
-<file path=customXml/item2.xml><?xml version="1.0" encoding="utf-8"?><p:properties xmlns:p="http://schemas.microsoft.com/office/2006/metadata/properties" xmlns:xsi="http://www.w3.org/2001/XMLSchema-instance" xmlns:pc="http://schemas.microsoft.com/office/infopath/2007/PartnerControls"><documentManagement><Author0 xmlns="$ListId:Shared Documents;">Hannu Rummukainen</Author0></documentManagement></p:properties>
-</file>
-
-<file path=customXml/item3.xml><?xml version="1.0" encoding="utf-8"?>
-<?mso-contentType ?>
-<FormTemplates xmlns="http://schemas.microsoft.com/sharepoint/v3/contenttype/forms">
-  <Display>DocumentLibraryForm</Display>
-  <Edit>DocumentLibraryForm</Edit>
-  <New>DocumentLibraryForm</New>
-</FormTemplates>
 </file>
 
 <file path=customXml/item4.xml><?xml version="1.0" encoding="utf-8"?>
@@ -22845,6 +22314,40 @@
 </file>
 
 <file path=customXml/itemProps1.xml><?xml version="1.0" encoding="utf-8"?>
+<ds:datastoreItem xmlns:ds="http://schemas.openxmlformats.org/officeDocument/2006/customXml" ds:itemID="{7245FDC4-C959-4233-A91B-8B19805213EA}">
+  <ds:schemaRefs>
+    <ds:schemaRef ds:uri="http://schemas.microsoft.com/sharepoint/v3/contenttype/forms"/>
+  </ds:schemaRefs>
+</ds:datastoreItem>
+</file>
+
+<file path=customXml/itemProps10.xml><?xml version="1.0" encoding="utf-8"?>
+<ds:datastoreItem xmlns:ds="http://schemas.openxmlformats.org/officeDocument/2006/customXml" ds:itemID="{A2D1ACA0-637D-4D92-8357-9FB31CC0F81D}">
+  <ds:schemaRefs>
+    <ds:schemaRef ds:uri="http://schemas.openxmlformats.org/officeDocument/2006/bibliography"/>
+  </ds:schemaRefs>
+</ds:datastoreItem>
+</file>
+
+<file path=customXml/itemProps11.xml><?xml version="1.0" encoding="utf-8"?>
+<ds:datastoreItem xmlns:ds="http://schemas.openxmlformats.org/officeDocument/2006/customXml" ds:itemID="{63439D87-72F2-42BB-95E1-812261F93431}">
+  <ds:schemaRefs>
+    <ds:schemaRef ds:uri="http://schemas.openxmlformats.org/officeDocument/2006/bibliography"/>
+  </ds:schemaRefs>
+</ds:datastoreItem>
+</file>
+
+<file path=customXml/itemProps2.xml><?xml version="1.0" encoding="utf-8"?>
+<ds:datastoreItem xmlns:ds="http://schemas.openxmlformats.org/officeDocument/2006/customXml" ds:itemID="{79177291-3B2D-4481-B5DD-6A41632A09A5}">
+  <ds:schemaRefs>
+    <ds:schemaRef ds:uri="http://schemas.microsoft.com/office/2006/metadata/properties"/>
+    <ds:schemaRef ds:uri="http://schemas.microsoft.com/office/infopath/2007/PartnerControls"/>
+    <ds:schemaRef ds:uri="$ListId:Shared Documents;"/>
+  </ds:schemaRefs>
+</ds:datastoreItem>
+</file>
+
+<file path=customXml/itemProps3.xml><?xml version="1.0" encoding="utf-8"?>
 <ds:datastoreItem xmlns:ds="http://schemas.openxmlformats.org/officeDocument/2006/customXml" ds:itemID="{42A98A49-FA42-4C65-BDE7-EFAAB1328A50}">
   <ds:schemaRefs>
     <ds:schemaRef ds:uri="http://schemas.microsoft.com/office/2006/metadata/contentType"/>
@@ -22862,7 +22365,7 @@
 </ds:datastoreItem>
 </file>
 
-<file path=customXml/itemProps10.xml><?xml version="1.0" encoding="utf-8"?>
+<file path=customXml/itemProps4.xml><?xml version="1.0" encoding="utf-8"?>
 <ds:datastoreItem xmlns:ds="http://schemas.openxmlformats.org/officeDocument/2006/customXml" ds:itemID="{C5DCB925-AFC3-4674-87E1-42B5C5AAFEC4}">
   <ds:schemaRefs>
     <ds:schemaRef ds:uri="http://schemas.openxmlformats.org/officeDocument/2006/bibliography"/>
@@ -22870,33 +22373,7 @@
 </ds:datastoreItem>
 </file>
 
-<file path=customXml/itemProps11.xml><?xml version="1.0" encoding="utf-8"?>
-<ds:datastoreItem xmlns:ds="http://schemas.openxmlformats.org/officeDocument/2006/customXml" ds:itemID="{A96FCCB4-1312-49FC-8804-76867E9B40E0}">
-  <ds:schemaRefs>
-    <ds:schemaRef ds:uri="http://schemas.openxmlformats.org/officeDocument/2006/bibliography"/>
-  </ds:schemaRefs>
-</ds:datastoreItem>
-</file>
-
-<file path=customXml/itemProps2.xml><?xml version="1.0" encoding="utf-8"?>
-<ds:datastoreItem xmlns:ds="http://schemas.openxmlformats.org/officeDocument/2006/customXml" ds:itemID="{79177291-3B2D-4481-B5DD-6A41632A09A5}">
-  <ds:schemaRefs>
-    <ds:schemaRef ds:uri="http://schemas.microsoft.com/office/2006/metadata/properties"/>
-    <ds:schemaRef ds:uri="http://schemas.microsoft.com/office/infopath/2007/PartnerControls"/>
-    <ds:schemaRef ds:uri="$ListId:Shared Documents;"/>
-  </ds:schemaRefs>
-</ds:datastoreItem>
-</file>
-
-<file path=customXml/itemProps3.xml><?xml version="1.0" encoding="utf-8"?>
-<ds:datastoreItem xmlns:ds="http://schemas.openxmlformats.org/officeDocument/2006/customXml" ds:itemID="{7245FDC4-C959-4233-A91B-8B19805213EA}">
-  <ds:schemaRefs>
-    <ds:schemaRef ds:uri="http://schemas.microsoft.com/sharepoint/v3/contenttype/forms"/>
-  </ds:schemaRefs>
-</ds:datastoreItem>
-</file>
-
-<file path=customXml/itemProps4.xml><?xml version="1.0" encoding="utf-8"?>
+<file path=customXml/itemProps5.xml><?xml version="1.0" encoding="utf-8"?>
 <ds:datastoreItem xmlns:ds="http://schemas.openxmlformats.org/officeDocument/2006/customXml" ds:itemID="{61C4BB81-B17F-4296-AD08-FC4CF1826DE8}">
   <ds:schemaRefs>
     <ds:schemaRef ds:uri="http://schemas.openxmlformats.org/officeDocument/2006/bibliography"/>
@@ -22904,16 +22381,8 @@
 </ds:datastoreItem>
 </file>
 
-<file path=customXml/itemProps5.xml><?xml version="1.0" encoding="utf-8"?>
-<ds:datastoreItem xmlns:ds="http://schemas.openxmlformats.org/officeDocument/2006/customXml" ds:itemID="{570047A3-7CCE-4E60-A42D-AA71156A17A3}">
-  <ds:schemaRefs>
-    <ds:schemaRef ds:uri="http://schemas.openxmlformats.org/officeDocument/2006/bibliography"/>
-  </ds:schemaRefs>
-</ds:datastoreItem>
-</file>
-
 <file path=customXml/itemProps6.xml><?xml version="1.0" encoding="utf-8"?>
-<ds:datastoreItem xmlns:ds="http://schemas.openxmlformats.org/officeDocument/2006/customXml" ds:itemID="{B3A44386-B0AD-4430-B648-E9A7D5544CA3}">
+<ds:datastoreItem xmlns:ds="http://schemas.openxmlformats.org/officeDocument/2006/customXml" ds:itemID="{ADEB5830-1373-41B4-A4B6-60371D8509D2}">
   <ds:schemaRefs>
     <ds:schemaRef ds:uri="http://schemas.openxmlformats.org/officeDocument/2006/bibliography"/>
   </ds:schemaRefs>
@@ -22921,7 +22390,7 @@
 </file>
 
 <file path=customXml/itemProps7.xml><?xml version="1.0" encoding="utf-8"?>
-<ds:datastoreItem xmlns:ds="http://schemas.openxmlformats.org/officeDocument/2006/customXml" ds:itemID="{489A57EF-F6FE-4EB5-BF63-E6AF6D95D183}">
+<ds:datastoreItem xmlns:ds="http://schemas.openxmlformats.org/officeDocument/2006/customXml" ds:itemID="{E387A861-3AA5-4D81-920F-387AD8D3F2D4}">
   <ds:schemaRefs>
     <ds:schemaRef ds:uri="http://schemas.openxmlformats.org/officeDocument/2006/bibliography"/>
   </ds:schemaRefs>
@@ -22929,7 +22398,7 @@
 </file>
 
 <file path=customXml/itemProps8.xml><?xml version="1.0" encoding="utf-8"?>
-<ds:datastoreItem xmlns:ds="http://schemas.openxmlformats.org/officeDocument/2006/customXml" ds:itemID="{A02CE1A7-2081-4D2C-993F-EA869F6D8154}">
+<ds:datastoreItem xmlns:ds="http://schemas.openxmlformats.org/officeDocument/2006/customXml" ds:itemID="{74F5CA69-AB3C-4F47-85FB-005D8B3DD971}">
   <ds:schemaRefs>
     <ds:schemaRef ds:uri="http://schemas.openxmlformats.org/officeDocument/2006/bibliography"/>
   </ds:schemaRefs>
@@ -22937,7 +22406,7 @@
 </file>
 
 <file path=customXml/itemProps9.xml><?xml version="1.0" encoding="utf-8"?>
-<ds:datastoreItem xmlns:ds="http://schemas.openxmlformats.org/officeDocument/2006/customXml" ds:itemID="{ADEB5830-1373-41B4-A4B6-60371D8509D2}">
+<ds:datastoreItem xmlns:ds="http://schemas.openxmlformats.org/officeDocument/2006/customXml" ds:itemID="{586D2E19-C4CA-4F52-93AE-CE36E9999C10}">
   <ds:schemaRefs>
     <ds:schemaRef ds:uri="http://schemas.openxmlformats.org/officeDocument/2006/bibliography"/>
   </ds:schemaRefs>

</xml_diff>

<commit_message>
Table describing which named parameters/variables are allowed in which expressions.
</commit_message>
<xml_diff>
--- a/sim-eval/doc/CITYOPT Planning Tool Expression Language.docx
+++ b/sim-eval/doc/CITYOPT Planning Tool Expression Language.docx
@@ -724,7 +724,21 @@
         <w:rPr>
           <w:lang w:val="en-US"/>
         </w:rPr>
-        <w:t xml:space="preserve"> is the input parameter name.</w:t>
+        <w:t xml:space="preserve"> </w:t>
+      </w:r>
+      <w:proofErr w:type="gramStart"/>
+      <w:r>
+        <w:rPr>
+          <w:lang w:val="en-US"/>
+        </w:rPr>
+        <w:t>is</w:t>
+      </w:r>
+      <w:proofErr w:type="gramEnd"/>
+      <w:r>
+        <w:rPr>
+          <w:lang w:val="en-US"/>
+        </w:rPr>
+        <w:t xml:space="preserve"> the input parameter name.</w:t>
       </w:r>
       <w:r>
         <w:rPr>
@@ -887,33 +901,912 @@
     </w:p>
     <w:p>
       <w:pPr>
-        <w:pStyle w:val="Heading2"/>
-        <w:rPr>
-          <w:lang w:val="en-US"/>
-        </w:rPr>
-      </w:pPr>
-      <w:r>
-        <w:rPr>
-          <w:lang w:val="en-US"/>
-        </w:rPr>
-        <w:t>Data types</w:t>
+        <w:spacing w:before="120" w:after="60"/>
+        <w:jc w:val="both"/>
+        <w:rPr>
+          <w:lang w:val="en-US"/>
+        </w:rPr>
+      </w:pPr>
+      <w:r>
+        <w:rPr>
+          <w:lang w:val="en-US"/>
+        </w:rPr>
+        <w:t xml:space="preserve">A summary of </w:t>
+      </w:r>
+      <w:r>
+        <w:rPr>
+          <w:lang w:val="en-US"/>
+        </w:rPr>
+        <w:t xml:space="preserve">which named parameters and variables can be used in which expressions is shown in the following table.  Y indicates that </w:t>
+      </w:r>
+      <w:r>
+        <w:rPr>
+          <w:lang w:val="en-US"/>
+        </w:rPr>
+        <w:t xml:space="preserve">a </w:t>
+      </w:r>
+      <w:r>
+        <w:rPr>
+          <w:lang w:val="en-US"/>
+        </w:rPr>
+        <w:t xml:space="preserve">parameter or variable can be used in </w:t>
+      </w:r>
+      <w:r>
+        <w:rPr>
+          <w:lang w:val="en-US"/>
+        </w:rPr>
+        <w:t xml:space="preserve">an </w:t>
+      </w:r>
+      <w:r>
+        <w:rPr>
+          <w:lang w:val="en-US"/>
+        </w:rPr>
+        <w:t>expression.</w:t>
       </w:r>
     </w:p>
     <w:p>
       <w:pPr>
-        <w:rPr>
-          <w:lang w:val="en-US"/>
-        </w:rPr>
-      </w:pPr>
-      <w:r>
-        <w:rPr>
-          <w:lang w:val="en-US"/>
-        </w:rPr>
-        <w:t>The following data types can be used for named parameters and variables.</w:t>
-      </w:r>
+        <w:pStyle w:val="Caption"/>
+        <w:keepNext/>
+      </w:pPr>
+      <w:r>
+        <w:t xml:space="preserve">Table </w:t>
+      </w:r>
+      <w:r>
+        <w:fldChar w:fldCharType="begin"/>
+      </w:r>
+      <w:r>
+        <w:instrText xml:space="preserve"> SEQ Table \* ARABIC </w:instrText>
+      </w:r>
+      <w:r>
+        <w:fldChar w:fldCharType="separate"/>
+      </w:r>
+      <w:r>
+        <w:rPr>
+          <w:noProof/>
+        </w:rPr>
+        <w:t>1</w:t>
+      </w:r>
+      <w:r>
+        <w:rPr>
+          <w:noProof/>
+        </w:rPr>
+        <w:fldChar w:fldCharType="end"/>
+      </w:r>
+      <w:r>
+        <w:t xml:space="preserve"> </w:t>
+      </w:r>
+      <w:r>
+        <w:t xml:space="preserve">The </w:t>
+      </w:r>
+      <w:proofErr w:type="spellStart"/>
+      <w:r>
+        <w:t>named</w:t>
+      </w:r>
+      <w:proofErr w:type="spellEnd"/>
+      <w:r>
+        <w:t xml:space="preserve"> </w:t>
+      </w:r>
+      <w:proofErr w:type="spellStart"/>
+      <w:r>
+        <w:t>parameters</w:t>
+      </w:r>
+      <w:proofErr w:type="spellEnd"/>
+      <w:r>
+        <w:t xml:space="preserve"> </w:t>
+      </w:r>
+      <w:proofErr w:type="spellStart"/>
+      <w:r>
+        <w:t>and</w:t>
+      </w:r>
+      <w:proofErr w:type="spellEnd"/>
+      <w:r>
+        <w:t xml:space="preserve"> variables </w:t>
+      </w:r>
+      <w:proofErr w:type="spellStart"/>
+      <w:r>
+        <w:t>that</w:t>
+      </w:r>
+      <w:proofErr w:type="spellEnd"/>
+      <w:r>
+        <w:t xml:space="preserve"> </w:t>
+      </w:r>
+      <w:proofErr w:type="spellStart"/>
+      <w:r>
+        <w:t>are</w:t>
+      </w:r>
+      <w:proofErr w:type="spellEnd"/>
+      <w:r>
+        <w:t xml:space="preserve"> </w:t>
+      </w:r>
+      <w:proofErr w:type="spellStart"/>
+      <w:r>
+        <w:t>available</w:t>
+      </w:r>
+      <w:proofErr w:type="spellEnd"/>
+      <w:r>
+        <w:t xml:space="preserve"> </w:t>
+      </w:r>
+      <w:r>
+        <w:t xml:space="preserve">in </w:t>
+      </w:r>
+      <w:proofErr w:type="spellStart"/>
+      <w:r>
+        <w:t>each</w:t>
+      </w:r>
+      <w:proofErr w:type="spellEnd"/>
+      <w:r>
+        <w:t xml:space="preserve"> </w:t>
+      </w:r>
+      <w:proofErr w:type="spellStart"/>
+      <w:r>
+        <w:t>kind</w:t>
+      </w:r>
+      <w:proofErr w:type="spellEnd"/>
+      <w:r>
+        <w:t xml:space="preserve"> </w:t>
+      </w:r>
+      <w:proofErr w:type="spellStart"/>
+      <w:r>
+        <w:t>of</w:t>
+      </w:r>
+      <w:proofErr w:type="spellEnd"/>
+      <w:r>
+        <w:t xml:space="preserve"> </w:t>
+      </w:r>
+      <w:proofErr w:type="spellStart"/>
+      <w:r>
+        <w:t>expression</w:t>
+      </w:r>
+      <w:proofErr w:type="spellEnd"/>
+      <w:r>
+        <w:rPr>
+          <w:lang w:val="en-GB"/>
+        </w:rPr>
+        <w:t>.</w:t>
+      </w:r>
+    </w:p>
+    <w:tbl>
+      <w:tblPr>
+        <w:tblStyle w:val="TableGrid"/>
+        <w:tblW w:w="0" w:type="auto"/>
+        <w:tblLook w:val="04A0" w:firstRow="1" w:lastRow="0" w:firstColumn="1" w:lastColumn="0" w:noHBand="0" w:noVBand="1"/>
+      </w:tblPr>
+      <w:tblGrid>
+        <w:gridCol w:w="2939"/>
+        <w:gridCol w:w="1708"/>
+        <w:gridCol w:w="1708"/>
+        <w:gridCol w:w="1708"/>
+        <w:gridCol w:w="1709"/>
+      </w:tblGrid>
+      <w:tr>
+        <w:tc>
+          <w:tcPr>
+            <w:tcW w:w="2939" w:type="dxa"/>
+            <w:vMerge w:val="restart"/>
+            <w:vAlign w:val="bottom"/>
+          </w:tcPr>
+          <w:p>
+            <w:pPr>
+              <w:rPr>
+                <w:lang w:val="en-US"/>
+              </w:rPr>
+            </w:pPr>
+            <w:r>
+              <w:rPr>
+                <w:b/>
+                <w:sz w:val="22"/>
+                <w:lang w:val="en-US"/>
+              </w:rPr>
+              <w:t>Named parameter</w:t>
+            </w:r>
+            <w:r>
+              <w:rPr>
+                <w:b/>
+                <w:sz w:val="22"/>
+                <w:lang w:val="en-US"/>
+              </w:rPr>
+              <w:br/>
+              <w:t>or variable</w:t>
+            </w:r>
+          </w:p>
+        </w:tc>
+        <w:tc>
+          <w:tcPr>
+            <w:tcW w:w="6833" w:type="dxa"/>
+            <w:gridSpan w:val="4"/>
+          </w:tcPr>
+          <w:p>
+            <w:pPr>
+              <w:jc w:val="center"/>
+              <w:rPr>
+                <w:b/>
+                <w:lang w:val="en-US"/>
+              </w:rPr>
+            </w:pPr>
+            <w:bookmarkStart w:id="0" w:name="_GoBack"/>
+            <w:bookmarkEnd w:id="0"/>
+            <w:r>
+              <w:rPr>
+                <w:b/>
+                <w:sz w:val="22"/>
+                <w:lang w:val="en-US"/>
+              </w:rPr>
+              <w:t>Expression</w:t>
+            </w:r>
+          </w:p>
+        </w:tc>
+      </w:tr>
+      <w:tr>
+        <w:tc>
+          <w:tcPr>
+            <w:tcW w:w="2939" w:type="dxa"/>
+            <w:vMerge/>
+          </w:tcPr>
+          <w:p>
+            <w:pPr>
+              <w:rPr>
+                <w:b/>
+                <w:sz w:val="22"/>
+                <w:lang w:val="en-US"/>
+              </w:rPr>
+            </w:pPr>
+          </w:p>
+        </w:tc>
+        <w:tc>
+          <w:tcPr>
+            <w:tcW w:w="1708" w:type="dxa"/>
+          </w:tcPr>
+          <w:p>
+            <w:pPr>
+              <w:jc w:val="center"/>
+              <w:rPr>
+                <w:sz w:val="22"/>
+                <w:lang w:val="en-US"/>
+              </w:rPr>
+            </w:pPr>
+            <w:r>
+              <w:rPr>
+                <w:sz w:val="22"/>
+                <w:lang w:val="en-US"/>
+              </w:rPr>
+              <w:t>Input</w:t>
+            </w:r>
+          </w:p>
+        </w:tc>
+        <w:tc>
+          <w:tcPr>
+            <w:tcW w:w="1708" w:type="dxa"/>
+          </w:tcPr>
+          <w:p>
+            <w:pPr>
+              <w:jc w:val="center"/>
+              <w:rPr>
+                <w:sz w:val="22"/>
+                <w:lang w:val="en-US"/>
+              </w:rPr>
+            </w:pPr>
+            <w:r>
+              <w:rPr>
+                <w:sz w:val="22"/>
+                <w:lang w:val="en-US"/>
+              </w:rPr>
+              <w:t>Constraint</w:t>
+            </w:r>
+          </w:p>
+        </w:tc>
+        <w:tc>
+          <w:tcPr>
+            <w:tcW w:w="1708" w:type="dxa"/>
+          </w:tcPr>
+          <w:p>
+            <w:pPr>
+              <w:jc w:val="center"/>
+              <w:rPr>
+                <w:sz w:val="22"/>
+                <w:lang w:val="en-US"/>
+              </w:rPr>
+            </w:pPr>
+            <w:r>
+              <w:rPr>
+                <w:sz w:val="22"/>
+                <w:lang w:val="en-US"/>
+              </w:rPr>
+              <w:t>Metric</w:t>
+            </w:r>
+          </w:p>
+        </w:tc>
+        <w:tc>
+          <w:tcPr>
+            <w:tcW w:w="1709" w:type="dxa"/>
+          </w:tcPr>
+          <w:p>
+            <w:pPr>
+              <w:jc w:val="center"/>
+              <w:rPr>
+                <w:sz w:val="22"/>
+                <w:lang w:val="en-US"/>
+              </w:rPr>
+            </w:pPr>
+            <w:r>
+              <w:rPr>
+                <w:sz w:val="22"/>
+                <w:lang w:val="en-US"/>
+              </w:rPr>
+              <w:t>Objective</w:t>
+            </w:r>
+          </w:p>
+        </w:tc>
+      </w:tr>
+      <w:tr>
+        <w:tc>
+          <w:tcPr>
+            <w:tcW w:w="2939" w:type="dxa"/>
+          </w:tcPr>
+          <w:p>
+            <w:pPr>
+              <w:rPr>
+                <w:sz w:val="22"/>
+                <w:lang w:val="en-US"/>
+              </w:rPr>
+            </w:pPr>
+            <w:r>
+              <w:rPr>
+                <w:sz w:val="22"/>
+                <w:lang w:val="en-US"/>
+              </w:rPr>
+              <w:t>External parameter</w:t>
+            </w:r>
+          </w:p>
+        </w:tc>
+        <w:tc>
+          <w:tcPr>
+            <w:tcW w:w="1708" w:type="dxa"/>
+          </w:tcPr>
+          <w:p>
+            <w:pPr>
+              <w:jc w:val="center"/>
+              <w:rPr>
+                <w:sz w:val="22"/>
+                <w:lang w:val="en-US"/>
+              </w:rPr>
+            </w:pPr>
+            <w:r>
+              <w:rPr>
+                <w:sz w:val="22"/>
+                <w:lang w:val="en-US"/>
+              </w:rPr>
+              <w:t>Y</w:t>
+            </w:r>
+          </w:p>
+        </w:tc>
+        <w:tc>
+          <w:tcPr>
+            <w:tcW w:w="1708" w:type="dxa"/>
+          </w:tcPr>
+          <w:p>
+            <w:pPr>
+              <w:jc w:val="center"/>
+              <w:rPr>
+                <w:sz w:val="22"/>
+                <w:lang w:val="en-US"/>
+              </w:rPr>
+            </w:pPr>
+            <w:r>
+              <w:rPr>
+                <w:sz w:val="22"/>
+                <w:lang w:val="en-US"/>
+              </w:rPr>
+              <w:t>Y</w:t>
+            </w:r>
+          </w:p>
+        </w:tc>
+        <w:tc>
+          <w:tcPr>
+            <w:tcW w:w="1708" w:type="dxa"/>
+          </w:tcPr>
+          <w:p>
+            <w:pPr>
+              <w:jc w:val="center"/>
+              <w:rPr>
+                <w:sz w:val="22"/>
+                <w:lang w:val="en-US"/>
+              </w:rPr>
+            </w:pPr>
+            <w:r>
+              <w:rPr>
+                <w:sz w:val="22"/>
+                <w:lang w:val="en-US"/>
+              </w:rPr>
+              <w:t>Y</w:t>
+            </w:r>
+          </w:p>
+        </w:tc>
+        <w:tc>
+          <w:tcPr>
+            <w:tcW w:w="1709" w:type="dxa"/>
+          </w:tcPr>
+          <w:p>
+            <w:pPr>
+              <w:jc w:val="center"/>
+              <w:rPr>
+                <w:sz w:val="22"/>
+                <w:lang w:val="en-US"/>
+              </w:rPr>
+            </w:pPr>
+            <w:r>
+              <w:rPr>
+                <w:sz w:val="22"/>
+                <w:lang w:val="en-US"/>
+              </w:rPr>
+              <w:t>Y</w:t>
+            </w:r>
+          </w:p>
+        </w:tc>
+      </w:tr>
+      <w:tr>
+        <w:tc>
+          <w:tcPr>
+            <w:tcW w:w="2939" w:type="dxa"/>
+          </w:tcPr>
+          <w:p>
+            <w:pPr>
+              <w:rPr>
+                <w:sz w:val="22"/>
+                <w:lang w:val="en-US"/>
+              </w:rPr>
+            </w:pPr>
+            <w:r>
+              <w:rPr>
+                <w:sz w:val="22"/>
+                <w:lang w:val="en-US"/>
+              </w:rPr>
+              <w:t>Decision variable</w:t>
+            </w:r>
+          </w:p>
+        </w:tc>
+        <w:tc>
+          <w:tcPr>
+            <w:tcW w:w="1708" w:type="dxa"/>
+          </w:tcPr>
+          <w:p>
+            <w:pPr>
+              <w:jc w:val="center"/>
+              <w:rPr>
+                <w:sz w:val="22"/>
+                <w:lang w:val="en-US"/>
+              </w:rPr>
+            </w:pPr>
+            <w:r>
+              <w:rPr>
+                <w:sz w:val="22"/>
+                <w:lang w:val="en-US"/>
+              </w:rPr>
+              <w:t>Y</w:t>
+            </w:r>
+          </w:p>
+        </w:tc>
+        <w:tc>
+          <w:tcPr>
+            <w:tcW w:w="1708" w:type="dxa"/>
+          </w:tcPr>
+          <w:p>
+            <w:pPr>
+              <w:jc w:val="center"/>
+              <w:rPr>
+                <w:sz w:val="22"/>
+                <w:lang w:val="en-US"/>
+              </w:rPr>
+            </w:pPr>
+            <w:r>
+              <w:rPr>
+                <w:sz w:val="22"/>
+                <w:lang w:val="en-US"/>
+              </w:rPr>
+              <w:t>Y</w:t>
+            </w:r>
+          </w:p>
+        </w:tc>
+        <w:tc>
+          <w:tcPr>
+            <w:tcW w:w="1708" w:type="dxa"/>
+          </w:tcPr>
+          <w:p>
+            <w:pPr>
+              <w:jc w:val="center"/>
+              <w:rPr>
+                <w:sz w:val="22"/>
+                <w:lang w:val="en-US"/>
+              </w:rPr>
+            </w:pPr>
+            <w:r>
+              <w:rPr>
+                <w:sz w:val="22"/>
+                <w:lang w:val="en-US"/>
+              </w:rPr>
+              <w:t>-</w:t>
+            </w:r>
+          </w:p>
+        </w:tc>
+        <w:tc>
+          <w:tcPr>
+            <w:tcW w:w="1709" w:type="dxa"/>
+          </w:tcPr>
+          <w:p>
+            <w:pPr>
+              <w:jc w:val="center"/>
+              <w:rPr>
+                <w:sz w:val="22"/>
+                <w:lang w:val="en-US"/>
+              </w:rPr>
+            </w:pPr>
+            <w:r>
+              <w:rPr>
+                <w:sz w:val="22"/>
+                <w:lang w:val="en-US"/>
+              </w:rPr>
+              <w:t>-</w:t>
+            </w:r>
+          </w:p>
+        </w:tc>
+      </w:tr>
+      <w:tr>
+        <w:tc>
+          <w:tcPr>
+            <w:tcW w:w="2939" w:type="dxa"/>
+          </w:tcPr>
+          <w:p>
+            <w:pPr>
+              <w:rPr>
+                <w:sz w:val="22"/>
+                <w:lang w:val="en-US"/>
+              </w:rPr>
+            </w:pPr>
+            <w:r>
+              <w:rPr>
+                <w:sz w:val="22"/>
+                <w:lang w:val="en-US"/>
+              </w:rPr>
+              <w:t>Input parameter</w:t>
+            </w:r>
+          </w:p>
+        </w:tc>
+        <w:tc>
+          <w:tcPr>
+            <w:tcW w:w="1708" w:type="dxa"/>
+          </w:tcPr>
+          <w:p>
+            <w:pPr>
+              <w:jc w:val="center"/>
+              <w:rPr>
+                <w:sz w:val="22"/>
+                <w:lang w:val="en-US"/>
+              </w:rPr>
+            </w:pPr>
+            <w:r>
+              <w:rPr>
+                <w:sz w:val="22"/>
+                <w:lang w:val="en-US"/>
+              </w:rPr>
+              <w:t>-</w:t>
+            </w:r>
+          </w:p>
+        </w:tc>
+        <w:tc>
+          <w:tcPr>
+            <w:tcW w:w="1708" w:type="dxa"/>
+          </w:tcPr>
+          <w:p>
+            <w:pPr>
+              <w:jc w:val="center"/>
+              <w:rPr>
+                <w:sz w:val="22"/>
+                <w:lang w:val="en-US"/>
+              </w:rPr>
+            </w:pPr>
+            <w:r>
+              <w:rPr>
+                <w:sz w:val="22"/>
+                <w:lang w:val="en-US"/>
+              </w:rPr>
+              <w:t>Y</w:t>
+            </w:r>
+          </w:p>
+        </w:tc>
+        <w:tc>
+          <w:tcPr>
+            <w:tcW w:w="1708" w:type="dxa"/>
+          </w:tcPr>
+          <w:p>
+            <w:pPr>
+              <w:jc w:val="center"/>
+              <w:rPr>
+                <w:sz w:val="22"/>
+                <w:lang w:val="en-US"/>
+              </w:rPr>
+            </w:pPr>
+            <w:r>
+              <w:rPr>
+                <w:sz w:val="22"/>
+                <w:lang w:val="en-US"/>
+              </w:rPr>
+              <w:t>Y</w:t>
+            </w:r>
+          </w:p>
+        </w:tc>
+        <w:tc>
+          <w:tcPr>
+            <w:tcW w:w="1709" w:type="dxa"/>
+          </w:tcPr>
+          <w:p>
+            <w:pPr>
+              <w:jc w:val="center"/>
+              <w:rPr>
+                <w:sz w:val="22"/>
+                <w:lang w:val="en-US"/>
+              </w:rPr>
+            </w:pPr>
+            <w:r>
+              <w:rPr>
+                <w:sz w:val="22"/>
+                <w:lang w:val="en-US"/>
+              </w:rPr>
+              <w:t>Y</w:t>
+            </w:r>
+          </w:p>
+        </w:tc>
+      </w:tr>
+      <w:tr>
+        <w:tc>
+          <w:tcPr>
+            <w:tcW w:w="2939" w:type="dxa"/>
+          </w:tcPr>
+          <w:p>
+            <w:pPr>
+              <w:rPr>
+                <w:sz w:val="22"/>
+                <w:lang w:val="en-US"/>
+              </w:rPr>
+            </w:pPr>
+            <w:r>
+              <w:rPr>
+                <w:sz w:val="22"/>
+                <w:lang w:val="en-US"/>
+              </w:rPr>
+              <w:t>Output variable</w:t>
+            </w:r>
+          </w:p>
+        </w:tc>
+        <w:tc>
+          <w:tcPr>
+            <w:tcW w:w="1708" w:type="dxa"/>
+          </w:tcPr>
+          <w:p>
+            <w:pPr>
+              <w:jc w:val="center"/>
+              <w:rPr>
+                <w:sz w:val="22"/>
+                <w:lang w:val="en-US"/>
+              </w:rPr>
+            </w:pPr>
+            <w:r>
+              <w:rPr>
+                <w:sz w:val="22"/>
+                <w:lang w:val="en-US"/>
+              </w:rPr>
+              <w:t>-</w:t>
+            </w:r>
+          </w:p>
+        </w:tc>
+        <w:tc>
+          <w:tcPr>
+            <w:tcW w:w="1708" w:type="dxa"/>
+          </w:tcPr>
+          <w:p>
+            <w:pPr>
+              <w:jc w:val="center"/>
+              <w:rPr>
+                <w:sz w:val="22"/>
+                <w:lang w:val="en-US"/>
+              </w:rPr>
+            </w:pPr>
+            <w:r>
+              <w:rPr>
+                <w:sz w:val="22"/>
+                <w:lang w:val="en-US"/>
+              </w:rPr>
+              <w:t>Y</w:t>
+            </w:r>
+          </w:p>
+        </w:tc>
+        <w:tc>
+          <w:tcPr>
+            <w:tcW w:w="1708" w:type="dxa"/>
+          </w:tcPr>
+          <w:p>
+            <w:pPr>
+              <w:jc w:val="center"/>
+              <w:rPr>
+                <w:sz w:val="22"/>
+                <w:lang w:val="en-US"/>
+              </w:rPr>
+            </w:pPr>
+            <w:r>
+              <w:rPr>
+                <w:sz w:val="22"/>
+                <w:lang w:val="en-US"/>
+              </w:rPr>
+              <w:t>Y</w:t>
+            </w:r>
+          </w:p>
+        </w:tc>
+        <w:tc>
+          <w:tcPr>
+            <w:tcW w:w="1709" w:type="dxa"/>
+          </w:tcPr>
+          <w:p>
+            <w:pPr>
+              <w:jc w:val="center"/>
+              <w:rPr>
+                <w:sz w:val="22"/>
+                <w:lang w:val="en-US"/>
+              </w:rPr>
+            </w:pPr>
+            <w:r>
+              <w:rPr>
+                <w:sz w:val="22"/>
+                <w:lang w:val="en-US"/>
+              </w:rPr>
+              <w:t>Y</w:t>
+            </w:r>
+          </w:p>
+        </w:tc>
+      </w:tr>
+      <w:tr>
+        <w:tc>
+          <w:tcPr>
+            <w:tcW w:w="2939" w:type="dxa"/>
+          </w:tcPr>
+          <w:p>
+            <w:pPr>
+              <w:rPr>
+                <w:sz w:val="22"/>
+                <w:lang w:val="en-US"/>
+              </w:rPr>
+            </w:pPr>
+            <w:r>
+              <w:rPr>
+                <w:sz w:val="22"/>
+                <w:lang w:val="en-US"/>
+              </w:rPr>
+              <w:t>Metric</w:t>
+            </w:r>
+          </w:p>
+        </w:tc>
+        <w:tc>
+          <w:tcPr>
+            <w:tcW w:w="1708" w:type="dxa"/>
+          </w:tcPr>
+          <w:p>
+            <w:pPr>
+              <w:jc w:val="center"/>
+              <w:rPr>
+                <w:sz w:val="22"/>
+                <w:lang w:val="en-US"/>
+              </w:rPr>
+            </w:pPr>
+            <w:r>
+              <w:rPr>
+                <w:sz w:val="22"/>
+                <w:lang w:val="en-US"/>
+              </w:rPr>
+              <w:t>-</w:t>
+            </w:r>
+          </w:p>
+        </w:tc>
+        <w:tc>
+          <w:tcPr>
+            <w:tcW w:w="1708" w:type="dxa"/>
+          </w:tcPr>
+          <w:p>
+            <w:pPr>
+              <w:jc w:val="center"/>
+              <w:rPr>
+                <w:sz w:val="22"/>
+                <w:lang w:val="en-US"/>
+              </w:rPr>
+            </w:pPr>
+            <w:r>
+              <w:rPr>
+                <w:sz w:val="22"/>
+                <w:lang w:val="en-US"/>
+              </w:rPr>
+              <w:t>-</w:t>
+            </w:r>
+          </w:p>
+        </w:tc>
+        <w:tc>
+          <w:tcPr>
+            <w:tcW w:w="1708" w:type="dxa"/>
+          </w:tcPr>
+          <w:p>
+            <w:pPr>
+              <w:jc w:val="center"/>
+              <w:rPr>
+                <w:sz w:val="22"/>
+                <w:lang w:val="en-US"/>
+              </w:rPr>
+            </w:pPr>
+            <w:r>
+              <w:rPr>
+                <w:sz w:val="22"/>
+                <w:lang w:val="en-US"/>
+              </w:rPr>
+              <w:t>-</w:t>
+            </w:r>
+          </w:p>
+        </w:tc>
+        <w:tc>
+          <w:tcPr>
+            <w:tcW w:w="1709" w:type="dxa"/>
+          </w:tcPr>
+          <w:p>
+            <w:pPr>
+              <w:jc w:val="center"/>
+              <w:rPr>
+                <w:sz w:val="22"/>
+                <w:lang w:val="en-US"/>
+              </w:rPr>
+            </w:pPr>
+            <w:r>
+              <w:rPr>
+                <w:sz w:val="22"/>
+                <w:lang w:val="en-US"/>
+              </w:rPr>
+              <w:t>Y</w:t>
+            </w:r>
+          </w:p>
+        </w:tc>
+      </w:tr>
+    </w:tbl>
+    <w:p>
+      <w:pPr>
+        <w:spacing w:before="120" w:after="60"/>
+        <w:jc w:val="both"/>
+        <w:rPr>
+          <w:lang w:val="en-US"/>
+        </w:rPr>
+      </w:pPr>
     </w:p>
     <w:p>
       <w:pPr>
+        <w:pStyle w:val="Heading2"/>
+        <w:rPr>
+          <w:lang w:val="en-US"/>
+        </w:rPr>
+      </w:pPr>
+      <w:r>
+        <w:rPr>
+          <w:lang w:val="en-US"/>
+        </w:rPr>
+        <w:t>Data types</w:t>
+      </w:r>
+    </w:p>
+    <w:p>
+      <w:pPr>
+        <w:rPr>
+          <w:lang w:val="en-US"/>
+        </w:rPr>
+      </w:pPr>
+      <w:r>
+        <w:rPr>
+          <w:lang w:val="en-US"/>
+        </w:rPr>
+        <w:t>The following data types can be used for named parameters and variables.</w:t>
+      </w:r>
+    </w:p>
+    <w:p>
+      <w:pPr>
         <w:spacing w:before="120" w:after="60"/>
         <w:jc w:val="both"/>
         <w:rPr>
@@ -986,7 +1879,14 @@
         <w:rPr>
           <w:lang w:val="en-US"/>
         </w:rPr>
-        <w:t xml:space="preserve">    Corresponds to the Python type </w:t>
+        <w:t xml:space="preserve">    </w:t>
+      </w:r>
+      <w:proofErr w:type="gramStart"/>
+      <w:r>
+        <w:rPr>
+          <w:lang w:val="en-US"/>
+        </w:rPr>
+        <w:t xml:space="preserve">Corresponds to the Python type </w:t>
       </w:r>
       <w:r>
         <w:rPr>
@@ -1000,6 +1900,7 @@
         </w:rPr>
         <w:t>.</w:t>
       </w:r>
+      <w:proofErr w:type="gramEnd"/>
     </w:p>
     <w:p>
       <w:pPr>
@@ -1109,7 +2010,14 @@
         <w:rPr>
           <w:lang w:val="en-US"/>
         </w:rPr>
-        <w:t xml:space="preserve">    Corresponds to the Python type </w:t>
+        <w:t xml:space="preserve">    </w:t>
+      </w:r>
+      <w:proofErr w:type="gramStart"/>
+      <w:r>
+        <w:rPr>
+          <w:lang w:val="en-US"/>
+        </w:rPr>
+        <w:t xml:space="preserve">Corresponds to the Python type </w:t>
       </w:r>
       <w:r>
         <w:rPr>
@@ -1123,6 +2031,7 @@
         </w:rPr>
         <w:t>.</w:t>
       </w:r>
+      <w:proofErr w:type="gramEnd"/>
     </w:p>
     <w:p>
       <w:pPr>
@@ -1143,7 +2052,36 @@
         <w:rPr>
           <w:lang w:val="en-US"/>
         </w:rPr>
-        <w:t xml:space="preserve"> – Moment of time (date and time), stored as a double precision floating point number indicating the number of seconds from the time origin of the simulation model.  For convenience, input values can be represented as human-readable strings in the ISO-8601 standard format YYYY-MM-DDThh:mm:ss, </w:t>
+        <w:t xml:space="preserve"> – Moment of time (date and time), stored as a double precision floating point number indicating the number of seconds from the time origin of the simulation model.  For convenience, input values can be represented as human-readable strings in the ISO-8601 standard </w:t>
+      </w:r>
+      <w:r>
+        <w:rPr>
+          <w:lang w:val="en-US"/>
+        </w:rPr>
+        <w:lastRenderedPageBreak/>
+        <w:t xml:space="preserve">format </w:t>
+      </w:r>
+      <w:proofErr w:type="spellStart"/>
+      <w:r>
+        <w:rPr>
+          <w:lang w:val="en-US"/>
+        </w:rPr>
+        <w:t>YYYY-MM-DDThh</w:t>
+      </w:r>
+      <w:proofErr w:type="gramStart"/>
+      <w:r>
+        <w:rPr>
+          <w:lang w:val="en-US"/>
+        </w:rPr>
+        <w:t>:mm:ss</w:t>
+      </w:r>
+      <w:proofErr w:type="spellEnd"/>
+      <w:proofErr w:type="gramEnd"/>
+      <w:r>
+        <w:rPr>
+          <w:lang w:val="en-US"/>
+        </w:rPr>
+        <w:t xml:space="preserve">, </w:t>
       </w:r>
       <w:r>
         <w:rPr>
@@ -1167,7 +2105,14 @@
         <w:rPr>
           <w:lang w:val="en-US"/>
         </w:rPr>
-        <w:t xml:space="preserve">.  Corresponds to a simulation time value of Python type </w:t>
+        <w:t xml:space="preserve">.  </w:t>
+      </w:r>
+      <w:proofErr w:type="gramStart"/>
+      <w:r>
+        <w:rPr>
+          <w:lang w:val="en-US"/>
+        </w:rPr>
+        <w:t xml:space="preserve">Corresponds to a simulation time value of Python type </w:t>
       </w:r>
       <w:r>
         <w:rPr>
@@ -1181,6 +2126,7 @@
         </w:rPr>
         <w:t>.</w:t>
       </w:r>
+      <w:proofErr w:type="gramEnd"/>
     </w:p>
     <w:p>
       <w:pPr>
@@ -1247,11 +2193,19 @@
           <w:lang w:val="en-US"/>
         </w:rPr>
       </w:pPr>
+      <w:proofErr w:type="spellStart"/>
       <w:r>
         <w:rPr>
           <w:rStyle w:val="Strong"/>
         </w:rPr>
-        <w:t>TimeSeries/step</w:t>
+        <w:t>TimeSeries</w:t>
+      </w:r>
+      <w:proofErr w:type="spellEnd"/>
+      <w:r>
+        <w:rPr>
+          <w:rStyle w:val="Strong"/>
+        </w:rPr>
+        <w:t>/step</w:t>
       </w:r>
       <w:r>
         <w:rPr>
@@ -1361,6 +2315,7 @@
         </w:rPr>
         <w:t xml:space="preserve">  </w:t>
       </w:r>
+      <w:proofErr w:type="gramStart"/>
       <w:r>
         <w:rPr>
           <w:lang w:val="en-US"/>
@@ -1379,6 +2334,7 @@
         </w:rPr>
         <w:t>.</w:t>
       </w:r>
+      <w:proofErr w:type="gramEnd"/>
     </w:p>
     <w:p>
       <w:pPr>
@@ -1388,16 +2344,24 @@
           <w:lang w:val="en-US"/>
         </w:rPr>
       </w:pPr>
+      <w:proofErr w:type="spellStart"/>
       <w:r>
         <w:rPr>
           <w:rStyle w:val="Strong"/>
         </w:rPr>
-        <w:t>TimeSeries/</w:t>
-      </w:r>
+        <w:t>TimeSeries</w:t>
+      </w:r>
+      <w:proofErr w:type="spellEnd"/>
       <w:r>
         <w:rPr>
           <w:rStyle w:val="Strong"/>
         </w:rPr>
+        <w:t>/</w:t>
+      </w:r>
+      <w:r>
+        <w:rPr>
+          <w:rStyle w:val="Strong"/>
+        </w:rPr>
         <w:t>linear</w:t>
       </w:r>
       <w:r>
@@ -1434,7 +2398,21 @@
         <w:rPr>
           <w:lang w:val="en-US"/>
         </w:rPr>
-        <w:t xml:space="preserve">  Both times and values are of type Double.</w:t>
+        <w:t xml:space="preserve">  Both times and values are </w:t>
+      </w:r>
+      <w:proofErr w:type="gramStart"/>
+      <w:r>
+        <w:rPr>
+          <w:lang w:val="en-US"/>
+        </w:rPr>
+        <w:t>of</w:t>
+      </w:r>
+      <w:proofErr w:type="gramEnd"/>
+      <w:r>
+        <w:rPr>
+          <w:lang w:val="en-US"/>
+        </w:rPr>
+        <w:t xml:space="preserve"> type Double.</w:t>
       </w:r>
       <w:r>
         <w:rPr>
@@ -1442,6 +2420,7 @@
         </w:rPr>
         <w:t xml:space="preserve">  </w:t>
       </w:r>
+      <w:proofErr w:type="gramStart"/>
       <w:r>
         <w:rPr>
           <w:lang w:val="en-US"/>
@@ -1460,6 +2439,7 @@
         </w:rPr>
         <w:t>.</w:t>
       </w:r>
+      <w:proofErr w:type="gramEnd"/>
     </w:p>
     <w:p>
       <w:pPr>
@@ -1503,7 +2483,14 @@
         <w:rPr>
           <w:lang w:val="en-US"/>
         </w:rPr>
-        <w:t xml:space="preserve">.  Corresponds to the Python type </w:t>
+        <w:t xml:space="preserve">.  </w:t>
+      </w:r>
+      <w:proofErr w:type="gramStart"/>
+      <w:r>
+        <w:rPr>
+          <w:lang w:val="en-US"/>
+        </w:rPr>
+        <w:t xml:space="preserve">Corresponds to the Python type </w:t>
       </w:r>
       <w:r>
         <w:rPr>
@@ -1517,6 +2504,7 @@
         </w:rPr>
         <w:t>.</w:t>
       </w:r>
+      <w:proofErr w:type="gramEnd"/>
     </w:p>
     <w:p>
       <w:pPr>
@@ -1530,7 +2518,6 @@
         <w:rPr>
           <w:rStyle w:val="Strong"/>
         </w:rPr>
-        <w:lastRenderedPageBreak/>
         <w:t>List of Integer</w:t>
       </w:r>
       <w:r>
@@ -1591,7 +2578,14 @@
         <w:rPr>
           <w:lang w:val="en-US"/>
         </w:rPr>
-        <w:t xml:space="preserve"> Corresponds to the Python type </w:t>
+        <w:t xml:space="preserve"> </w:t>
+      </w:r>
+      <w:proofErr w:type="gramStart"/>
+      <w:r>
+        <w:rPr>
+          <w:lang w:val="en-US"/>
+        </w:rPr>
+        <w:t xml:space="preserve">Corresponds to the Python type </w:t>
       </w:r>
       <w:r>
         <w:rPr>
@@ -1605,6 +2599,7 @@
         </w:rPr>
         <w:t>.</w:t>
       </w:r>
+      <w:proofErr w:type="gramEnd"/>
     </w:p>
     <w:p>
       <w:pPr>
@@ -1656,7 +2651,14 @@
         <w:rPr>
           <w:lang w:val="en-US"/>
         </w:rPr>
-        <w:t xml:space="preserve">  Corresponds to the Python type </w:t>
+        <w:t xml:space="preserve">  </w:t>
+      </w:r>
+      <w:proofErr w:type="gramStart"/>
+      <w:r>
+        <w:rPr>
+          <w:lang w:val="en-US"/>
+        </w:rPr>
+        <w:t xml:space="preserve">Corresponds to the Python type </w:t>
       </w:r>
       <w:r>
         <w:rPr>
@@ -1670,6 +2672,7 @@
         </w:rPr>
         <w:t>.</w:t>
       </w:r>
+      <w:proofErr w:type="gramEnd"/>
     </w:p>
     <w:p>
       <w:pPr>
@@ -2179,6 +3182,7 @@
         <w:rPr>
           <w:lang w:val="en-US"/>
         </w:rPr>
+        <w:lastRenderedPageBreak/>
         <w:t>The above arithmetic operators are also defined for time series</w:t>
       </w:r>
       <w:r>
@@ -2209,7 +3213,21 @@
         <w:rPr>
           <w:lang w:val="en-US"/>
         </w:rPr>
-        <w:t xml:space="preserve"> is of type </w:t>
+        <w:t xml:space="preserve"> </w:t>
+      </w:r>
+      <w:proofErr w:type="gramStart"/>
+      <w:r>
+        <w:rPr>
+          <w:lang w:val="en-US"/>
+        </w:rPr>
+        <w:t>is</w:t>
+      </w:r>
+      <w:proofErr w:type="gramEnd"/>
+      <w:r>
+        <w:rPr>
+          <w:lang w:val="en-US"/>
+        </w:rPr>
+        <w:t xml:space="preserve"> of type </w:t>
       </w:r>
       <w:r>
         <w:rPr>
@@ -2426,11 +3444,19 @@
         </w:rPr>
         <w:t xml:space="preserve">or as </w:t>
       </w:r>
+      <w:proofErr w:type="spellStart"/>
       <w:r>
         <w:rPr>
           <w:rStyle w:val="Emphasis"/>
         </w:rPr>
-        <w:t>datetime objects</w:t>
+        <w:t>datetime</w:t>
+      </w:r>
+      <w:proofErr w:type="spellEnd"/>
+      <w:r>
+        <w:rPr>
+          <w:rStyle w:val="Emphasis"/>
+        </w:rPr>
+        <w:t xml:space="preserve"> objects</w:t>
       </w:r>
       <w:r>
         <w:rPr>
@@ -2519,7 +3545,21 @@
         <w:rPr>
           <w:lang w:val="en-US"/>
         </w:rPr>
-        <w:t xml:space="preserve"> constructs a datetime object from a </w:t>
+        <w:t xml:space="preserve"> constructs a </w:t>
+      </w:r>
+      <w:proofErr w:type="spellStart"/>
+      <w:r>
+        <w:rPr>
+          <w:lang w:val="en-US"/>
+        </w:rPr>
+        <w:t>datetime</w:t>
+      </w:r>
+      <w:proofErr w:type="spellEnd"/>
+      <w:r>
+        <w:rPr>
+          <w:lang w:val="en-US"/>
+        </w:rPr>
+        <w:t xml:space="preserve"> object from a </w:t>
       </w:r>
       <w:r>
         <w:rPr>
@@ -2555,7 +3595,21 @@
         <w:rPr>
           <w:lang w:val="en-US"/>
         </w:rPr>
-        <w:t xml:space="preserve"> converts a datetime into a </w:t>
+        <w:t xml:space="preserve"> converts a </w:t>
+      </w:r>
+      <w:proofErr w:type="spellStart"/>
+      <w:r>
+        <w:rPr>
+          <w:lang w:val="en-US"/>
+        </w:rPr>
+        <w:t>datetime</w:t>
+      </w:r>
+      <w:proofErr w:type="spellEnd"/>
+      <w:r>
+        <w:rPr>
+          <w:lang w:val="en-US"/>
+        </w:rPr>
+        <w:t xml:space="preserve"> into a </w:t>
       </w:r>
       <w:r>
         <w:rPr>
@@ -2582,7 +3636,6 @@
         <w:rPr>
           <w:lang w:val="en-US"/>
         </w:rPr>
-        <w:lastRenderedPageBreak/>
         <w:t xml:space="preserve">The </w:t>
       </w:r>
       <w:r>
@@ -2610,7 +3663,19 @@
         <w:rPr>
           <w:lang w:val="en-US"/>
         </w:rPr>
-        <w:t xml:space="preserve">In the following </w:t>
+        <w:t>In the following</w:t>
+      </w:r>
+      <w:r>
+        <w:rPr>
+          <w:lang w:val="en-US"/>
+        </w:rPr>
+        <w:t xml:space="preserve"> table</w:t>
+      </w:r>
+      <w:r>
+        <w:rPr>
+          <w:lang w:val="en-US"/>
+        </w:rPr>
+        <w:t xml:space="preserve"> </w:t>
       </w:r>
       <w:r>
         <w:rPr>
@@ -2640,7 +3705,31 @@
         <w:rPr>
           <w:lang w:val="en-US"/>
         </w:rPr>
-        <w:t xml:space="preserve">  You can substitute any expression that returns a time series: </w:t>
+        <w:t xml:space="preserve">  You can substitute</w:t>
+      </w:r>
+      <w:r>
+        <w:rPr>
+          <w:lang w:val="en-US"/>
+        </w:rPr>
+        <w:t xml:space="preserve"> </w:t>
+      </w:r>
+      <w:r>
+        <w:rPr>
+          <w:rStyle w:val="Code"/>
+        </w:rPr>
+        <w:t>ts</w:t>
+      </w:r>
+      <w:r>
+        <w:rPr>
+          <w:lang w:val="en-US"/>
+        </w:rPr>
+        <w:t xml:space="preserve"> with</w:t>
+      </w:r>
+      <w:r>
+        <w:rPr>
+          <w:lang w:val="en-US"/>
+        </w:rPr>
+        <w:t xml:space="preserve"> any expression that returns a time series: </w:t>
       </w:r>
       <w:r>
         <w:rPr>
@@ -2660,6 +3749,7 @@
         </w:rPr>
         <w:t xml:space="preserve"> the product of two time series </w:t>
       </w:r>
+      <w:proofErr w:type="gramStart"/>
       <w:r>
         <w:rPr>
           <w:rStyle w:val="Code"/>
@@ -2670,7 +3760,14 @@
         <w:rPr>
           <w:lang w:val="en-US"/>
         </w:rPr>
-        <w:t xml:space="preserve"> and </w:t>
+        <w:t xml:space="preserve"> and</w:t>
+      </w:r>
+      <w:proofErr w:type="gramEnd"/>
+      <w:r>
+        <w:rPr>
+          <w:lang w:val="en-US"/>
+        </w:rPr>
+        <w:t xml:space="preserve"> </w:t>
       </w:r>
       <w:r>
         <w:rPr>
@@ -2729,12 +3826,123 @@
     </w:p>
     <w:p>
       <w:pPr>
-        <w:spacing w:before="120" w:after="60"/>
-        <w:jc w:val="both"/>
-        <w:rPr>
-          <w:lang w:val="en-US"/>
-        </w:rPr>
-      </w:pPr>
+        <w:pStyle w:val="Caption"/>
+        <w:keepNext/>
+      </w:pPr>
+      <w:r>
+        <w:t xml:space="preserve">Table </w:t>
+      </w:r>
+      <w:r>
+        <w:fldChar w:fldCharType="begin"/>
+      </w:r>
+      <w:r>
+        <w:instrText xml:space="preserve"> SEQ Table \* ARABIC </w:instrText>
+      </w:r>
+      <w:r>
+        <w:fldChar w:fldCharType="separate"/>
+      </w:r>
+      <w:r>
+        <w:rPr>
+          <w:noProof/>
+        </w:rPr>
+        <w:t>2</w:t>
+      </w:r>
+      <w:r>
+        <w:rPr>
+          <w:noProof/>
+        </w:rPr>
+        <w:fldChar w:fldCharType="end"/>
+      </w:r>
+      <w:r>
+        <w:t xml:space="preserve"> </w:t>
+      </w:r>
+      <w:proofErr w:type="spellStart"/>
+      <w:r>
+        <w:t>Expressions</w:t>
+      </w:r>
+      <w:proofErr w:type="spellEnd"/>
+      <w:r>
+        <w:t xml:space="preserve"> </w:t>
+      </w:r>
+      <w:proofErr w:type="spellStart"/>
+      <w:r>
+        <w:t>that</w:t>
+      </w:r>
+      <w:proofErr w:type="spellEnd"/>
+      <w:r>
+        <w:t xml:space="preserve"> </w:t>
+      </w:r>
+      <w:proofErr w:type="spellStart"/>
+      <w:r>
+        <w:t>can</w:t>
+      </w:r>
+      <w:proofErr w:type="spellEnd"/>
+      <w:r>
+        <w:t xml:space="preserve"> </w:t>
+      </w:r>
+      <w:proofErr w:type="spellStart"/>
+      <w:r>
+        <w:t>be</w:t>
+      </w:r>
+      <w:proofErr w:type="spellEnd"/>
+      <w:r>
+        <w:t xml:space="preserve"> </w:t>
+      </w:r>
+      <w:proofErr w:type="spellStart"/>
+      <w:r>
+        <w:t>used</w:t>
+      </w:r>
+      <w:proofErr w:type="spellEnd"/>
+      <w:r>
+        <w:t xml:space="preserve"> </w:t>
+      </w:r>
+      <w:proofErr w:type="spellStart"/>
+      <w:r>
+        <w:t>to</w:t>
+      </w:r>
+      <w:proofErr w:type="spellEnd"/>
+      <w:r>
+        <w:t xml:space="preserve"> </w:t>
+      </w:r>
+      <w:proofErr w:type="spellStart"/>
+      <w:r>
+        <w:t>work</w:t>
+      </w:r>
+      <w:proofErr w:type="spellEnd"/>
+      <w:r>
+        <w:t xml:space="preserve"> </w:t>
+      </w:r>
+      <w:proofErr w:type="spellStart"/>
+      <w:r>
+        <w:t>with</w:t>
+      </w:r>
+      <w:proofErr w:type="spellEnd"/>
+      <w:r>
+        <w:t xml:space="preserve"> </w:t>
+      </w:r>
+      <w:r>
+        <w:t>t</w:t>
+      </w:r>
+      <w:proofErr w:type="spellStart"/>
+      <w:r>
+        <w:rPr>
+          <w:lang w:val="en-GB"/>
+        </w:rPr>
+        <w:t>ime</w:t>
+      </w:r>
+      <w:proofErr w:type="spellEnd"/>
+      <w:r>
+        <w:rPr>
+          <w:lang w:val="en-GB"/>
+        </w:rPr>
+        <w:t xml:space="preserve"> series</w:t>
+      </w:r>
+      <w:r>
+        <w:rPr>
+          <w:lang w:val="en-GB"/>
+        </w:rPr>
+        <w:t>.</w:t>
+      </w:r>
     </w:p>
     <w:tbl>
       <w:tblPr>
@@ -2957,7 +4165,23 @@
                 <w:sz w:val="22"/>
                 <w:lang w:val="en-US"/>
               </w:rPr>
-              <w:t xml:space="preserve"> or datetime objects.</w:t>
+              <w:t xml:space="preserve"> or </w:t>
+            </w:r>
+            <w:proofErr w:type="spellStart"/>
+            <w:r>
+              <w:rPr>
+                <w:sz w:val="22"/>
+                <w:lang w:val="en-US"/>
+              </w:rPr>
+              <w:t>datetime</w:t>
+            </w:r>
+            <w:proofErr w:type="spellEnd"/>
+            <w:r>
+              <w:rPr>
+                <w:sz w:val="22"/>
+                <w:lang w:val="en-US"/>
+              </w:rPr>
+              <w:t xml:space="preserve"> objects.</w:t>
             </w:r>
           </w:p>
         </w:tc>
@@ -3174,6 +4398,7 @@
               <w:rPr>
                 <w:rStyle w:val="Code"/>
               </w:rPr>
+              <w:lastRenderedPageBreak/>
               <w:t>stdev(ts)</w:t>
             </w:r>
           </w:p>
@@ -3330,7 +4555,23 @@
                 <w:sz w:val="22"/>
                 <w:lang w:val="en-US"/>
               </w:rPr>
-              <w:t xml:space="preserve"> or datetime objects.</w:t>
+              <w:t xml:space="preserve"> or </w:t>
+            </w:r>
+            <w:proofErr w:type="spellStart"/>
+            <w:r>
+              <w:rPr>
+                <w:sz w:val="22"/>
+                <w:lang w:val="en-US"/>
+              </w:rPr>
+              <w:t>datetime</w:t>
+            </w:r>
+            <w:proofErr w:type="spellEnd"/>
+            <w:r>
+              <w:rPr>
+                <w:sz w:val="22"/>
+                <w:lang w:val="en-US"/>
+              </w:rPr>
+              <w:t xml:space="preserve"> objects.</w:t>
             </w:r>
           </w:p>
         </w:tc>
@@ -3400,7 +4641,23 @@
                 <w:sz w:val="22"/>
                 <w:lang w:val="en-US"/>
               </w:rPr>
-              <w:t>s or datetime objects.  The method returns an array of doubles.</w:t>
+              <w:t xml:space="preserve">s or </w:t>
+            </w:r>
+            <w:proofErr w:type="spellStart"/>
+            <w:r>
+              <w:rPr>
+                <w:sz w:val="22"/>
+                <w:lang w:val="en-US"/>
+              </w:rPr>
+              <w:t>datetime</w:t>
+            </w:r>
+            <w:proofErr w:type="spellEnd"/>
+            <w:r>
+              <w:rPr>
+                <w:sz w:val="22"/>
+                <w:lang w:val="en-US"/>
+              </w:rPr>
+              <w:t xml:space="preserve"> objects.  The method returns an array of doubles.</w:t>
             </w:r>
           </w:p>
         </w:tc>
@@ -3513,7 +4770,23 @@
                 <w:sz w:val="22"/>
                 <w:lang w:val="en-US"/>
               </w:rPr>
-              <w:t>: List of datetime objects specifying the defined time points.</w:t>
+              <w:t xml:space="preserve">: List of </w:t>
+            </w:r>
+            <w:proofErr w:type="spellStart"/>
+            <w:r>
+              <w:rPr>
+                <w:sz w:val="22"/>
+                <w:lang w:val="en-US"/>
+              </w:rPr>
+              <w:t>datetime</w:t>
+            </w:r>
+            <w:proofErr w:type="spellEnd"/>
+            <w:r>
+              <w:rPr>
+                <w:sz w:val="22"/>
+                <w:lang w:val="en-US"/>
+              </w:rPr>
+              <w:t xml:space="preserve"> objects specifying the defined time points.</w:t>
             </w:r>
           </w:p>
         </w:tc>
@@ -3579,7 +4852,6 @@
               <w:rPr>
                 <w:rStyle w:val="Code"/>
               </w:rPr>
-              <w:lastRenderedPageBreak/>
               <w:t>ts.iter()</w:t>
             </w:r>
           </w:p>
@@ -3772,16 +5044,33 @@
                 <w:sz w:val="22"/>
                 <w:lang w:val="en-US"/>
               </w:rPr>
-              <w:t xml:space="preserve"> or a sequence of datetime objects</w:t>
-            </w:r>
-          </w:p>
-          <w:p>
-            <w:pPr>
+              <w:t xml:space="preserve"> or a sequence of </w:t>
+            </w:r>
+            <w:proofErr w:type="spellStart"/>
+            <w:r>
               <w:rPr>
                 <w:sz w:val="22"/>
                 <w:lang w:val="en-US"/>
               </w:rPr>
-            </w:pPr>
+              <w:t>datetime</w:t>
+            </w:r>
+            <w:proofErr w:type="spellEnd"/>
+            <w:r>
+              <w:rPr>
+                <w:sz w:val="22"/>
+                <w:lang w:val="en-US"/>
+              </w:rPr>
+              <w:t xml:space="preserve"> objects</w:t>
+            </w:r>
+          </w:p>
+          <w:p>
+            <w:pPr>
+              <w:rPr>
+                <w:sz w:val="22"/>
+                <w:lang w:val="en-US"/>
+              </w:rPr>
+            </w:pPr>
+            <w:proofErr w:type="gramStart"/>
             <w:r>
               <w:rPr>
                 <w:rStyle w:val="Code"/>
@@ -3793,7 +5082,15 @@
                 <w:sz w:val="22"/>
                 <w:lang w:val="en-US"/>
               </w:rPr>
-              <w:t xml:space="preserve"> is a sequence of floating point numbers.</w:t>
+              <w:t xml:space="preserve"> is</w:t>
+            </w:r>
+            <w:proofErr w:type="gramEnd"/>
+            <w:r>
+              <w:rPr>
+                <w:sz w:val="22"/>
+                <w:lang w:val="en-US"/>
+              </w:rPr>
+              <w:t xml:space="preserve"> a sequence of floating point numbers.</w:t>
             </w:r>
           </w:p>
         </w:tc>
@@ -3866,14 +5163,62 @@
                 <w:sz w:val="22"/>
                 <w:lang w:val="en-US"/>
               </w:rPr>
-              <w:t>either an iterable of (time</w:t>
-            </w:r>
+              <w:t xml:space="preserve">either an </w:t>
+            </w:r>
+            <w:proofErr w:type="spellStart"/>
             <w:r>
               <w:rPr>
                 <w:sz w:val="22"/>
                 <w:lang w:val="en-US"/>
               </w:rPr>
-              <w:t xml:space="preserve">, value) pairs or an iterable of (datetime, value) pairs. </w:t>
+              <w:t>iterable</w:t>
+            </w:r>
+            <w:proofErr w:type="spellEnd"/>
+            <w:r>
+              <w:rPr>
+                <w:sz w:val="22"/>
+                <w:lang w:val="en-US"/>
+              </w:rPr>
+              <w:t xml:space="preserve"> of (time</w:t>
+            </w:r>
+            <w:r>
+              <w:rPr>
+                <w:sz w:val="22"/>
+                <w:lang w:val="en-US"/>
+              </w:rPr>
+              <w:t xml:space="preserve">, value) pairs or an </w:t>
+            </w:r>
+            <w:proofErr w:type="spellStart"/>
+            <w:r>
+              <w:rPr>
+                <w:sz w:val="22"/>
+                <w:lang w:val="en-US"/>
+              </w:rPr>
+              <w:t>iterable</w:t>
+            </w:r>
+            <w:proofErr w:type="spellEnd"/>
+            <w:r>
+              <w:rPr>
+                <w:sz w:val="22"/>
+                <w:lang w:val="en-US"/>
+              </w:rPr>
+              <w:t xml:space="preserve"> of (</w:t>
+            </w:r>
+            <w:proofErr w:type="spellStart"/>
+            <w:r>
+              <w:rPr>
+                <w:sz w:val="22"/>
+                <w:lang w:val="en-US"/>
+              </w:rPr>
+              <w:t>datetime</w:t>
+            </w:r>
+            <w:proofErr w:type="spellEnd"/>
+            <w:r>
+              <w:rPr>
+                <w:sz w:val="22"/>
+                <w:lang w:val="en-US"/>
+              </w:rPr>
+              <w:t xml:space="preserve">, value) pairs. </w:t>
             </w:r>
           </w:p>
           <w:p>
@@ -3968,13 +5313,29 @@
                 <w:sz w:val="22"/>
                 <w:lang w:val="en-US"/>
               </w:rPr>
-              <w:t xml:space="preserve"> instance that uses piecewise linear interpolation.  The argument is either an iterable of (</w:t>
-            </w:r>
+              <w:t xml:space="preserve"> instance that uses piecewise linear interpolation.  The argument is either an </w:t>
+            </w:r>
+            <w:proofErr w:type="spellStart"/>
             <w:r>
               <w:rPr>
                 <w:sz w:val="22"/>
                 <w:lang w:val="en-US"/>
               </w:rPr>
+              <w:t>iterable</w:t>
+            </w:r>
+            <w:proofErr w:type="spellEnd"/>
+            <w:r>
+              <w:rPr>
+                <w:sz w:val="22"/>
+                <w:lang w:val="en-US"/>
+              </w:rPr>
+              <w:t xml:space="preserve"> of (</w:t>
+            </w:r>
+            <w:r>
+              <w:rPr>
+                <w:sz w:val="22"/>
+                <w:lang w:val="en-US"/>
+              </w:rPr>
               <w:t>time</w:t>
             </w:r>
             <w:r>
@@ -3982,7 +5343,39 @@
                 <w:sz w:val="22"/>
                 <w:lang w:val="en-US"/>
               </w:rPr>
-              <w:t>, value) pairs or an iterable of (datetime, value) pairs.</w:t>
+              <w:t xml:space="preserve">, value) pairs or an </w:t>
+            </w:r>
+            <w:proofErr w:type="spellStart"/>
+            <w:r>
+              <w:rPr>
+                <w:sz w:val="22"/>
+                <w:lang w:val="en-US"/>
+              </w:rPr>
+              <w:t>iterable</w:t>
+            </w:r>
+            <w:proofErr w:type="spellEnd"/>
+            <w:r>
+              <w:rPr>
+                <w:sz w:val="22"/>
+                <w:lang w:val="en-US"/>
+              </w:rPr>
+              <w:t xml:space="preserve"> of (</w:t>
+            </w:r>
+            <w:proofErr w:type="spellStart"/>
+            <w:r>
+              <w:rPr>
+                <w:sz w:val="22"/>
+                <w:lang w:val="en-US"/>
+              </w:rPr>
+              <w:t>datetime</w:t>
+            </w:r>
+            <w:proofErr w:type="spellEnd"/>
+            <w:r>
+              <w:rPr>
+                <w:sz w:val="22"/>
+                <w:lang w:val="en-US"/>
+              </w:rPr>
+              <w:t>, value) pairs.</w:t>
             </w:r>
           </w:p>
         </w:tc>
@@ -4022,7 +5415,7 @@
         <w:rPr>
           <w:noProof/>
         </w:rPr>
-        <w:t>1</w:t>
+        <w:t>3</w:t>
       </w:r>
       <w:r>
         <w:fldChar w:fldCharType="end"/>
@@ -4124,7 +5517,7 @@
         <w:rPr>
           <w:noProof/>
         </w:rPr>
-        <w:t>1</w:t>
+        <w:t>3</w:t>
       </w:r>
       <w:r>
         <w:fldChar w:fldCharType="end"/>
@@ -4157,7 +5550,16 @@
         <w:t>iterable</w:t>
       </w:r>
       <w:r>
-        <w:t xml:space="preserve"> is any iterable type such as </w:t>
+        <w:t xml:space="preserve"> is any </w:t>
+      </w:r>
+      <w:proofErr w:type="spellStart"/>
+      <w:r>
+        <w:lastRenderedPageBreak/>
+        <w:t>iterable</w:t>
+      </w:r>
+      <w:proofErr w:type="spellEnd"/>
+      <w:r>
+        <w:t xml:space="preserve"> type such as </w:t>
       </w:r>
       <w:r>
         <w:rPr>
@@ -4224,32 +5626,19 @@
         <w:pStyle w:val="Caption"/>
         <w:keepNext/>
       </w:pPr>
-      <w:bookmarkStart w:id="0" w:name="_Ref405221523"/>
+      <w:bookmarkStart w:id="1" w:name="_Ref405221523"/>
       <w:r>
         <w:t xml:space="preserve">Table </w:t>
       </w:r>
-      <w:r>
-        <w:fldChar w:fldCharType="begin"/>
-      </w:r>
-      <w:r>
-        <w:instrText xml:space="preserve"> SEQ Table \* ARABIC </w:instrText>
-      </w:r>
-      <w:r>
-        <w:fldChar w:fldCharType="separate"/>
-      </w:r>
-      <w:r>
-        <w:rPr>
-          <w:noProof/>
-        </w:rPr>
-        <w:t>1</w:t>
-      </w:r>
-      <w:r>
-        <w:rPr>
-          <w:noProof/>
-        </w:rPr>
-        <w:fldChar w:fldCharType="end"/>
-      </w:r>
-      <w:bookmarkEnd w:id="0"/>
+      <w:fldSimple w:instr=" SEQ Table \* ARABIC ">
+        <w:r>
+          <w:rPr>
+            <w:noProof/>
+          </w:rPr>
+          <w:t>3</w:t>
+        </w:r>
+      </w:fldSimple>
+      <w:bookmarkEnd w:id="1"/>
       <w:r>
         <w:t xml:space="preserve"> </w:t>
       </w:r>
@@ -4665,7 +6054,21 @@
               <w:rPr>
                 <w:sz w:val="22"/>
               </w:rPr>
-              <w:t>Whether all elements of the iterable are true</w:t>
+              <w:t xml:space="preserve">Whether all elements of the </w:t>
+            </w:r>
+            <w:proofErr w:type="spellStart"/>
+            <w:r>
+              <w:rPr>
+                <w:sz w:val="22"/>
+              </w:rPr>
+              <w:t>iterable</w:t>
+            </w:r>
+            <w:proofErr w:type="spellEnd"/>
+            <w:r>
+              <w:rPr>
+                <w:sz w:val="22"/>
+              </w:rPr>
+              <w:t xml:space="preserve"> are true</w:t>
             </w:r>
           </w:p>
         </w:tc>
@@ -4740,7 +6143,21 @@
               <w:rPr>
                 <w:sz w:val="22"/>
               </w:rPr>
-              <w:t>Whether any element of the iterable is true</w:t>
+              <w:t xml:space="preserve">Whether any element of the </w:t>
+            </w:r>
+            <w:proofErr w:type="spellStart"/>
+            <w:r>
+              <w:rPr>
+                <w:sz w:val="22"/>
+              </w:rPr>
+              <w:t>iterable</w:t>
+            </w:r>
+            <w:proofErr w:type="spellEnd"/>
+            <w:r>
+              <w:rPr>
+                <w:sz w:val="22"/>
+              </w:rPr>
+              <w:t xml:space="preserve"> is true</w:t>
             </w:r>
           </w:p>
         </w:tc>
@@ -4856,7 +6273,6 @@
               <w:rPr>
                 <w:rStyle w:val="Code"/>
               </w:rPr>
-              <w:lastRenderedPageBreak/>
               <w:t>atan(float)</w:t>
             </w:r>
           </w:p>
@@ -5527,11 +6943,21 @@
                 <w:sz w:val="22"/>
               </w:rPr>
             </w:pPr>
-            <w:r>
-              <w:rPr>
-                <w:sz w:val="22"/>
-              </w:rPr>
-              <w:t>datetime constructor from given year, month, day, hour, minutes, seconds.  Omitted hours, minutes or seconds are interpreted as 0.</w:t>
+            <w:proofErr w:type="spellStart"/>
+            <w:proofErr w:type="gramStart"/>
+            <w:r>
+              <w:rPr>
+                <w:sz w:val="22"/>
+              </w:rPr>
+              <w:t>datetime</w:t>
+            </w:r>
+            <w:proofErr w:type="spellEnd"/>
+            <w:proofErr w:type="gramEnd"/>
+            <w:r>
+              <w:rPr>
+                <w:sz w:val="22"/>
+              </w:rPr>
+              <w:t xml:space="preserve"> constructor from given year, month, day, hour, minutes, seconds.  Omitted hours, minutes or seconds are interpreted as 0.</w:t>
             </w:r>
           </w:p>
           <w:p>
@@ -5804,7 +7230,35 @@
               <w:rPr>
                 <w:sz w:val="22"/>
               </w:rPr>
-              <w:t>Pairs indices 0, 1, … with iterable elements.</w:t>
+              <w:t xml:space="preserve">Pairs indices 0, </w:t>
+            </w:r>
+            <w:proofErr w:type="gramStart"/>
+            <w:r>
+              <w:rPr>
+                <w:sz w:val="22"/>
+              </w:rPr>
+              <w:t>1, …</w:t>
+            </w:r>
+            <w:proofErr w:type="gramEnd"/>
+            <w:r>
+              <w:rPr>
+                <w:sz w:val="22"/>
+              </w:rPr>
+              <w:t xml:space="preserve"> with </w:t>
+            </w:r>
+            <w:proofErr w:type="spellStart"/>
+            <w:r>
+              <w:rPr>
+                <w:sz w:val="22"/>
+              </w:rPr>
+              <w:t>iterable</w:t>
+            </w:r>
+            <w:proofErr w:type="spellEnd"/>
+            <w:r>
+              <w:rPr>
+                <w:sz w:val="22"/>
+              </w:rPr>
+              <w:t xml:space="preserve"> elements.</w:t>
             </w:r>
           </w:p>
           <w:p>
@@ -5939,6 +7393,7 @@
               <w:rPr>
                 <w:rStyle w:val="Code"/>
               </w:rPr>
+              <w:lastRenderedPageBreak/>
               <w:t>False</w:t>
             </w:r>
           </w:p>
@@ -6514,7 +7969,6 @@
               <w:rPr>
                 <w:rStyle w:val="Code"/>
               </w:rPr>
-              <w:lastRenderedPageBreak/>
               <w:t>integrate(</w:t>
             </w:r>
             <w:r>
@@ -7784,6 +9238,7 @@
               <w:rPr>
                 <w:rStyle w:val="Code"/>
               </w:rPr>
+              <w:lastRenderedPageBreak/>
               <w:t>MINUTE_S</w:t>
             </w:r>
           </w:p>
@@ -8107,7 +9562,6 @@
               <w:rPr>
                 <w:rStyle w:val="Code"/>
               </w:rPr>
-              <w:lastRenderedPageBreak/>
               <w:t>reduce(function, iterable, any)</w:t>
             </w:r>
           </w:p>
@@ -9409,11 +10863,21 @@
                 <w:sz w:val="22"/>
               </w:rPr>
             </w:pPr>
-            <w:r>
-              <w:rPr>
-                <w:sz w:val="22"/>
-              </w:rPr>
-              <w:t>timedelta constructor from number of days, and optionally seconds.</w:t>
+            <w:proofErr w:type="spellStart"/>
+            <w:proofErr w:type="gramStart"/>
+            <w:r>
+              <w:rPr>
+                <w:sz w:val="22"/>
+              </w:rPr>
+              <w:t>timedelta</w:t>
+            </w:r>
+            <w:proofErr w:type="spellEnd"/>
+            <w:proofErr w:type="gramEnd"/>
+            <w:r>
+              <w:rPr>
+                <w:sz w:val="22"/>
+              </w:rPr>
+              <w:t xml:space="preserve"> constructor from number of days, and optionally seconds.</w:t>
             </w:r>
           </w:p>
         </w:tc>
@@ -9454,6 +10918,7 @@
               <w:rPr>
                 <w:rStyle w:val="Code"/>
               </w:rPr>
+              <w:lastRenderedPageBreak/>
               <w:t>todatetime(</w:t>
             </w:r>
             <w:r>
@@ -9508,11 +10973,19 @@
               </w:rPr>
               <w:t xml:space="preserve">a simulation time value into a </w:t>
             </w:r>
-            <w:r>
-              <w:rPr>
-                <w:sz w:val="22"/>
-              </w:rPr>
-              <w:t>datetime object.</w:t>
+            <w:proofErr w:type="spellStart"/>
+            <w:r>
+              <w:rPr>
+                <w:sz w:val="22"/>
+              </w:rPr>
+              <w:t>datetime</w:t>
+            </w:r>
+            <w:proofErr w:type="spellEnd"/>
+            <w:r>
+              <w:rPr>
+                <w:sz w:val="22"/>
+              </w:rPr>
+              <w:t xml:space="preserve"> object.</w:t>
             </w:r>
             <w:r>
               <w:rPr>
@@ -9629,7 +11102,21 @@
               <w:rPr>
                 <w:sz w:val="22"/>
               </w:rPr>
-              <w:t xml:space="preserve">Converts datetime object to </w:t>
+              <w:t xml:space="preserve">Converts </w:t>
+            </w:r>
+            <w:proofErr w:type="spellStart"/>
+            <w:r>
+              <w:rPr>
+                <w:sz w:val="22"/>
+              </w:rPr>
+              <w:t>datetime</w:t>
+            </w:r>
+            <w:proofErr w:type="spellEnd"/>
+            <w:r>
+              <w:rPr>
+                <w:sz w:val="22"/>
+              </w:rPr>
+              <w:t xml:space="preserve"> object to </w:t>
             </w:r>
             <w:r>
               <w:rPr>
@@ -9641,7 +11128,14 @@
               <w:rPr>
                 <w:sz w:val="22"/>
               </w:rPr>
-              <w:t xml:space="preserve">simulation time </w:t>
+              <w:t xml:space="preserve">simulation </w:t>
+            </w:r>
+            <w:proofErr w:type="gramStart"/>
+            <w:r>
+              <w:rPr>
+                <w:sz w:val="22"/>
+              </w:rPr>
+              <w:t xml:space="preserve">time </w:t>
             </w:r>
             <w:r>
               <w:rPr>
@@ -9655,6 +11149,7 @@
               </w:rPr>
               <w:t>value</w:t>
             </w:r>
+            <w:proofErr w:type="gramEnd"/>
             <w:r>
               <w:rPr>
                 <w:sz w:val="22"/>
@@ -9801,7 +11296,14 @@
               <w:rPr>
                 <w:sz w:val="22"/>
               </w:rPr>
-              <w:t xml:space="preserve">a simulation time </w:t>
+              <w:t xml:space="preserve">a simulation </w:t>
+            </w:r>
+            <w:proofErr w:type="gramStart"/>
+            <w:r>
+              <w:rPr>
+                <w:sz w:val="22"/>
+              </w:rPr>
+              <w:t xml:space="preserve">time </w:t>
             </w:r>
             <w:r>
               <w:rPr>
@@ -9815,6 +11317,7 @@
               </w:rPr>
               <w:t>value</w:t>
             </w:r>
+            <w:proofErr w:type="gramEnd"/>
             <w:r>
               <w:rPr>
                 <w:sz w:val="22"/>
@@ -9866,7 +11369,6 @@
               <w:rPr>
                 <w:rStyle w:val="Code"/>
               </w:rPr>
-              <w:lastRenderedPageBreak/>
               <w:t>TimeSeries</w:t>
             </w:r>
           </w:p>
@@ -9902,11 +11404,19 @@
                 <w:sz w:val="22"/>
               </w:rPr>
             </w:pPr>
-            <w:r>
-              <w:rPr>
-                <w:sz w:val="22"/>
-              </w:rPr>
-              <w:t>TimeSeries constructor</w:t>
+            <w:proofErr w:type="spellStart"/>
+            <w:r>
+              <w:rPr>
+                <w:sz w:val="22"/>
+              </w:rPr>
+              <w:t>TimeSeries</w:t>
+            </w:r>
+            <w:proofErr w:type="spellEnd"/>
+            <w:r>
+              <w:rPr>
+                <w:sz w:val="22"/>
+              </w:rPr>
+              <w:t xml:space="preserve"> constructor</w:t>
             </w:r>
           </w:p>
         </w:tc>
@@ -10371,7 +11881,35 @@
               <w:rPr>
                 <w:sz w:val="22"/>
               </w:rPr>
-              <w:t>Combines given iterables into one iterable of tuples.</w:t>
+              <w:t xml:space="preserve">Combines given </w:t>
+            </w:r>
+            <w:proofErr w:type="spellStart"/>
+            <w:r>
+              <w:rPr>
+                <w:sz w:val="22"/>
+              </w:rPr>
+              <w:t>iterables</w:t>
+            </w:r>
+            <w:proofErr w:type="spellEnd"/>
+            <w:r>
+              <w:rPr>
+                <w:sz w:val="22"/>
+              </w:rPr>
+              <w:t xml:space="preserve"> into one </w:t>
+            </w:r>
+            <w:proofErr w:type="spellStart"/>
+            <w:r>
+              <w:rPr>
+                <w:sz w:val="22"/>
+              </w:rPr>
+              <w:t>iterable</w:t>
+            </w:r>
+            <w:proofErr w:type="spellEnd"/>
+            <w:r>
+              <w:rPr>
+                <w:sz w:val="22"/>
+              </w:rPr>
+              <w:t xml:space="preserve"> of tuples.</w:t>
             </w:r>
           </w:p>
           <w:p>
@@ -10667,7 +12205,7 @@
         <w:rPr>
           <w:noProof/>
         </w:rPr>
-        <w:t>2</w:t>
+        <w:t>4</w:t>
       </w:r>
       <w:r>
         <w:rPr>
@@ -10746,43 +12284,91 @@
         <w:pStyle w:val="Caption"/>
         <w:keepNext/>
       </w:pPr>
-      <w:bookmarkStart w:id="1" w:name="_Ref405222515"/>
+      <w:bookmarkStart w:id="2" w:name="_Ref405222515"/>
       <w:r>
         <w:t xml:space="preserve">Table </w:t>
       </w:r>
-      <w:r>
-        <w:fldChar w:fldCharType="begin"/>
-      </w:r>
-      <w:r>
-        <w:instrText xml:space="preserve"> SEQ Table \* ARABIC </w:instrText>
-      </w:r>
-      <w:r>
-        <w:fldChar w:fldCharType="separate"/>
-      </w:r>
-      <w:r>
-        <w:rPr>
-          <w:noProof/>
-        </w:rPr>
-        <w:t>2</w:t>
-      </w:r>
-      <w:r>
-        <w:rPr>
-          <w:noProof/>
-        </w:rPr>
-        <w:fldChar w:fldCharType="end"/>
-      </w:r>
-      <w:bookmarkEnd w:id="1"/>
+      <w:fldSimple w:instr=" SEQ Table \* ARABIC ">
+        <w:r>
+          <w:rPr>
+            <w:noProof/>
+          </w:rPr>
+          <w:t>4</w:t>
+        </w:r>
+      </w:fldSimple>
+      <w:bookmarkEnd w:id="2"/>
       <w:r>
         <w:t xml:space="preserve"> </w:t>
       </w:r>
       <w:r>
-        <w:t xml:space="preserve">Python keywords that cannot be used as </w:t>
-      </w:r>
-      <w:r>
-        <w:t xml:space="preserve">user-defined </w:t>
-      </w:r>
-      <w:r>
-        <w:t>names.</w:t>
+        <w:t xml:space="preserve">Python </w:t>
+      </w:r>
+      <w:proofErr w:type="spellStart"/>
+      <w:r>
+        <w:t>keywords</w:t>
+      </w:r>
+      <w:proofErr w:type="spellEnd"/>
+      <w:r>
+        <w:t xml:space="preserve"> </w:t>
+      </w:r>
+      <w:proofErr w:type="spellStart"/>
+      <w:r>
+        <w:t>that</w:t>
+      </w:r>
+      <w:proofErr w:type="spellEnd"/>
+      <w:r>
+        <w:t xml:space="preserve"> </w:t>
+      </w:r>
+      <w:proofErr w:type="spellStart"/>
+      <w:r>
+        <w:t>cannot</w:t>
+      </w:r>
+      <w:proofErr w:type="spellEnd"/>
+      <w:r>
+        <w:t xml:space="preserve"> </w:t>
+      </w:r>
+      <w:proofErr w:type="spellStart"/>
+      <w:r>
+        <w:t>be</w:t>
+      </w:r>
+      <w:proofErr w:type="spellEnd"/>
+      <w:r>
+        <w:t xml:space="preserve"> </w:t>
+      </w:r>
+      <w:proofErr w:type="spellStart"/>
+      <w:r>
+        <w:t>used</w:t>
+      </w:r>
+      <w:proofErr w:type="spellEnd"/>
+      <w:r>
+        <w:t xml:space="preserve"> </w:t>
+      </w:r>
+      <w:proofErr w:type="spellStart"/>
+      <w:r>
+        <w:t>as</w:t>
+      </w:r>
+      <w:proofErr w:type="spellEnd"/>
+      <w:r>
+        <w:t xml:space="preserve"> </w:t>
+      </w:r>
+      <w:r>
+        <w:t>user-</w:t>
+      </w:r>
+      <w:proofErr w:type="spellStart"/>
+      <w:r>
+        <w:t>defined</w:t>
+      </w:r>
+      <w:proofErr w:type="spellEnd"/>
+      <w:r>
+        <w:t xml:space="preserve"> </w:t>
+      </w:r>
+      <w:proofErr w:type="spellStart"/>
+      <w:r>
+        <w:t>names</w:t>
+      </w:r>
+      <w:proofErr w:type="spellEnd"/>
+      <w:r>
+        <w:t>.</w:t>
       </w:r>
     </w:p>
     <w:tbl>
@@ -11005,6 +12591,7 @@
               <w:rPr>
                 <w:rStyle w:val="Code"/>
               </w:rPr>
+              <w:lastRenderedPageBreak/>
               <w:t>class</w:t>
             </w:r>
           </w:p>
@@ -11180,7 +12767,6 @@
               <w:rPr>
                 <w:rStyle w:val="Code"/>
               </w:rPr>
-              <w:lastRenderedPageBreak/>
               <w:t>else</w:t>
             </w:r>
           </w:p>
@@ -12002,6 +13588,7 @@
               <w:rPr>
                 <w:rStyle w:val="Code"/>
               </w:rPr>
+              <w:lastRenderedPageBreak/>
               <w:t>raise</w:t>
             </w:r>
           </w:p>
@@ -12177,7 +13764,6 @@
               <w:rPr>
                 <w:rStyle w:val="Code"/>
               </w:rPr>
-              <w:lastRenderedPageBreak/>
               <w:t>yield</w:t>
             </w:r>
           </w:p>
@@ -12469,7 +14055,7 @@
         <w:rPr>
           <w:noProof/>
         </w:rPr>
-        <w:t>1</w:t>
+        <w:t>3</w:t>
       </w:r>
       <w:r>
         <w:rPr>
@@ -12554,16 +14140,14 @@
           <w:szCs w:val="23"/>
         </w:rPr>
       </w:pPr>
-      <w:bookmarkStart w:id="2" w:name="PythonLangRef"/>
-      <w:bookmarkEnd w:id="2"/>
+      <w:bookmarkStart w:id="3" w:name="PythonLangRef"/>
+      <w:bookmarkEnd w:id="3"/>
       <w:r>
         <w:rPr>
           <w:lang w:val="en-US"/>
         </w:rPr>
         <w:t>Python 2.7</w:t>
       </w:r>
-      <w:bookmarkStart w:id="3" w:name="_GoBack"/>
-      <w:bookmarkEnd w:id="3"/>
       <w:r>
         <w:rPr>
           <w:lang w:val="en-US"/>
@@ -13228,61 +14812,7 @@
         <w:rPr>
           <w:lang w:val="en-US"/>
         </w:rPr>
-        <w:t xml:space="preserve">result is discontinuous: When </w:t>
-      </w:r>
-      <w:r>
-        <w:rPr>
-          <w:lang w:val="en-US"/>
-        </w:rPr>
-        <w:t>performing arithmetic between</w:t>
-      </w:r>
-      <w:r>
-        <w:rPr>
-          <w:lang w:val="en-US"/>
-        </w:rPr>
-        <w:t xml:space="preserve"> a step function to a piecewise linear function, at each point of discontinuity the left limit value and the right limit value are computed separately.  </w:t>
-      </w:r>
-      <w:r>
-        <w:rPr>
-          <w:lang w:val="en-US"/>
-        </w:rPr>
-        <w:t>A</w:t>
-      </w:r>
-      <w:r>
-        <w:rPr>
-          <w:lang w:val="en-US"/>
-        </w:rPr>
-        <w:t>t the discontinuity point</w:t>
-      </w:r>
-      <w:r>
-        <w:rPr>
-          <w:lang w:val="en-US"/>
-        </w:rPr>
-        <w:t>,</w:t>
-      </w:r>
-      <w:r>
-        <w:rPr>
-          <w:lang w:val="en-US"/>
-        </w:rPr>
-        <w:t xml:space="preserve"> the </w:t>
-      </w:r>
-      <w:r>
-        <w:rPr>
-          <w:lang w:val="en-US"/>
-        </w:rPr>
-        <w:t xml:space="preserve">time series value is equal to the </w:t>
-      </w:r>
-      <w:r>
-        <w:rPr>
-          <w:lang w:val="en-US"/>
-        </w:rPr>
-        <w:t>right</w:t>
-      </w:r>
-      <w:r>
-        <w:rPr>
-          <w:lang w:val="en-US"/>
-        </w:rPr>
-        <w:t xml:space="preserve"> limit value.</w:t>
+        <w:t>result is discontinuous: When performing arithmetic between a step function to a piecewise linear function, at each point of discontinuity the left limit value and the right limit value are computed separately.  At the discontinuity point, the time series value is equal to the right limit value.</w:t>
       </w:r>
     </w:p>
   </w:footnote>
@@ -13310,19 +14840,15 @@
         <w:t>TimeSeries</w:t>
       </w:r>
       <w:r>
-        <w:t xml:space="preserve"> is intentionally not a</w:t>
-      </w:r>
-      <w:r>
-        <w:t>n</w:t>
-      </w:r>
-      <w:r>
-        <w:t xml:space="preserve"> iterable </w:t>
-      </w:r>
-      <w:r>
-        <w:t>object</w:t>
-      </w:r>
-      <w:r>
-        <w:t>, t</w:t>
+        <w:t xml:space="preserve"> is intentionally not an </w:t>
+      </w:r>
+      <w:proofErr w:type="spellStart"/>
+      <w:r>
+        <w:t>iterable</w:t>
+      </w:r>
+      <w:proofErr w:type="spellEnd"/>
+      <w:r>
+        <w:t xml:space="preserve"> object, t</w:t>
       </w:r>
       <w:r>
         <w:rPr>
@@ -13384,6 +14910,7 @@
         <w:b/>
       </w:rPr>
     </w:pPr>
+    <w:proofErr w:type="gramStart"/>
     <w:r>
       <w:rPr>
         <w:b/>
@@ -13403,7 +14930,11 @@
       <w:t xml:space="preserve"> </w:t>
     </w:r>
     <w:r>
-      <w:t>Planning Tool Expression Language</w:t>
+      <w:t>Planning</w:t>
+    </w:r>
+    <w:proofErr w:type="gramEnd"/>
+    <w:r>
+      <w:t xml:space="preserve"> Tool Expression Language</w:t>
     </w:r>
     <w:r>
       <w:tab/>
@@ -13428,7 +14959,7 @@
       <w:rPr>
         <w:noProof/>
       </w:rPr>
-      <w:t>11</w:t>
+      <w:t>2</w:t>
     </w:r>
     <w:r>
       <w:rPr>
@@ -21734,129 +23265,7 @@
 </a:theme>
 </file>
 
-<file path=customXml/item1.xml><?xml version="1.0" encoding="utf-8"?>
-<?mso-contentType ?>
-<FormTemplates xmlns="http://schemas.microsoft.com/sharepoint/v3/contenttype/forms">
-  <Display>DocumentLibraryForm</Display>
-  <Edit>DocumentLibraryForm</Edit>
-  <New>DocumentLibraryForm</New>
-</FormTemplates>
-</file>
-
-<file path=customXml/item10.xml><?xml version="1.0" encoding="utf-8"?>
-<b:Sources xmlns:b="http://schemas.openxmlformats.org/officeDocument/2006/bibliography" xmlns="http://schemas.openxmlformats.org/officeDocument/2006/bibliography" SelectedStyle="\HarvardAnglia2008OfficeOnline.xsl" StyleName="Harvard – Anglia 2008">
-  <b:Source>
-    <b:Tag>Pre11</b:Tag>
-    <b:SourceType>ConferenceProceedings</b:SourceType>
-    <b:Guid>{C5D435DB-CF1E-46CC-B6B9-3B1BE4A4D32F}</b:Guid>
-    <b:Title>Wie sinnvoll ist solarthermische Heizungsunterstützung für Passivhaus-Bürogebäude?</b:Title>
-    <b:Year>2011</b:Year>
-    <b:Publisher>Universität Innsbruck und Passivhaust Institut</b:Publisher>
-    <b:City>Innsbruck</b:City>
-    <b:Author>
-      <b:Author>
-        <b:NameList>
-          <b:Person>
-            <b:Last>Preisler</b:Last>
-            <b:First>Anita</b:First>
-          </b:Person>
-        </b:NameList>
-      </b:Author>
-    </b:Author>
-    <b:Pages>207-212</b:Pages>
-    <b:ConferenceName>15. Internationale Passivhaustagung</b:ConferenceName>
-    <b:RefOrder>1</b:RefOrder>
-  </b:Source>
-  <b:Source>
-    <b:Tag>Pre124</b:Tag>
-    <b:SourceType>Report</b:SourceType>
-    <b:Guid>{1997BDF1-D8F6-4C83-A012-9658E9B9ADBB}</b:Guid>
-    <b:Author>
-      <b:Author>
-        <b:NameList>
-          <b:Person>
-            <b:Last>Preisler</b:Last>
-            <b:First>Anita</b:First>
-          </b:Person>
-          <b:Person>
-            <b:Last>Brychta</b:Last>
-            <b:First>Markus</b:First>
-          </b:Person>
-          <b:Person>
-            <b:Last>Dubisch</b:Last>
-            <b:First>Florian</b:First>
-          </b:Person>
-        </b:NameList>
-      </b:Author>
-    </b:Author>
-    <b:Title>Anlageneinzelbericht: Solargestützte DEC-Anlage ENERGYbase</b:Title>
-    <b:Year>2012</b:Year>
-    <b:Publisher>SolarCooling Monitor - Evaluierung Energieeffizienz und Betriebserfahrungen von solarthermischen Kühlanlagen zur Gebäudekühlung in Österreich</b:Publisher>
-    <b:City>Wien</b:City>
-    <b:RefOrder>2</b:RefOrder>
-  </b:Source>
-</b:Sources>
-</file>
-
-<file path=customXml/item11.xml><?xml version="1.0" encoding="utf-8"?>
-<b:Sources xmlns:b="http://schemas.openxmlformats.org/officeDocument/2006/bibliography" xmlns="http://schemas.openxmlformats.org/officeDocument/2006/bibliography" SelectedStyle="\HarvardAnglia2008OfficeOnline.xsl" StyleName="Harvard – Anglia 2008">
-  <b:Source>
-    <b:Tag>Pre11</b:Tag>
-    <b:SourceType>ConferenceProceedings</b:SourceType>
-    <b:Guid>{C5D435DB-CF1E-46CC-B6B9-3B1BE4A4D32F}</b:Guid>
-    <b:Title>Wie sinnvoll ist solarthermische Heizungsunterstützung für Passivhaus-Bürogebäude?</b:Title>
-    <b:Year>2011</b:Year>
-    <b:Publisher>Universität Innsbruck und Passivhaust Institut</b:Publisher>
-    <b:City>Innsbruck</b:City>
-    <b:Author>
-      <b:Author>
-        <b:NameList>
-          <b:Person>
-            <b:Last>Preisler</b:Last>
-            <b:First>Anita</b:First>
-          </b:Person>
-        </b:NameList>
-      </b:Author>
-    </b:Author>
-    <b:Pages>207-212</b:Pages>
-    <b:ConferenceName>15. Internationale Passivhaustagung</b:ConferenceName>
-    <b:RefOrder>1</b:RefOrder>
-  </b:Source>
-  <b:Source>
-    <b:Tag>Pre124</b:Tag>
-    <b:SourceType>Report</b:SourceType>
-    <b:Guid>{1997BDF1-D8F6-4C83-A012-9658E9B9ADBB}</b:Guid>
-    <b:Author>
-      <b:Author>
-        <b:NameList>
-          <b:Person>
-            <b:Last>Preisler</b:Last>
-            <b:First>Anita</b:First>
-          </b:Person>
-          <b:Person>
-            <b:Last>Brychta</b:Last>
-            <b:First>Markus</b:First>
-          </b:Person>
-          <b:Person>
-            <b:Last>Dubisch</b:Last>
-            <b:First>Florian</b:First>
-          </b:Person>
-        </b:NameList>
-      </b:Author>
-    </b:Author>
-    <b:Title>Anlageneinzelbericht: Solargestützte DEC-Anlage ENERGYbase</b:Title>
-    <b:Year>2012</b:Year>
-    <b:Publisher>SolarCooling Monitor - Evaluierung Energieeffizienz und Betriebserfahrungen von solarthermischen Kühlanlagen zur Gebäudekühlung in Österreich</b:Publisher>
-    <b:City>Wien</b:City>
-    <b:RefOrder>2</b:RefOrder>
-  </b:Source>
-</b:Sources>
-</file>
-
-<file path=customXml/item2.xml><?xml version="1.0" encoding="utf-8"?><p:properties xmlns:p="http://schemas.microsoft.com/office/2006/metadata/properties" xmlns:xsi="http://www.w3.org/2001/XMLSchema-instance" xmlns:pc="http://schemas.microsoft.com/office/infopath/2007/PartnerControls"><documentManagement><Author0 xmlns="$ListId:Shared Documents;">Hannu Rummukainen</Author0></documentManagement></p:properties>
-</file>
-
-<file path=customXml/item3.xml><?xml version="1.0" encoding="utf-8"?><ct:contentTypeSchema ct:_="" ma:_="" ma:contentTypeName="Document" ma:contentTypeID="0x010100AC7E10361EB82B4CA0656D28B6A40514" ma:contentTypeVersion="0" ma:contentTypeDescription="Create a new document." ma:contentTypeScope="" ma:versionID="6e8e77a21c093f83d70d19158069c3ff" xmlns:ct="http://schemas.microsoft.com/office/2006/metadata/contentType" xmlns:ma="http://schemas.microsoft.com/office/2006/metadata/properties/metaAttributes">
+<file path=customXml/item1.xml><?xml version="1.0" encoding="utf-8"?><ct:contentTypeSchema ct:_="" ma:_="" ma:contentTypeName="Document" ma:contentTypeID="0x010100AC7E10361EB82B4CA0656D28B6A40514" ma:contentTypeVersion="0" ma:contentTypeDescription="Create a new document." ma:contentTypeScope="" ma:versionID="6e8e77a21c093f83d70d19158069c3ff" xmlns:ct="http://schemas.microsoft.com/office/2006/metadata/contentType" xmlns:ma="http://schemas.microsoft.com/office/2006/metadata/properties/metaAttributes">
 <xsd:schema targetNamespace="http://schemas.microsoft.com/office/2006/metadata/properties" ma:root="true" ma:fieldsID="d2dad8d00024f06655d6a1129939ab7e" ns2:_="" xmlns:xsd="http://www.w3.org/2001/XMLSchema" xmlns:xs="http://www.w3.org/2001/XMLSchema" xmlns:p="http://schemas.microsoft.com/office/2006/metadata/properties" xmlns:ns2="$ListId:Shared Documents;">
 <xsd:import namespace="$ListId:Shared Documents;"/>
 <xsd:element name="properties">
@@ -21981,6 +23390,128 @@
 <xs:element name="TermId" type="xs:string"></xs:element>
 </xs:schema>
 </ct:contentTypeSchema>
+</file>
+
+<file path=customXml/item10.xml><?xml version="1.0" encoding="utf-8"?>
+<b:Sources xmlns:b="http://schemas.openxmlformats.org/officeDocument/2006/bibliography" xmlns="http://schemas.openxmlformats.org/officeDocument/2006/bibliography" SelectedStyle="\HarvardAnglia2008OfficeOnline.xsl" StyleName="Harvard – Anglia 2008">
+  <b:Source>
+    <b:Tag>Pre11</b:Tag>
+    <b:SourceType>ConferenceProceedings</b:SourceType>
+    <b:Guid>{C5D435DB-CF1E-46CC-B6B9-3B1BE4A4D32F}</b:Guid>
+    <b:Title>Wie sinnvoll ist solarthermische Heizungsunterstützung für Passivhaus-Bürogebäude?</b:Title>
+    <b:Year>2011</b:Year>
+    <b:Publisher>Universität Innsbruck und Passivhaust Institut</b:Publisher>
+    <b:City>Innsbruck</b:City>
+    <b:Author>
+      <b:Author>
+        <b:NameList>
+          <b:Person>
+            <b:Last>Preisler</b:Last>
+            <b:First>Anita</b:First>
+          </b:Person>
+        </b:NameList>
+      </b:Author>
+    </b:Author>
+    <b:Pages>207-212</b:Pages>
+    <b:ConferenceName>15. Internationale Passivhaustagung</b:ConferenceName>
+    <b:RefOrder>1</b:RefOrder>
+  </b:Source>
+  <b:Source>
+    <b:Tag>Pre124</b:Tag>
+    <b:SourceType>Report</b:SourceType>
+    <b:Guid>{1997BDF1-D8F6-4C83-A012-9658E9B9ADBB}</b:Guid>
+    <b:Author>
+      <b:Author>
+        <b:NameList>
+          <b:Person>
+            <b:Last>Preisler</b:Last>
+            <b:First>Anita</b:First>
+          </b:Person>
+          <b:Person>
+            <b:Last>Brychta</b:Last>
+            <b:First>Markus</b:First>
+          </b:Person>
+          <b:Person>
+            <b:Last>Dubisch</b:Last>
+            <b:First>Florian</b:First>
+          </b:Person>
+        </b:NameList>
+      </b:Author>
+    </b:Author>
+    <b:Title>Anlageneinzelbericht: Solargestützte DEC-Anlage ENERGYbase</b:Title>
+    <b:Year>2012</b:Year>
+    <b:Publisher>SolarCooling Monitor - Evaluierung Energieeffizienz und Betriebserfahrungen von solarthermischen Kühlanlagen zur Gebäudekühlung in Österreich</b:Publisher>
+    <b:City>Wien</b:City>
+    <b:RefOrder>2</b:RefOrder>
+  </b:Source>
+</b:Sources>
+</file>
+
+<file path=customXml/item11.xml><?xml version="1.0" encoding="utf-8"?>
+<b:Sources xmlns:b="http://schemas.openxmlformats.org/officeDocument/2006/bibliography" xmlns="http://schemas.openxmlformats.org/officeDocument/2006/bibliography" SelectedStyle="\HarvardAnglia2008OfficeOnline.xsl" StyleName="Harvard – Anglia 2008">
+  <b:Source>
+    <b:Tag>Pre11</b:Tag>
+    <b:SourceType>ConferenceProceedings</b:SourceType>
+    <b:Guid>{C5D435DB-CF1E-46CC-B6B9-3B1BE4A4D32F}</b:Guid>
+    <b:Title>Wie sinnvoll ist solarthermische Heizungsunterstützung für Passivhaus-Bürogebäude?</b:Title>
+    <b:Year>2011</b:Year>
+    <b:Publisher>Universität Innsbruck und Passivhaust Institut</b:Publisher>
+    <b:City>Innsbruck</b:City>
+    <b:Author>
+      <b:Author>
+        <b:NameList>
+          <b:Person>
+            <b:Last>Preisler</b:Last>
+            <b:First>Anita</b:First>
+          </b:Person>
+        </b:NameList>
+      </b:Author>
+    </b:Author>
+    <b:Pages>207-212</b:Pages>
+    <b:ConferenceName>15. Internationale Passivhaustagung</b:ConferenceName>
+    <b:RefOrder>1</b:RefOrder>
+  </b:Source>
+  <b:Source>
+    <b:Tag>Pre124</b:Tag>
+    <b:SourceType>Report</b:SourceType>
+    <b:Guid>{1997BDF1-D8F6-4C83-A012-9658E9B9ADBB}</b:Guid>
+    <b:Author>
+      <b:Author>
+        <b:NameList>
+          <b:Person>
+            <b:Last>Preisler</b:Last>
+            <b:First>Anita</b:First>
+          </b:Person>
+          <b:Person>
+            <b:Last>Brychta</b:Last>
+            <b:First>Markus</b:First>
+          </b:Person>
+          <b:Person>
+            <b:Last>Dubisch</b:Last>
+            <b:First>Florian</b:First>
+          </b:Person>
+        </b:NameList>
+      </b:Author>
+    </b:Author>
+    <b:Title>Anlageneinzelbericht: Solargestützte DEC-Anlage ENERGYbase</b:Title>
+    <b:Year>2012</b:Year>
+    <b:Publisher>SolarCooling Monitor - Evaluierung Energieeffizienz und Betriebserfahrungen von solarthermischen Kühlanlagen zur Gebäudekühlung in Österreich</b:Publisher>
+    <b:City>Wien</b:City>
+    <b:RefOrder>2</b:RefOrder>
+  </b:Source>
+</b:Sources>
+</file>
+
+<file path=customXml/item2.xml><?xml version="1.0" encoding="utf-8"?><p:properties xmlns:p="http://schemas.microsoft.com/office/2006/metadata/properties" xmlns:xsi="http://www.w3.org/2001/XMLSchema-instance" xmlns:pc="http://schemas.microsoft.com/office/infopath/2007/PartnerControls"><documentManagement><Author0 xmlns="$ListId:Shared Documents;">Hannu Rummukainen</Author0></documentManagement></p:properties>
+</file>
+
+<file path=customXml/item3.xml><?xml version="1.0" encoding="utf-8"?>
+<?mso-contentType ?>
+<FormTemplates xmlns="http://schemas.microsoft.com/sharepoint/v3/contenttype/forms">
+  <Display>DocumentLibraryForm</Display>
+  <Edit>DocumentLibraryForm</Edit>
+  <New>DocumentLibraryForm</New>
+</FormTemplates>
 </file>
 
 <file path=customXml/item4.xml><?xml version="1.0" encoding="utf-8"?>
@@ -22314,15 +23845,25 @@
 </file>
 
 <file path=customXml/itemProps1.xml><?xml version="1.0" encoding="utf-8"?>
-<ds:datastoreItem xmlns:ds="http://schemas.openxmlformats.org/officeDocument/2006/customXml" ds:itemID="{7245FDC4-C959-4233-A91B-8B19805213EA}">
+<ds:datastoreItem xmlns:ds="http://schemas.openxmlformats.org/officeDocument/2006/customXml" ds:itemID="{42A98A49-FA42-4C65-BDE7-EFAAB1328A50}">
   <ds:schemaRefs>
-    <ds:schemaRef ds:uri="http://schemas.microsoft.com/sharepoint/v3/contenttype/forms"/>
+    <ds:schemaRef ds:uri="http://schemas.microsoft.com/office/2006/metadata/contentType"/>
+    <ds:schemaRef ds:uri="http://schemas.microsoft.com/office/2006/metadata/properties/metaAttributes"/>
+    <ds:schemaRef ds:uri="http://www.w3.org/2001/XMLSchema"/>
+    <ds:schemaRef ds:uri="http://schemas.microsoft.com/office/2006/metadata/properties"/>
+    <ds:schemaRef ds:uri="$ListId:Shared Documents;"/>
+    <ds:schemaRef ds:uri="http://schemas.microsoft.com/office/2006/documentManagement/types"/>
+    <ds:schemaRef ds:uri="http://schemas.microsoft.com/office/infopath/2007/PartnerControls"/>
+    <ds:schemaRef ds:uri="http://schemas.openxmlformats.org/package/2006/metadata/core-properties"/>
+    <ds:schemaRef ds:uri="http://purl.org/dc/elements/1.1/"/>
+    <ds:schemaRef ds:uri="http://purl.org/dc/terms/"/>
+    <ds:schemaRef ds:uri="http://schemas.microsoft.com/internal/obd"/>
   </ds:schemaRefs>
 </ds:datastoreItem>
 </file>
 
 <file path=customXml/itemProps10.xml><?xml version="1.0" encoding="utf-8"?>
-<ds:datastoreItem xmlns:ds="http://schemas.openxmlformats.org/officeDocument/2006/customXml" ds:itemID="{A2D1ACA0-637D-4D92-8357-9FB31CC0F81D}">
+<ds:datastoreItem xmlns:ds="http://schemas.openxmlformats.org/officeDocument/2006/customXml" ds:itemID="{3F59E961-2BDE-4128-B9F5-7A0C78B58C6D}">
   <ds:schemaRefs>
     <ds:schemaRef ds:uri="http://schemas.openxmlformats.org/officeDocument/2006/bibliography"/>
   </ds:schemaRefs>
@@ -22330,7 +23871,7 @@
 </file>
 
 <file path=customXml/itemProps11.xml><?xml version="1.0" encoding="utf-8"?>
-<ds:datastoreItem xmlns:ds="http://schemas.openxmlformats.org/officeDocument/2006/customXml" ds:itemID="{63439D87-72F2-42BB-95E1-812261F93431}">
+<ds:datastoreItem xmlns:ds="http://schemas.openxmlformats.org/officeDocument/2006/customXml" ds:itemID="{48C951F9-507A-4E85-BDA7-EF850A6169A3}">
   <ds:schemaRefs>
     <ds:schemaRef ds:uri="http://schemas.openxmlformats.org/officeDocument/2006/bibliography"/>
   </ds:schemaRefs>
@@ -22348,25 +23889,15 @@
 </file>
 
 <file path=customXml/itemProps3.xml><?xml version="1.0" encoding="utf-8"?>
-<ds:datastoreItem xmlns:ds="http://schemas.openxmlformats.org/officeDocument/2006/customXml" ds:itemID="{42A98A49-FA42-4C65-BDE7-EFAAB1328A50}">
+<ds:datastoreItem xmlns:ds="http://schemas.openxmlformats.org/officeDocument/2006/customXml" ds:itemID="{7245FDC4-C959-4233-A91B-8B19805213EA}">
   <ds:schemaRefs>
-    <ds:schemaRef ds:uri="http://schemas.microsoft.com/office/2006/metadata/contentType"/>
-    <ds:schemaRef ds:uri="http://schemas.microsoft.com/office/2006/metadata/properties/metaAttributes"/>
-    <ds:schemaRef ds:uri="http://www.w3.org/2001/XMLSchema"/>
-    <ds:schemaRef ds:uri="http://schemas.microsoft.com/office/2006/metadata/properties"/>
-    <ds:schemaRef ds:uri="$ListId:Shared Documents;"/>
-    <ds:schemaRef ds:uri="http://schemas.microsoft.com/office/2006/documentManagement/types"/>
-    <ds:schemaRef ds:uri="http://schemas.microsoft.com/office/infopath/2007/PartnerControls"/>
-    <ds:schemaRef ds:uri="http://schemas.openxmlformats.org/package/2006/metadata/core-properties"/>
-    <ds:schemaRef ds:uri="http://purl.org/dc/elements/1.1/"/>
-    <ds:schemaRef ds:uri="http://purl.org/dc/terms/"/>
-    <ds:schemaRef ds:uri="http://schemas.microsoft.com/internal/obd"/>
+    <ds:schemaRef ds:uri="http://schemas.microsoft.com/sharepoint/v3/contenttype/forms"/>
   </ds:schemaRefs>
 </ds:datastoreItem>
 </file>
 
 <file path=customXml/itemProps4.xml><?xml version="1.0" encoding="utf-8"?>
-<ds:datastoreItem xmlns:ds="http://schemas.openxmlformats.org/officeDocument/2006/customXml" ds:itemID="{C5DCB925-AFC3-4674-87E1-42B5C5AAFEC4}">
+<ds:datastoreItem xmlns:ds="http://schemas.openxmlformats.org/officeDocument/2006/customXml" ds:itemID="{23E2C3BF-5448-4A70-B192-61E88AB3F99C}">
   <ds:schemaRefs>
     <ds:schemaRef ds:uri="http://schemas.openxmlformats.org/officeDocument/2006/bibliography"/>
   </ds:schemaRefs>
@@ -22374,7 +23905,7 @@
 </file>
 
 <file path=customXml/itemProps5.xml><?xml version="1.0" encoding="utf-8"?>
-<ds:datastoreItem xmlns:ds="http://schemas.openxmlformats.org/officeDocument/2006/customXml" ds:itemID="{61C4BB81-B17F-4296-AD08-FC4CF1826DE8}">
+<ds:datastoreItem xmlns:ds="http://schemas.openxmlformats.org/officeDocument/2006/customXml" ds:itemID="{4DB5967C-DB83-4B4A-8864-35DBD873B5C4}">
   <ds:schemaRefs>
     <ds:schemaRef ds:uri="http://schemas.openxmlformats.org/officeDocument/2006/bibliography"/>
   </ds:schemaRefs>
@@ -22382,7 +23913,7 @@
 </file>
 
 <file path=customXml/itemProps6.xml><?xml version="1.0" encoding="utf-8"?>
-<ds:datastoreItem xmlns:ds="http://schemas.openxmlformats.org/officeDocument/2006/customXml" ds:itemID="{ADEB5830-1373-41B4-A4B6-60371D8509D2}">
+<ds:datastoreItem xmlns:ds="http://schemas.openxmlformats.org/officeDocument/2006/customXml" ds:itemID="{64F89763-0DBB-42A2-875A-B14AD7D6712D}">
   <ds:schemaRefs>
     <ds:schemaRef ds:uri="http://schemas.openxmlformats.org/officeDocument/2006/bibliography"/>
   </ds:schemaRefs>
@@ -22390,7 +23921,7 @@
 </file>
 
 <file path=customXml/itemProps7.xml><?xml version="1.0" encoding="utf-8"?>
-<ds:datastoreItem xmlns:ds="http://schemas.openxmlformats.org/officeDocument/2006/customXml" ds:itemID="{E387A861-3AA5-4D81-920F-387AD8D3F2D4}">
+<ds:datastoreItem xmlns:ds="http://schemas.openxmlformats.org/officeDocument/2006/customXml" ds:itemID="{EAE34075-C308-4BBB-8A5A-45D615ED2B5D}">
   <ds:schemaRefs>
     <ds:schemaRef ds:uri="http://schemas.openxmlformats.org/officeDocument/2006/bibliography"/>
   </ds:schemaRefs>
@@ -22398,7 +23929,7 @@
 </file>
 
 <file path=customXml/itemProps8.xml><?xml version="1.0" encoding="utf-8"?>
-<ds:datastoreItem xmlns:ds="http://schemas.openxmlformats.org/officeDocument/2006/customXml" ds:itemID="{74F5CA69-AB3C-4F47-85FB-005D8B3DD971}">
+<ds:datastoreItem xmlns:ds="http://schemas.openxmlformats.org/officeDocument/2006/customXml" ds:itemID="{D2E14345-5B8B-4801-BA58-900F78D0E434}">
   <ds:schemaRefs>
     <ds:schemaRef ds:uri="http://schemas.openxmlformats.org/officeDocument/2006/bibliography"/>
   </ds:schemaRefs>
@@ -22406,7 +23937,7 @@
 </file>
 
 <file path=customXml/itemProps9.xml><?xml version="1.0" encoding="utf-8"?>
-<ds:datastoreItem xmlns:ds="http://schemas.openxmlformats.org/officeDocument/2006/customXml" ds:itemID="{586D2E19-C4CA-4F52-93AE-CE36E9999C10}">
+<ds:datastoreItem xmlns:ds="http://schemas.openxmlformats.org/officeDocument/2006/customXml" ds:itemID="{FACEC73C-AB20-4DEA-A8E0-C38A52D36A36}">
   <ds:schemaRefs>
     <ds:schemaRef ds:uri="http://schemas.openxmlformats.org/officeDocument/2006/bibliography"/>
   </ds:schemaRefs>

</xml_diff>